<commit_message>
added possibility for testing RRT and RRT* with test pictures. Added new Arduino-program for testing new communication-protocol. Continued work on report.
</commit_message>
<xml_diff>
--- a/Documents/RapportV3.docx
+++ b/Documents/RapportV3.docx
@@ -5968,92 +5968,90 @@
           <w:lang w:val="en-US"/>
         </w:rPr>
       </w:pPr>
-      <w:bookmarkStart w:id="8" w:name="_GoBack"/>
+    </w:p>
+    <w:p>
+      <w:pPr>
+        <w:pStyle w:val="Overskrift1"/>
+        <w:rPr>
+          <w:lang w:val="en-GB"/>
+        </w:rPr>
+      </w:pPr>
+      <w:bookmarkStart w:id="8" w:name="_Toc23239386"/>
+      <w:r>
+        <w:rPr>
+          <w:lang w:val="en-GB"/>
+        </w:rPr>
+        <w:t>Background and theoretical basis</w:t>
+      </w:r>
       <w:bookmarkEnd w:id="8"/>
     </w:p>
     <w:p>
       <w:pPr>
-        <w:pStyle w:val="Overskrift1"/>
-        <w:rPr>
-          <w:lang w:val="en-GB"/>
-        </w:rPr>
-      </w:pPr>
-      <w:bookmarkStart w:id="9" w:name="_Toc23239386"/>
-      <w:r>
-        <w:rPr>
-          <w:lang w:val="en-GB"/>
-        </w:rPr>
-        <w:t>Background and theoretical basis</w:t>
+        <w:pStyle w:val="Overskrift2"/>
+        <w:rPr>
+          <w:lang w:val="en-GB"/>
+        </w:rPr>
+      </w:pPr>
+      <w:bookmarkStart w:id="9" w:name="_Toc23239387"/>
+      <w:r>
+        <w:rPr>
+          <w:lang w:val="en-GB"/>
+        </w:rPr>
+        <w:t>Reasoning for project</w:t>
       </w:r>
       <w:bookmarkEnd w:id="9"/>
     </w:p>
     <w:p>
       <w:pPr>
+        <w:rPr>
+          <w:lang w:val="en-GB"/>
+        </w:rPr>
+      </w:pPr>
+      <w:r>
+        <w:rPr>
+          <w:lang w:val="en-GB"/>
+        </w:rPr>
+        <w:t xml:space="preserve">The reason that this is the project that was chosen was the challenges that would arise during the building and programming. Making the snake solve a maze is in itself not that big of a challenge, but incorporating a over-head camera to give the snake directions and finding the most efficient search-path is quite a challenge. </w:t>
+      </w:r>
+    </w:p>
+    <w:p>
+      <w:pPr>
+        <w:rPr>
+          <w:lang w:val="en-GB"/>
+        </w:rPr>
+      </w:pPr>
+    </w:p>
+    <w:p>
+      <w:pPr>
+        <w:rPr>
+          <w:lang w:val="en-GB"/>
+        </w:rPr>
+      </w:pPr>
+      <w:r>
+        <w:rPr>
+          <w:lang w:val="en-GB"/>
+        </w:rPr>
+        <w:t>The combination of using the over-head camera with a front-facing camera presents quite the interesting problem; how does one synch the information from one camera with the other, and when the object in the maze is found, can we make the over-head camera be able to present this on just from the picture and position of the snake?</w:t>
+      </w:r>
+    </w:p>
+    <w:p>
+      <w:pPr>
         <w:pStyle w:val="Overskrift2"/>
         <w:rPr>
           <w:lang w:val="en-GB"/>
         </w:rPr>
       </w:pPr>
-      <w:bookmarkStart w:id="10" w:name="_Toc23239387"/>
-      <w:r>
-        <w:rPr>
-          <w:lang w:val="en-GB"/>
-        </w:rPr>
-        <w:t>Reasoning for project</w:t>
+      <w:bookmarkStart w:id="10" w:name="_Toc23239388"/>
+      <w:r>
+        <w:rPr>
+          <w:lang w:val="en-GB"/>
+        </w:rPr>
+        <w:t>Usage in the real world</w:t>
       </w:r>
       <w:bookmarkEnd w:id="10"/>
     </w:p>
     <w:p>
       <w:pPr>
-        <w:rPr>
-          <w:lang w:val="en-GB"/>
-        </w:rPr>
-      </w:pPr>
-      <w:r>
-        <w:rPr>
-          <w:lang w:val="en-GB"/>
-        </w:rPr>
-        <w:t xml:space="preserve">The reason that this is the project that was chosen was the challenges that would arise during the building and programming. Making the snake solve a maze is in itself not that big of a challenge, but incorporating a over-head camera to give the snake directions and finding the most efficient search-path is quite a challenge. </w:t>
-      </w:r>
-    </w:p>
-    <w:p>
-      <w:pPr>
-        <w:rPr>
-          <w:lang w:val="en-GB"/>
-        </w:rPr>
-      </w:pPr>
-    </w:p>
-    <w:p>
-      <w:pPr>
-        <w:rPr>
-          <w:lang w:val="en-GB"/>
-        </w:rPr>
-      </w:pPr>
-      <w:r>
-        <w:rPr>
-          <w:lang w:val="en-GB"/>
-        </w:rPr>
-        <w:t>The combination of using the over-head camera with a front-facing camera presents quite the interesting problem; how does one synch the information from one camera with the other, and when the object in the maze is found, can we make the over-head camera be able to present this on just from the picture and position of the snake?</w:t>
-      </w:r>
-    </w:p>
-    <w:p>
-      <w:pPr>
-        <w:pStyle w:val="Overskrift2"/>
-        <w:rPr>
-          <w:lang w:val="en-GB"/>
-        </w:rPr>
-      </w:pPr>
-      <w:bookmarkStart w:id="11" w:name="_Toc23239388"/>
-      <w:r>
-        <w:rPr>
-          <w:lang w:val="en-GB"/>
-        </w:rPr>
-        <w:t>Usage in the real world</w:t>
-      </w:r>
-      <w:bookmarkEnd w:id="11"/>
-    </w:p>
-    <w:p>
-      <w:pPr>
         <w:pStyle w:val="Brdtekst"/>
         <w:rPr>
           <w:lang w:val="en-GB"/>
@@ -6073,7 +6071,7 @@
           <w:lang w:val="en-GB"/>
         </w:rPr>
       </w:pPr>
-      <w:bookmarkStart w:id="12" w:name="_Toc23239389"/>
+      <w:bookmarkStart w:id="11" w:name="_Toc23239389"/>
       <w:r>
         <w:rPr>
           <w:lang w:val="en-GB"/>
@@ -6081,66 +6079,66 @@
         <w:lastRenderedPageBreak/>
         <w:t>Search-and-rescue</w:t>
       </w:r>
+      <w:bookmarkEnd w:id="11"/>
+    </w:p>
+    <w:p>
+      <w:pPr>
+        <w:rPr>
+          <w:lang w:val="en-GB"/>
+        </w:rPr>
+      </w:pPr>
+      <w:r>
+        <w:rPr>
+          <w:lang w:val="en-GB"/>
+        </w:rPr>
+        <w:t>In a potential case of an earthquake hitting a city, one could have a drone fly over a location with a lot of rubble, to give a search-robot a general layout of the area, and guide it through the most efficient way of searching the area. Then by synching the robot and overhead drone, it could be possible to show on a video stream from the flying drone where there are possible locations for what the search-robot thinks are humans.</w:t>
+      </w:r>
+    </w:p>
+    <w:p>
+      <w:pPr>
+        <w:pStyle w:val="Overskrift3"/>
+        <w:rPr>
+          <w:lang w:val="en-GB"/>
+        </w:rPr>
+      </w:pPr>
+      <w:bookmarkStart w:id="12" w:name="_Toc23239390"/>
+      <w:r>
+        <w:rPr>
+          <w:lang w:val="en-GB"/>
+        </w:rPr>
+        <w:t>USAGE 2</w:t>
+      </w:r>
       <w:bookmarkEnd w:id="12"/>
     </w:p>
     <w:p>
       <w:pPr>
-        <w:rPr>
-          <w:lang w:val="en-GB"/>
-        </w:rPr>
-      </w:pPr>
-      <w:r>
-        <w:rPr>
-          <w:lang w:val="en-GB"/>
-        </w:rPr>
-        <w:t>In a potential case of an earthquake hitting a city, one could have a drone fly over a location with a lot of rubble, to give a search-robot a general layout of the area, and guide it through the most efficient way of searching the area. Then by synching the robot and overhead drone, it could be possible to show on a video stream from the flying drone where there are possible locations for what the search-robot thinks are humans.</w:t>
-      </w:r>
-    </w:p>
-    <w:p>
-      <w:pPr>
-        <w:pStyle w:val="Overskrift3"/>
-        <w:rPr>
-          <w:lang w:val="en-GB"/>
-        </w:rPr>
-      </w:pPr>
-      <w:bookmarkStart w:id="13" w:name="_Toc23239390"/>
-      <w:r>
-        <w:rPr>
-          <w:lang w:val="en-GB"/>
-        </w:rPr>
-        <w:t>USAGE 2</w:t>
+        <w:pStyle w:val="Brdtekst"/>
+        <w:rPr>
+          <w:lang w:val="en-GB"/>
+        </w:rPr>
+      </w:pPr>
+      <w:r>
+        <w:rPr>
+          <w:lang w:val="en-GB"/>
+        </w:rPr>
+        <w:t>Fill text</w:t>
+      </w:r>
+    </w:p>
+    <w:p>
+      <w:pPr>
+        <w:pStyle w:val="Overskrift2"/>
+        <w:rPr>
+          <w:lang w:val="en-GB"/>
+        </w:rPr>
+      </w:pPr>
+      <w:bookmarkStart w:id="13" w:name="_Toc23239391"/>
+      <w:r>
+        <w:rPr>
+          <w:lang w:val="en-GB"/>
+        </w:rPr>
+        <w:t>Power Consumption</w:t>
       </w:r>
       <w:bookmarkEnd w:id="13"/>
-    </w:p>
-    <w:p>
-      <w:pPr>
-        <w:pStyle w:val="Brdtekst"/>
-        <w:rPr>
-          <w:lang w:val="en-GB"/>
-        </w:rPr>
-      </w:pPr>
-      <w:r>
-        <w:rPr>
-          <w:lang w:val="en-GB"/>
-        </w:rPr>
-        <w:t>Fill text</w:t>
-      </w:r>
-    </w:p>
-    <w:p>
-      <w:pPr>
-        <w:pStyle w:val="Overskrift2"/>
-        <w:rPr>
-          <w:lang w:val="en-GB"/>
-        </w:rPr>
-      </w:pPr>
-      <w:bookmarkStart w:id="14" w:name="_Toc23239391"/>
-      <w:r>
-        <w:rPr>
-          <w:lang w:val="en-GB"/>
-        </w:rPr>
-        <w:t>Power Consumption</w:t>
-      </w:r>
-      <w:bookmarkEnd w:id="14"/>
     </w:p>
     <w:p>
       <w:pPr>
@@ -7335,14 +7333,14 @@
           <w:lang w:val="en-GB"/>
         </w:rPr>
       </w:pPr>
-      <w:bookmarkStart w:id="15" w:name="_Toc23239392"/>
+      <w:bookmarkStart w:id="14" w:name="_Toc23239392"/>
       <w:r>
         <w:rPr>
           <w:lang w:val="en-GB"/>
         </w:rPr>
         <w:t>Algorithm for Searching</w:t>
       </w:r>
-      <w:bookmarkEnd w:id="15"/>
+      <w:bookmarkEnd w:id="14"/>
     </w:p>
     <w:p>
       <w:pPr>
@@ -7374,27 +7372,227 @@
         <w:rPr>
           <w:lang w:val="en-US"/>
         </w:rPr>
-        <w:t xml:space="preserve">The RRT* method is a continuation of the regular RRT-method. It is based on random node-placement and checking for collision before expanding onwards and doing this on repeat until it has run all its iterations. </w:t>
-      </w:r>
-    </w:p>
-    <w:p>
-      <w:pPr>
-        <w:rPr>
-          <w:lang w:val="en-US"/>
-        </w:rPr>
-      </w:pPr>
-    </w:p>
-    <w:p>
-      <w:pPr>
-        <w:rPr>
-          <w:lang w:val="en-US"/>
-        </w:rPr>
-      </w:pPr>
-      <w:r>
-        <w:rPr>
-          <w:lang w:val="en-US"/>
-        </w:rPr>
-        <w:t>The big difference between RRT and RRT* is that RRT* will look at old nodes when continuing its path to check if it can rewire the path to be more efficient. It does this by giving each node a “cost”, which is based on its distance to its parent node. It therefore compares the cost to its current parent, to another node that is close to check if the cost can be reduced.</w:t>
+        <w:t xml:space="preserve">RRT is based on getting a </w:t>
+      </w:r>
+      <w:r>
+        <w:rPr>
+          <w:lang w:val="en-US"/>
+        </w:rPr>
+        <w:t>node to start from.</w:t>
+      </w:r>
+      <w:r>
+        <w:rPr>
+          <w:lang w:val="en-US"/>
+        </w:rPr>
+        <w:t xml:space="preserve"> From </w:t>
+      </w:r>
+      <w:r>
+        <w:rPr>
+          <w:lang w:val="en-US"/>
+        </w:rPr>
+        <w:t>this it will cr</w:t>
+      </w:r>
+      <w:r>
+        <w:rPr>
+          <w:lang w:val="en-US"/>
+        </w:rPr>
+        <w:t>e</w:t>
+      </w:r>
+      <w:r>
+        <w:rPr>
+          <w:lang w:val="en-US"/>
+        </w:rPr>
+        <w:t>ate</w:t>
+      </w:r>
+      <w:r>
+        <w:rPr>
+          <w:lang w:val="en-US"/>
+        </w:rPr>
+        <w:t xml:space="preserve"> a random node inside a given </w:t>
+      </w:r>
+      <w:r>
+        <w:rPr>
+          <w:lang w:val="en-US"/>
+        </w:rPr>
+        <w:t>area based on input parameters ([</w:t>
+      </w:r>
+      <w:proofErr w:type="spellStart"/>
+      <w:r>
+        <w:rPr>
+          <w:lang w:val="en-US"/>
+        </w:rPr>
+        <w:t>Xmin</w:t>
+      </w:r>
+      <w:proofErr w:type="spellEnd"/>
+      <w:r>
+        <w:rPr>
+          <w:lang w:val="en-US"/>
+        </w:rPr>
+        <w:t xml:space="preserve">, </w:t>
+      </w:r>
+      <w:proofErr w:type="spellStart"/>
+      <w:r>
+        <w:rPr>
+          <w:lang w:val="en-US"/>
+        </w:rPr>
+        <w:t>Xmax</w:t>
+      </w:r>
+      <w:proofErr w:type="spellEnd"/>
+      <w:r>
+        <w:rPr>
+          <w:lang w:val="en-US"/>
+        </w:rPr>
+        <w:t>] and [</w:t>
+      </w:r>
+      <w:proofErr w:type="spellStart"/>
+      <w:r>
+        <w:rPr>
+          <w:lang w:val="en-US"/>
+        </w:rPr>
+        <w:t>YMin</w:t>
+      </w:r>
+      <w:proofErr w:type="spellEnd"/>
+      <w:r>
+        <w:rPr>
+          <w:lang w:val="en-US"/>
+        </w:rPr>
+        <w:t xml:space="preserve">, </w:t>
+      </w:r>
+      <w:proofErr w:type="spellStart"/>
+      <w:r>
+        <w:rPr>
+          <w:lang w:val="en-US"/>
+        </w:rPr>
+        <w:t>YMax</w:t>
+      </w:r>
+      <w:proofErr w:type="spellEnd"/>
+      <w:r>
+        <w:rPr>
+          <w:lang w:val="en-US"/>
+        </w:rPr>
+        <w:t xml:space="preserve">]), this is to </w:t>
+      </w:r>
+      <w:r>
+        <w:rPr>
+          <w:lang w:val="en-US"/>
+        </w:rPr>
+        <w:t xml:space="preserve">stop it from creating nodes that are impossible to reach. </w:t>
+      </w:r>
+    </w:p>
+    <w:p>
+      <w:pPr>
+        <w:rPr>
+          <w:lang w:val="en-US"/>
+        </w:rPr>
+      </w:pPr>
+    </w:p>
+    <w:p>
+      <w:pPr>
+        <w:rPr>
+          <w:lang w:val="en-US"/>
+        </w:rPr>
+      </w:pPr>
+      <w:r>
+        <w:rPr>
+          <w:lang w:val="en-US"/>
+        </w:rPr>
+        <w:t xml:space="preserve">From there it will find the nearest node, and then try to iterate forward to the random node created, before checking if this path will collide or intersect with </w:t>
+      </w:r>
+      <w:r>
+        <w:rPr>
+          <w:lang w:val="en-US"/>
+        </w:rPr>
+        <w:t>a obstacle (in this case a wall), as well as checking if it is to close to an obstacle (given by a parameter).</w:t>
+      </w:r>
+    </w:p>
+    <w:p>
+      <w:pPr>
+        <w:rPr>
+          <w:lang w:val="en-US"/>
+        </w:rPr>
+      </w:pPr>
+    </w:p>
+    <w:p>
+      <w:pPr>
+        <w:rPr>
+          <w:lang w:val="en-US"/>
+        </w:rPr>
+      </w:pPr>
+      <w:r>
+        <w:rPr>
+          <w:lang w:val="en-US"/>
+        </w:rPr>
+        <w:t xml:space="preserve">It will try to go straight towards </w:t>
+      </w:r>
+      <w:r>
+        <w:rPr>
+          <w:lang w:val="en-US"/>
+        </w:rPr>
+        <w:t xml:space="preserve">the goal with a percentage chance given by a parameter. It will do this with the same procedure as iterating forward towards a random node, with checking collision, intersection and how near the path is to the obstacles. </w:t>
+      </w:r>
+    </w:p>
+    <w:p>
+      <w:pPr>
+        <w:rPr>
+          <w:lang w:val="en-US"/>
+        </w:rPr>
+      </w:pPr>
+    </w:p>
+    <w:p>
+      <w:pPr>
+        <w:rPr>
+          <w:lang w:val="en-US"/>
+        </w:rPr>
+      </w:pPr>
+      <w:r>
+        <w:rPr>
+          <w:lang w:val="en-US"/>
+        </w:rPr>
+        <w:t>The RRT* method is a continuation of the regular RRT-method</w:t>
+      </w:r>
+      <w:r>
+        <w:rPr>
+          <w:lang w:val="en-US"/>
+        </w:rPr>
+        <w:t>, it implements the same methods, but overrides how they are used to find the paths</w:t>
+      </w:r>
+      <w:r>
+        <w:rPr>
+          <w:lang w:val="en-US"/>
+        </w:rPr>
+        <w:t xml:space="preserve"> as well as implementing some new methods for how the nodes are handled.</w:t>
+      </w:r>
+    </w:p>
+    <w:p>
+      <w:pPr>
+        <w:rPr>
+          <w:lang w:val="en-US"/>
+        </w:rPr>
+      </w:pPr>
+    </w:p>
+    <w:p>
+      <w:pPr>
+        <w:rPr>
+          <w:lang w:val="en-US"/>
+        </w:rPr>
+      </w:pPr>
+      <w:r>
+        <w:rPr>
+          <w:lang w:val="en-US"/>
+        </w:rPr>
+        <w:t xml:space="preserve">The big difference between </w:t>
+      </w:r>
+      <w:r>
+        <w:rPr>
+          <w:lang w:val="en-US"/>
+        </w:rPr>
+        <w:t>them</w:t>
+      </w:r>
+      <w:r>
+        <w:rPr>
+          <w:lang w:val="en-US"/>
+        </w:rPr>
+        <w:t xml:space="preserve"> is that RRT* will look at old nodes when continuing its path to check if it can rewire the path to be more efficient. It does this by giving each node a “cost”, which is based on its distance to its parent node. It therefore compares the cost to its current parent, to another node that is close to check if the cost can be reduced.</w:t>
       </w:r>
     </w:p>
     <w:p>
@@ -7413,16 +7611,258 @@
     </w:p>
     <w:p>
       <w:pPr>
+        <w:rPr>
+          <w:lang w:val="en-US"/>
+        </w:rPr>
+      </w:pPr>
+    </w:p>
+    <w:p>
+      <w:pPr>
+        <w:rPr>
+          <w:noProof/>
+          <w:lang w:val="en-US"/>
+        </w:rPr>
+      </w:pPr>
+      <w:r>
+        <w:rPr>
+          <w:noProof/>
+          <w:lang w:val="en-US"/>
+        </w:rPr>
+        <w:t>Under the search path of the RRT-method is shown.</w:t>
+      </w:r>
+    </w:p>
+    <w:p>
+      <w:pPr>
+        <w:rPr>
+          <w:rStyle w:val="Utheving"/>
+          <w:i w:val="0"/>
+          <w:iCs w:val="0"/>
+          <w:lang w:val="en-US"/>
+        </w:rPr>
+      </w:pPr>
+      <w:r>
+        <w:rPr>
+          <w:noProof/>
+          <w:lang w:val="en-US"/>
+        </w:rPr>
+        <w:lastRenderedPageBreak/>
+        <w:drawing>
+          <wp:inline distT="0" distB="0" distL="0" distR="0" wp14:anchorId="7D8419A1" wp14:editId="53CB48E9">
+            <wp:extent cx="4076700" cy="3057750"/>
+            <wp:effectExtent l="0" t="0" r="0" b="9525"/>
+            <wp:docPr id="15" name="Bilde 15" descr="Et bilde som inneholder tekst&#10;&#10;Automatisk generert beskrivelse"/>
+            <wp:cNvGraphicFramePr>
+              <a:graphicFrameLocks xmlns:a="http://schemas.openxmlformats.org/drawingml/2006/main" noChangeAspect="1"/>
+            </wp:cNvGraphicFramePr>
+            <a:graphic xmlns:a="http://schemas.openxmlformats.org/drawingml/2006/main">
+              <a:graphicData uri="http://schemas.openxmlformats.org/drawingml/2006/picture">
+                <pic:pic xmlns:pic="http://schemas.openxmlformats.org/drawingml/2006/picture">
+                  <pic:nvPicPr>
+                    <pic:cNvPr id="15" name="rrt_method.png"/>
+                    <pic:cNvPicPr/>
+                  </pic:nvPicPr>
+                  <pic:blipFill>
+                    <a:blip r:embed="rId15">
+                      <a:extLst>
+                        <a:ext uri="{28A0092B-C50C-407E-A947-70E740481C1C}">
+                          <a14:useLocalDpi xmlns:a14="http://schemas.microsoft.com/office/drawing/2010/main" val="0"/>
+                        </a:ext>
+                      </a:extLst>
+                    </a:blip>
+                    <a:stretch>
+                      <a:fillRect/>
+                    </a:stretch>
+                  </pic:blipFill>
+                  <pic:spPr>
+                    <a:xfrm>
+                      <a:off x="0" y="0"/>
+                      <a:ext cx="4091032" cy="3068500"/>
+                    </a:xfrm>
+                    <a:prstGeom prst="rect">
+                      <a:avLst/>
+                    </a:prstGeom>
+                  </pic:spPr>
+                </pic:pic>
+              </a:graphicData>
+            </a:graphic>
+          </wp:inline>
+        </w:drawing>
+      </w:r>
+    </w:p>
+    <w:p>
+      <w:pPr>
+        <w:rPr>
+          <w:rStyle w:val="Utheving"/>
+          <w:i w:val="0"/>
+          <w:iCs w:val="0"/>
+          <w:lang w:val="en-US"/>
+        </w:rPr>
+      </w:pPr>
+    </w:p>
+    <w:p>
+      <w:pPr>
+        <w:rPr>
+          <w:rStyle w:val="Utheving"/>
+          <w:i w:val="0"/>
+          <w:iCs w:val="0"/>
+          <w:lang w:val="en-US"/>
+        </w:rPr>
+      </w:pPr>
+      <w:r>
+        <w:rPr>
+          <w:rStyle w:val="Utheving"/>
+          <w:i w:val="0"/>
+          <w:iCs w:val="0"/>
+          <w:lang w:val="en-US"/>
+        </w:rPr>
+        <w:t xml:space="preserve">As </w:t>
+      </w:r>
+      <w:r>
+        <w:rPr>
+          <w:rStyle w:val="Utheving"/>
+          <w:i w:val="0"/>
+          <w:iCs w:val="0"/>
+          <w:lang w:val="en-US"/>
+        </w:rPr>
+        <w:t>the picture shows the path is not very linear in some points, and there are quite a few twists and turns</w:t>
+      </w:r>
+      <w:r>
+        <w:rPr>
+          <w:rStyle w:val="Utheving"/>
+          <w:i w:val="0"/>
+          <w:iCs w:val="0"/>
+          <w:lang w:val="en-US"/>
+        </w:rPr>
+        <w:t xml:space="preserve"> all over the pathing.</w:t>
+      </w:r>
+    </w:p>
+    <w:p>
+      <w:pPr>
+        <w:rPr>
+          <w:rStyle w:val="Utheving"/>
+          <w:i w:val="0"/>
+          <w:iCs w:val="0"/>
+          <w:lang w:val="en-US"/>
+        </w:rPr>
+      </w:pPr>
+    </w:p>
+    <w:p>
+      <w:pPr>
+        <w:rPr>
+          <w:rStyle w:val="Utheving"/>
+          <w:i w:val="0"/>
+          <w:iCs w:val="0"/>
+          <w:lang w:val="en-US"/>
+        </w:rPr>
+      </w:pPr>
+      <w:r>
+        <w:rPr>
+          <w:noProof/>
+          <w:lang w:val="en-US"/>
+        </w:rPr>
+        <w:drawing>
+          <wp:inline distT="0" distB="0" distL="0" distR="0" wp14:anchorId="15A26BC7" wp14:editId="0D56B707">
+            <wp:extent cx="4177993" cy="3133725"/>
+            <wp:effectExtent l="0" t="0" r="0" b="0"/>
+            <wp:docPr id="16" name="Bilde 16" descr="Et bilde som inneholder tekst&#10;&#10;Automatisk generert beskrivelse"/>
+            <wp:cNvGraphicFramePr>
+              <a:graphicFrameLocks xmlns:a="http://schemas.openxmlformats.org/drawingml/2006/main" noChangeAspect="1"/>
+            </wp:cNvGraphicFramePr>
+            <a:graphic xmlns:a="http://schemas.openxmlformats.org/drawingml/2006/main">
+              <a:graphicData uri="http://schemas.openxmlformats.org/drawingml/2006/picture">
+                <pic:pic xmlns:pic="http://schemas.openxmlformats.org/drawingml/2006/picture">
+                  <pic:nvPicPr>
+                    <pic:cNvPr id="16" name="rrtstarMethod.png"/>
+                    <pic:cNvPicPr/>
+                  </pic:nvPicPr>
+                  <pic:blipFill>
+                    <a:blip r:embed="rId16">
+                      <a:extLst>
+                        <a:ext uri="{28A0092B-C50C-407E-A947-70E740481C1C}">
+                          <a14:useLocalDpi xmlns:a14="http://schemas.microsoft.com/office/drawing/2010/main" val="0"/>
+                        </a:ext>
+                      </a:extLst>
+                    </a:blip>
+                    <a:stretch>
+                      <a:fillRect/>
+                    </a:stretch>
+                  </pic:blipFill>
+                  <pic:spPr>
+                    <a:xfrm>
+                      <a:off x="0" y="0"/>
+                      <a:ext cx="4186017" cy="3139743"/>
+                    </a:xfrm>
+                    <a:prstGeom prst="rect">
+                      <a:avLst/>
+                    </a:prstGeom>
+                  </pic:spPr>
+                </pic:pic>
+              </a:graphicData>
+            </a:graphic>
+          </wp:inline>
+        </w:drawing>
+      </w:r>
+    </w:p>
+    <w:p>
+      <w:pPr>
+        <w:rPr>
+          <w:rStyle w:val="Utheving"/>
+          <w:i w:val="0"/>
+          <w:iCs w:val="0"/>
+          <w:lang w:val="en-US"/>
+        </w:rPr>
+      </w:pPr>
+    </w:p>
+    <w:p>
+      <w:pPr>
+        <w:rPr>
+          <w:rStyle w:val="Utheving"/>
+          <w:i w:val="0"/>
+          <w:iCs w:val="0"/>
+          <w:lang w:val="en-US"/>
+        </w:rPr>
+      </w:pPr>
+      <w:r>
+        <w:rPr>
+          <w:rStyle w:val="Utheving"/>
+          <w:i w:val="0"/>
+          <w:iCs w:val="0"/>
+          <w:lang w:val="en-US"/>
+        </w:rPr>
+        <w:t xml:space="preserve">When compared to the RRT*-method over, </w:t>
+      </w:r>
+      <w:r>
+        <w:rPr>
+          <w:rStyle w:val="Utheving"/>
+          <w:i w:val="0"/>
+          <w:iCs w:val="0"/>
+          <w:lang w:val="en-US"/>
+        </w:rPr>
+        <w:t>one can see why the RRT*-method gives a better end result. The rewiring can be clearly seen all over, where the</w:t>
+      </w:r>
+      <w:r>
+        <w:rPr>
+          <w:rStyle w:val="Utheving"/>
+          <w:i w:val="0"/>
+          <w:iCs w:val="0"/>
+          <w:lang w:val="en-US"/>
+        </w:rPr>
+        <w:t>re are a lot more sharp turns with straight paths after. This makes the end result from the RRT*-method a lot more desirable than that of the original RRT-method.</w:t>
+      </w:r>
+    </w:p>
+    <w:p>
+      <w:pPr>
         <w:pStyle w:val="Overskrift1"/>
         <w:rPr>
           <w:lang w:val="en-GB"/>
         </w:rPr>
       </w:pPr>
-      <w:bookmarkStart w:id="16" w:name="_Toc23239393"/>
-      <w:r>
-        <w:rPr>
-          <w:lang w:val="en-GB"/>
-        </w:rPr>
+      <w:bookmarkStart w:id="15" w:name="_Toc23239393"/>
+      <w:r>
+        <w:rPr>
+          <w:lang w:val="en-GB"/>
+        </w:rPr>
+        <w:lastRenderedPageBreak/>
         <w:t>methods</w:t>
       </w:r>
       <w:r>
@@ -7431,42 +7871,42 @@
         </w:rPr>
         <w:t xml:space="preserve"> and materials</w:t>
       </w:r>
+      <w:bookmarkEnd w:id="15"/>
+    </w:p>
+    <w:p>
+      <w:pPr>
+        <w:pStyle w:val="Overskrift2"/>
+        <w:rPr>
+          <w:lang w:val="en-GB"/>
+        </w:rPr>
+      </w:pPr>
+      <w:bookmarkStart w:id="16" w:name="_Toc23239394"/>
+      <w:r>
+        <w:rPr>
+          <w:lang w:val="en-GB"/>
+        </w:rPr>
+        <w:t>Parts and Assembly</w:t>
+      </w:r>
       <w:bookmarkEnd w:id="16"/>
     </w:p>
     <w:p>
       <w:pPr>
-        <w:pStyle w:val="Overskrift2"/>
-        <w:rPr>
-          <w:lang w:val="en-GB"/>
-        </w:rPr>
-      </w:pPr>
-      <w:bookmarkStart w:id="17" w:name="_Toc23239394"/>
-      <w:r>
-        <w:rPr>
-          <w:lang w:val="en-GB"/>
-        </w:rPr>
-        <w:t>Parts and Assembly</w:t>
+        <w:pStyle w:val="Overskrift3"/>
+        <w:rPr>
+          <w:lang w:val="en-GB"/>
+        </w:rPr>
+      </w:pPr>
+      <w:bookmarkStart w:id="17" w:name="_Toc23239395"/>
+      <w:r>
+        <w:rPr>
+          <w:lang w:val="en-GB"/>
+        </w:rPr>
+        <w:t>Parts Included</w:t>
       </w:r>
       <w:bookmarkEnd w:id="17"/>
     </w:p>
     <w:p>
       <w:pPr>
-        <w:pStyle w:val="Overskrift3"/>
-        <w:rPr>
-          <w:lang w:val="en-GB"/>
-        </w:rPr>
-      </w:pPr>
-      <w:bookmarkStart w:id="18" w:name="_Toc23239395"/>
-      <w:r>
-        <w:rPr>
-          <w:lang w:val="en-GB"/>
-        </w:rPr>
-        <w:t>Parts Included</w:t>
-      </w:r>
-      <w:bookmarkEnd w:id="18"/>
-    </w:p>
-    <w:p>
-      <w:pPr>
         <w:pStyle w:val="Brdtekst"/>
         <w:rPr>
           <w:lang w:val="en-US"/>
@@ -7482,21 +7922,7 @@
         <w:rPr>
           <w:lang w:val="en-US"/>
         </w:rPr>
-        <w:t xml:space="preserve">a lot of parts included in it to work properly. It consists of a total of 5 modules that are connected to make it able to move as we want. The modules are basically all the same, but some of them have some unique flavor for all the parts to be able to fit properly. The front and the back are also unique in that the front has to be able to fit the front-facing camera, and the back has to have </w:t>
-      </w:r>
-      <w:proofErr w:type="spellStart"/>
-      <w:r>
-        <w:rPr>
-          <w:lang w:val="en-US"/>
-        </w:rPr>
-        <w:t>a</w:t>
-      </w:r>
-      <w:proofErr w:type="spellEnd"/>
-      <w:r>
-        <w:rPr>
-          <w:lang w:val="en-US"/>
-        </w:rPr>
-        <w:t xml:space="preserve"> end-plate so the batteries do not fall out.</w:t>
+        <w:t>a lot of parts included in it to work properly. It consists of a total of 5 modules that are connected to make it able to move as we want. The modules are basically all the same, but some of them have some unique flavor for all the parts to be able to fit properly. The front and the back are also unique in that the front has to be able to fit the front-facing camera, and the back has to have a end-plate so the batteries do not fall out.</w:t>
       </w:r>
     </w:p>
     <w:tbl>
@@ -7795,7 +8221,6 @@
               <w:rPr>
                 <w:lang w:val="en-US"/>
               </w:rPr>
-              <w:lastRenderedPageBreak/>
               <w:t>Battery 2000mAh</w:t>
             </w:r>
           </w:p>
@@ -8196,6 +8621,7 @@
         <w:rPr>
           <w:lang w:val="en-US"/>
         </w:rPr>
+        <w:lastRenderedPageBreak/>
         <w:t xml:space="preserve">The ESP32 mounted in the front with a integrated OV2640 camera has the same specs as the </w:t>
       </w:r>
       <w:proofErr w:type="spellStart"/>
@@ -8510,14 +8936,7 @@
         <w:rPr>
           <w:lang w:val="en-US"/>
         </w:rPr>
-        <w:t xml:space="preserve">With the total consumption of this robot being around 2000mA, there was a need for boost converters that could handle around that output. So with two of them installed, </w:t>
-      </w:r>
-      <w:r>
-        <w:rPr>
-          <w:lang w:val="en-US"/>
-        </w:rPr>
-        <w:lastRenderedPageBreak/>
-        <w:t xml:space="preserve">there was no fear of getting brownout-errors from the ESP32 (Brownout-error is an error given when there was not enough power available). </w:t>
+        <w:t xml:space="preserve">With the total consumption of this robot being around 2000mA, there was a need for boost converters that could handle around that output. So with two of them installed, there was no fear of getting brownout-errors from the ESP32 (Brownout-error is an error given when there was not enough power available). </w:t>
       </w:r>
     </w:p>
     <w:p>
@@ -8635,14 +9054,14 @@
           <w:lang w:val="en-GB"/>
         </w:rPr>
       </w:pPr>
-      <w:bookmarkStart w:id="19" w:name="_Toc23239396"/>
+      <w:bookmarkStart w:id="18" w:name="_Toc23239396"/>
       <w:r>
         <w:rPr>
           <w:lang w:val="en-GB"/>
         </w:rPr>
         <w:t>3D Models</w:t>
       </w:r>
-      <w:bookmarkEnd w:id="19"/>
+      <w:bookmarkEnd w:id="18"/>
     </w:p>
     <w:p>
       <w:pPr>
@@ -8675,6 +9094,7 @@
         <w:rPr>
           <w:noProof/>
         </w:rPr>
+        <w:lastRenderedPageBreak/>
         <w:drawing>
           <wp:inline distT="0" distB="0" distL="0" distR="0" wp14:anchorId="0EB158FB" wp14:editId="44AF4A3C">
             <wp:extent cx="5759450" cy="4207510"/>
@@ -8691,7 +9111,7 @@
                     <pic:cNvPicPr/>
                   </pic:nvPicPr>
                   <pic:blipFill>
-                    <a:blip r:embed="rId15"/>
+                    <a:blip r:embed="rId17"/>
                     <a:stretch>
                       <a:fillRect/>
                     </a:stretch>
@@ -8770,7 +9190,7 @@
                     <pic:cNvPicPr/>
                   </pic:nvPicPr>
                   <pic:blipFill>
-                    <a:blip r:embed="rId16">
+                    <a:blip r:embed="rId18">
                       <a:extLst>
                         <a:ext uri="{28A0092B-C50C-407E-A947-70E740481C1C}">
                           <a14:useLocalDpi xmlns:a14="http://schemas.microsoft.com/office/drawing/2010/main" val="0"/>
@@ -8849,7 +9269,7 @@
                     <pic:cNvPicPr/>
                   </pic:nvPicPr>
                   <pic:blipFill>
-                    <a:blip r:embed="rId17"/>
+                    <a:blip r:embed="rId19"/>
                     <a:stretch>
                       <a:fillRect/>
                     </a:stretch>
@@ -8911,7 +9331,7 @@
                     <pic:cNvPicPr/>
                   </pic:nvPicPr>
                   <pic:blipFill>
-                    <a:blip r:embed="rId18"/>
+                    <a:blip r:embed="rId20"/>
                     <a:stretch>
                       <a:fillRect/>
                     </a:stretch>
@@ -8935,17 +9355,19 @@
     <w:p>
       <w:pPr>
         <w:rPr>
-          <w:color w:val="404040" w:themeColor="text1" w:themeTint="BF"/>
-          <w:lang w:val="en-US"/>
-        </w:rPr>
-      </w:pPr>
-      <w:r>
-        <w:rPr>
           <w:rStyle w:val="Svakutheving"/>
           <w:i w:val="0"/>
           <w:iCs w:val="0"/>
           <w:lang w:val="en-US"/>
         </w:rPr>
+      </w:pPr>
+      <w:r>
+        <w:rPr>
+          <w:rStyle w:val="Svakutheving"/>
+          <w:i w:val="0"/>
+          <w:iCs w:val="0"/>
+          <w:lang w:val="en-US"/>
+        </w:rPr>
         <w:t xml:space="preserve">The snake-like robot assembled completely is shown above. As mentioned earlier, it consists of 5 modules, with a designated front, and a designated back. All the parts in the middle between the two modules mounted together are made for storing the electronic parts needed for the project. </w:t>
       </w:r>
     </w:p>
@@ -8953,18 +9375,224 @@
       <w:pPr>
         <w:pStyle w:val="Overskrift3"/>
         <w:rPr>
-          <w:lang w:val="en-GB"/>
-        </w:rPr>
-      </w:pPr>
-      <w:bookmarkStart w:id="20" w:name="_Toc23239397"/>
-      <w:r>
-        <w:rPr>
-          <w:lang w:val="en-GB"/>
+          <w:lang w:val="en-US"/>
+        </w:rPr>
+      </w:pPr>
+      <w:r>
+        <w:rPr>
+          <w:lang w:val="en-US"/>
+        </w:rPr>
+        <w:t>The Maze</w:t>
+      </w:r>
+    </w:p>
+    <w:p>
+      <w:pPr>
+        <w:rPr>
+          <w:lang w:val="en-US"/>
+        </w:rPr>
+      </w:pPr>
+      <w:r>
+        <w:rPr>
+          <w:lang w:val="en-US"/>
+        </w:rPr>
+        <w:t xml:space="preserve">For the </w:t>
+      </w:r>
+      <w:r>
+        <w:rPr>
+          <w:lang w:val="en-US"/>
+        </w:rPr>
+        <w:t xml:space="preserve">maze included in this project </w:t>
+      </w:r>
+      <w:r>
+        <w:rPr>
+          <w:lang w:val="en-US"/>
+        </w:rPr>
+        <w:t xml:space="preserve">it was decided to make it modular, so there was an easy way to change the layout to really be able to test both the snakes movement as well as the pathfinding algorithm easily. </w:t>
+      </w:r>
+    </w:p>
+    <w:p>
+      <w:pPr>
+        <w:rPr>
+          <w:lang w:val="en-US"/>
+        </w:rPr>
+      </w:pPr>
+    </w:p>
+    <w:p>
+      <w:pPr>
+        <w:rPr>
+          <w:lang w:val="en-US"/>
+        </w:rPr>
+      </w:pPr>
+      <w:r>
+        <w:rPr>
+          <w:lang w:val="en-US"/>
         </w:rPr>
         <w:lastRenderedPageBreak/>
+        <w:t xml:space="preserve">It consists of </w:t>
+      </w:r>
+      <w:r>
+        <w:rPr>
+          <w:lang w:val="en-US"/>
+        </w:rPr>
+        <w:t>8 walls that are 70x</w:t>
+      </w:r>
+      <w:r>
+        <w:rPr>
+          <w:lang w:val="en-US"/>
+        </w:rPr>
+        <w:t>15</w:t>
+      </w:r>
+      <w:r>
+        <w:rPr>
+          <w:lang w:val="en-US"/>
+        </w:rPr>
+        <w:t xml:space="preserve">cm big, with a thickness of </w:t>
+      </w:r>
+      <w:r>
+        <w:rPr>
+          <w:lang w:val="en-US"/>
+        </w:rPr>
+        <w:t xml:space="preserve">3mm. </w:t>
+      </w:r>
+      <w:r>
+        <w:rPr>
+          <w:lang w:val="en-US"/>
+        </w:rPr>
+        <w:t xml:space="preserve">These are to build the walls around the maze. </w:t>
+      </w:r>
+      <w:r>
+        <w:rPr>
+          <w:lang w:val="en-US"/>
+        </w:rPr>
+        <w:t xml:space="preserve">For the inside walls 30 walls with a dimension of </w:t>
+      </w:r>
+      <w:r>
+        <w:rPr>
+          <w:lang w:val="en-US"/>
+        </w:rPr>
+        <w:t>20x15cm, also with a thickness of</w:t>
+      </w:r>
+      <w:r>
+        <w:rPr>
+          <w:lang w:val="en-US"/>
+        </w:rPr>
+        <w:t xml:space="preserve"> 3mm. </w:t>
+      </w:r>
+    </w:p>
+    <w:p>
+      <w:pPr>
+        <w:rPr>
+          <w:lang w:val="en-US"/>
+        </w:rPr>
+      </w:pPr>
+    </w:p>
+    <w:p>
+      <w:pPr>
+        <w:rPr>
+          <w:lang w:val="en-US"/>
+        </w:rPr>
+      </w:pPr>
+      <w:r>
+        <w:rPr>
+          <w:lang w:val="en-US"/>
+        </w:rPr>
+        <w:t>To be able to mount this easily together</w:t>
+      </w:r>
+      <w:r>
+        <w:rPr>
+          <w:lang w:val="en-US"/>
+        </w:rPr>
+        <w:t xml:space="preserve"> a small holder was designed and printed. This makes it easy to mount the maze together </w:t>
+      </w:r>
+      <w:r>
+        <w:rPr>
+          <w:lang w:val="en-US"/>
+        </w:rPr>
+        <w:t xml:space="preserve">in different layouts without any big extra trouble. </w:t>
+      </w:r>
+    </w:p>
+    <w:p>
+      <w:pPr>
+        <w:rPr>
+          <w:lang w:val="en-US"/>
+        </w:rPr>
+      </w:pPr>
+    </w:p>
+    <w:p>
+      <w:pPr>
+        <w:rPr>
+          <w:lang w:val="en-US"/>
+        </w:rPr>
+      </w:pPr>
+      <w:r>
+        <w:rPr>
+          <w:noProof/>
+          <w:lang w:val="en-US"/>
+        </w:rPr>
+        <w:drawing>
+          <wp:inline distT="0" distB="0" distL="0" distR="0" wp14:anchorId="01D3C0D4" wp14:editId="33993D96">
+            <wp:extent cx="4411155" cy="4381500"/>
+            <wp:effectExtent l="0" t="0" r="8890" b="0"/>
+            <wp:docPr id="12" name="Bilde 12">
+              <a:extLst xmlns:a="http://schemas.openxmlformats.org/drawingml/2006/main">
+                <a:ext uri="{C183D7F6-B498-43B3-948B-1728B52AA6E4}">
+                  <adec:decorative xmlns:adec="http://schemas.microsoft.com/office/drawing/2017/decorative" val="1"/>
+                </a:ext>
+              </a:extLst>
+            </wp:docPr>
+            <wp:cNvGraphicFramePr>
+              <a:graphicFrameLocks xmlns:a="http://schemas.openxmlformats.org/drawingml/2006/main" noChangeAspect="1"/>
+            </wp:cNvGraphicFramePr>
+            <a:graphic xmlns:a="http://schemas.openxmlformats.org/drawingml/2006/main">
+              <a:graphicData uri="http://schemas.openxmlformats.org/drawingml/2006/picture">
+                <pic:pic xmlns:pic="http://schemas.openxmlformats.org/drawingml/2006/picture">
+                  <pic:nvPicPr>
+                    <pic:cNvPr id="12" name="veggholder.PNG"/>
+                    <pic:cNvPicPr/>
+                  </pic:nvPicPr>
+                  <pic:blipFill>
+                    <a:blip r:embed="rId21">
+                      <a:extLst>
+                        <a:ext uri="{28A0092B-C50C-407E-A947-70E740481C1C}">
+                          <a14:useLocalDpi xmlns:a14="http://schemas.microsoft.com/office/drawing/2010/main" val="0"/>
+                        </a:ext>
+                      </a:extLst>
+                    </a:blip>
+                    <a:stretch>
+                      <a:fillRect/>
+                    </a:stretch>
+                  </pic:blipFill>
+                  <pic:spPr>
+                    <a:xfrm>
+                      <a:off x="0" y="0"/>
+                      <a:ext cx="4418201" cy="4388498"/>
+                    </a:xfrm>
+                    <a:prstGeom prst="rect">
+                      <a:avLst/>
+                    </a:prstGeom>
+                  </pic:spPr>
+                </pic:pic>
+              </a:graphicData>
+            </a:graphic>
+          </wp:inline>
+        </w:drawing>
+      </w:r>
+    </w:p>
+    <w:p>
+      <w:pPr>
+        <w:pStyle w:val="Overskrift3"/>
+        <w:rPr>
+          <w:lang w:val="en-GB"/>
+        </w:rPr>
+      </w:pPr>
+      <w:bookmarkStart w:id="19" w:name="_Toc23239397"/>
+      <w:r>
+        <w:rPr>
+          <w:lang w:val="en-GB"/>
+        </w:rPr>
         <w:t>Assembly</w:t>
       </w:r>
-      <w:bookmarkEnd w:id="20"/>
+      <w:bookmarkEnd w:id="19"/>
     </w:p>
     <w:p>
       <w:pPr>
@@ -8990,252 +9618,6 @@
                 <pic:pic xmlns:pic="http://schemas.openxmlformats.org/drawingml/2006/picture">
                   <pic:nvPicPr>
                     <pic:cNvPr id="6" name="completeAssemblyPic1.png"/>
-                    <pic:cNvPicPr/>
-                  </pic:nvPicPr>
-                  <pic:blipFill>
-                    <a:blip r:embed="rId19" cstate="print">
-                      <a:extLst>
-                        <a:ext uri="{28A0092B-C50C-407E-A947-70E740481C1C}">
-                          <a14:useLocalDpi xmlns:a14="http://schemas.microsoft.com/office/drawing/2010/main" val="0"/>
-                        </a:ext>
-                      </a:extLst>
-                    </a:blip>
-                    <a:stretch>
-                      <a:fillRect/>
-                    </a:stretch>
-                  </pic:blipFill>
-                  <pic:spPr>
-                    <a:xfrm>
-                      <a:off x="0" y="0"/>
-                      <a:ext cx="5759450" cy="1428750"/>
-                    </a:xfrm>
-                    <a:prstGeom prst="rect">
-                      <a:avLst/>
-                    </a:prstGeom>
-                  </pic:spPr>
-                </pic:pic>
-              </a:graphicData>
-            </a:graphic>
-          </wp:inline>
-        </w:drawing>
-      </w:r>
-    </w:p>
-    <w:p>
-      <w:pPr>
-        <w:rPr>
-          <w:lang w:val="en-US"/>
-        </w:rPr>
-      </w:pPr>
-      <w:r>
-        <w:rPr>
-          <w:lang w:val="en-US"/>
-        </w:rPr>
-        <w:t>In the first piece there is only the ESP32-CAM which is mounted. This part is only connected to power, and sets up a Web</w:t>
-      </w:r>
-      <w:r>
-        <w:rPr>
-          <w:lang w:val="en-US"/>
-        </w:rPr>
-        <w:t xml:space="preserve"> </w:t>
-      </w:r>
-      <w:r>
-        <w:rPr>
-          <w:lang w:val="en-US"/>
-        </w:rPr>
-        <w:t>Server on its own IP-</w:t>
-      </w:r>
-      <w:r>
-        <w:rPr>
-          <w:lang w:val="en-US"/>
-        </w:rPr>
-        <w:t>address</w:t>
-      </w:r>
-      <w:r>
-        <w:rPr>
-          <w:lang w:val="en-US"/>
-        </w:rPr>
-        <w:t>, port 80. Which is accessed by Python to retrieve a video stream or a picture.</w:t>
-      </w:r>
-    </w:p>
-    <w:p>
-      <w:pPr>
-        <w:rPr>
-          <w:lang w:val="en-US"/>
-        </w:rPr>
-      </w:pPr>
-    </w:p>
-    <w:p>
-      <w:pPr>
-        <w:rPr>
-          <w:lang w:val="en-US"/>
-        </w:rPr>
-      </w:pPr>
-      <w:r>
-        <w:rPr>
-          <w:noProof/>
-          <w:lang w:val="en-US"/>
-        </w:rPr>
-        <w:drawing>
-          <wp:inline distT="0" distB="0" distL="0" distR="0" wp14:anchorId="351AD147" wp14:editId="60DB4EAF">
-            <wp:extent cx="5759450" cy="1428750"/>
-            <wp:effectExtent l="0" t="0" r="0" b="0"/>
-            <wp:docPr id="7" name="Bilde 7"/>
-            <wp:cNvGraphicFramePr>
-              <a:graphicFrameLocks xmlns:a="http://schemas.openxmlformats.org/drawingml/2006/main" noChangeAspect="1"/>
-            </wp:cNvGraphicFramePr>
-            <a:graphic xmlns:a="http://schemas.openxmlformats.org/drawingml/2006/main">
-              <a:graphicData uri="http://schemas.openxmlformats.org/drawingml/2006/picture">
-                <pic:pic xmlns:pic="http://schemas.openxmlformats.org/drawingml/2006/picture">
-                  <pic:nvPicPr>
-                    <pic:cNvPr id="7" name="completeAssemblyPic2.png"/>
-                    <pic:cNvPicPr/>
-                  </pic:nvPicPr>
-                  <pic:blipFill>
-                    <a:blip r:embed="rId20" cstate="print">
-                      <a:extLst>
-                        <a:ext uri="{28A0092B-C50C-407E-A947-70E740481C1C}">
-                          <a14:useLocalDpi xmlns:a14="http://schemas.microsoft.com/office/drawing/2010/main" val="0"/>
-                        </a:ext>
-                      </a:extLst>
-                    </a:blip>
-                    <a:stretch>
-                      <a:fillRect/>
-                    </a:stretch>
-                  </pic:blipFill>
-                  <pic:spPr>
-                    <a:xfrm>
-                      <a:off x="0" y="0"/>
-                      <a:ext cx="5759450" cy="1428750"/>
-                    </a:xfrm>
-                    <a:prstGeom prst="rect">
-                      <a:avLst/>
-                    </a:prstGeom>
-                  </pic:spPr>
-                </pic:pic>
-              </a:graphicData>
-            </a:graphic>
-          </wp:inline>
-        </w:drawing>
-      </w:r>
-    </w:p>
-    <w:p>
-      <w:pPr>
-        <w:rPr>
-          <w:lang w:val="en-US"/>
-        </w:rPr>
-      </w:pPr>
-      <w:r>
-        <w:rPr>
-          <w:lang w:val="en-US"/>
-        </w:rPr>
-        <w:t>In the second piece there is mostly just circuitry, a connection point for ground and +5V. This is just a junction for the cables basically.</w:t>
-      </w:r>
-    </w:p>
-    <w:p>
-      <w:pPr>
-        <w:rPr>
-          <w:lang w:val="en-US"/>
-        </w:rPr>
-      </w:pPr>
-    </w:p>
-    <w:p>
-      <w:pPr>
-        <w:rPr>
-          <w:lang w:val="en-US"/>
-        </w:rPr>
-      </w:pPr>
-      <w:r>
-        <w:rPr>
-          <w:noProof/>
-          <w:lang w:val="en-US"/>
-        </w:rPr>
-        <w:drawing>
-          <wp:inline distT="0" distB="0" distL="0" distR="0" wp14:anchorId="58666AC3" wp14:editId="6C1A96D9">
-            <wp:extent cx="5759450" cy="1428750"/>
-            <wp:effectExtent l="0" t="0" r="0" b="0"/>
-            <wp:docPr id="8" name="Bilde 8"/>
-            <wp:cNvGraphicFramePr>
-              <a:graphicFrameLocks xmlns:a="http://schemas.openxmlformats.org/drawingml/2006/main" noChangeAspect="1"/>
-            </wp:cNvGraphicFramePr>
-            <a:graphic xmlns:a="http://schemas.openxmlformats.org/drawingml/2006/main">
-              <a:graphicData uri="http://schemas.openxmlformats.org/drawingml/2006/picture">
-                <pic:pic xmlns:pic="http://schemas.openxmlformats.org/drawingml/2006/picture">
-                  <pic:nvPicPr>
-                    <pic:cNvPr id="8" name="completeAssemblyPic3.png"/>
-                    <pic:cNvPicPr/>
-                  </pic:nvPicPr>
-                  <pic:blipFill>
-                    <a:blip r:embed="rId21" cstate="print">
-                      <a:extLst>
-                        <a:ext uri="{28A0092B-C50C-407E-A947-70E740481C1C}">
-                          <a14:useLocalDpi xmlns:a14="http://schemas.microsoft.com/office/drawing/2010/main" val="0"/>
-                        </a:ext>
-                      </a:extLst>
-                    </a:blip>
-                    <a:stretch>
-                      <a:fillRect/>
-                    </a:stretch>
-                  </pic:blipFill>
-                  <pic:spPr>
-                    <a:xfrm>
-                      <a:off x="0" y="0"/>
-                      <a:ext cx="5759450" cy="1428750"/>
-                    </a:xfrm>
-                    <a:prstGeom prst="rect">
-                      <a:avLst/>
-                    </a:prstGeom>
-                  </pic:spPr>
-                </pic:pic>
-              </a:graphicData>
-            </a:graphic>
-          </wp:inline>
-        </w:drawing>
-      </w:r>
-    </w:p>
-    <w:p>
-      <w:pPr>
-        <w:rPr>
-          <w:lang w:val="en-US"/>
-        </w:rPr>
-      </w:pPr>
-      <w:r>
-        <w:rPr>
-          <w:lang w:val="en-US"/>
-        </w:rPr>
-        <w:t>In this part the ESP32 is mounted, as well as a button which is mounted to be able to reprogram the ESP32.</w:t>
-      </w:r>
-    </w:p>
-    <w:p>
-      <w:pPr>
-        <w:rPr>
-          <w:lang w:val="en-US"/>
-        </w:rPr>
-      </w:pPr>
-    </w:p>
-    <w:p>
-      <w:pPr>
-        <w:rPr>
-          <w:lang w:val="en-US"/>
-        </w:rPr>
-      </w:pPr>
-      <w:r>
-        <w:rPr>
-          <w:noProof/>
-          <w:lang w:val="en-US"/>
-        </w:rPr>
-        <w:drawing>
-          <wp:inline distT="0" distB="0" distL="0" distR="0" wp14:anchorId="531A0522" wp14:editId="2843BE66">
-            <wp:extent cx="5759450" cy="1428750"/>
-            <wp:effectExtent l="0" t="0" r="0" b="0"/>
-            <wp:docPr id="9" name="Bilde 9"/>
-            <wp:cNvGraphicFramePr>
-              <a:graphicFrameLocks xmlns:a="http://schemas.openxmlformats.org/drawingml/2006/main" noChangeAspect="1"/>
-            </wp:cNvGraphicFramePr>
-            <a:graphic xmlns:a="http://schemas.openxmlformats.org/drawingml/2006/main">
-              <a:graphicData uri="http://schemas.openxmlformats.org/drawingml/2006/picture">
-                <pic:pic xmlns:pic="http://schemas.openxmlformats.org/drawingml/2006/picture">
-                  <pic:nvPicPr>
-                    <pic:cNvPr id="9" name="completeAssemblyPic4.png"/>
                     <pic:cNvPicPr/>
                   </pic:nvPicPr>
                   <pic:blipFill>
@@ -9276,7 +9658,31 @@
         <w:rPr>
           <w:lang w:val="en-US"/>
         </w:rPr>
-        <w:t>‘In this part the whole power circuit is mounted, which consists of the two boost converters, external power port as well as a power button to be able to remove power from the servos and the ESP32.</w:t>
+        <w:t>In the first piece there is only the ESP32-CAM which is mounted. This part is only connected to power, and sets up a Web</w:t>
+      </w:r>
+      <w:r>
+        <w:rPr>
+          <w:lang w:val="en-US"/>
+        </w:rPr>
+        <w:t xml:space="preserve"> </w:t>
+      </w:r>
+      <w:r>
+        <w:rPr>
+          <w:lang w:val="en-US"/>
+        </w:rPr>
+        <w:t>Server on its own IP-</w:t>
+      </w:r>
+      <w:r>
+        <w:rPr>
+          <w:lang w:val="en-US"/>
+        </w:rPr>
+        <w:t>address</w:t>
+      </w:r>
+      <w:r>
+        <w:rPr>
+          <w:lang w:val="en-US"/>
+        </w:rPr>
+        <w:t>, port 80. Which is accessed by Python to retrieve a video stream or a picture.</w:t>
       </w:r>
     </w:p>
     <w:p>
@@ -9299,10 +9705,10 @@
         </w:rPr>
         <w:lastRenderedPageBreak/>
         <w:drawing>
-          <wp:inline distT="0" distB="0" distL="0" distR="0" wp14:anchorId="49EC08C0" wp14:editId="7F188257">
+          <wp:inline distT="0" distB="0" distL="0" distR="0" wp14:anchorId="351AD147" wp14:editId="60DB4EAF">
             <wp:extent cx="5759450" cy="1428750"/>
             <wp:effectExtent l="0" t="0" r="0" b="0"/>
-            <wp:docPr id="10" name="Bilde 10"/>
+            <wp:docPr id="7" name="Bilde 7"/>
             <wp:cNvGraphicFramePr>
               <a:graphicFrameLocks xmlns:a="http://schemas.openxmlformats.org/drawingml/2006/main" noChangeAspect="1"/>
             </wp:cNvGraphicFramePr>
@@ -9310,7 +9716,7 @@
               <a:graphicData uri="http://schemas.openxmlformats.org/drawingml/2006/picture">
                 <pic:pic xmlns:pic="http://schemas.openxmlformats.org/drawingml/2006/picture">
                   <pic:nvPicPr>
-                    <pic:cNvPr id="10" name="completeAssemblyPic5.png"/>
+                    <pic:cNvPr id="7" name="completeAssemblyPic2.png"/>
                     <pic:cNvPicPr/>
                   </pic:nvPicPr>
                   <pic:blipFill>
@@ -9351,6 +9757,228 @@
         <w:rPr>
           <w:lang w:val="en-US"/>
         </w:rPr>
+        <w:t>In the second piece there is mostly just circuitry, a connection point for ground and +5V. This is just a junction for the cables basically.</w:t>
+      </w:r>
+    </w:p>
+    <w:p>
+      <w:pPr>
+        <w:rPr>
+          <w:lang w:val="en-US"/>
+        </w:rPr>
+      </w:pPr>
+    </w:p>
+    <w:p>
+      <w:pPr>
+        <w:rPr>
+          <w:lang w:val="en-US"/>
+        </w:rPr>
+      </w:pPr>
+      <w:r>
+        <w:rPr>
+          <w:noProof/>
+          <w:lang w:val="en-US"/>
+        </w:rPr>
+        <w:drawing>
+          <wp:inline distT="0" distB="0" distL="0" distR="0" wp14:anchorId="58666AC3" wp14:editId="6C1A96D9">
+            <wp:extent cx="5759450" cy="1428750"/>
+            <wp:effectExtent l="0" t="0" r="0" b="0"/>
+            <wp:docPr id="8" name="Bilde 8"/>
+            <wp:cNvGraphicFramePr>
+              <a:graphicFrameLocks xmlns:a="http://schemas.openxmlformats.org/drawingml/2006/main" noChangeAspect="1"/>
+            </wp:cNvGraphicFramePr>
+            <a:graphic xmlns:a="http://schemas.openxmlformats.org/drawingml/2006/main">
+              <a:graphicData uri="http://schemas.openxmlformats.org/drawingml/2006/picture">
+                <pic:pic xmlns:pic="http://schemas.openxmlformats.org/drawingml/2006/picture">
+                  <pic:nvPicPr>
+                    <pic:cNvPr id="8" name="completeAssemblyPic3.png"/>
+                    <pic:cNvPicPr/>
+                  </pic:nvPicPr>
+                  <pic:blipFill>
+                    <a:blip r:embed="rId24" cstate="print">
+                      <a:extLst>
+                        <a:ext uri="{28A0092B-C50C-407E-A947-70E740481C1C}">
+                          <a14:useLocalDpi xmlns:a14="http://schemas.microsoft.com/office/drawing/2010/main" val="0"/>
+                        </a:ext>
+                      </a:extLst>
+                    </a:blip>
+                    <a:stretch>
+                      <a:fillRect/>
+                    </a:stretch>
+                  </pic:blipFill>
+                  <pic:spPr>
+                    <a:xfrm>
+                      <a:off x="0" y="0"/>
+                      <a:ext cx="5759450" cy="1428750"/>
+                    </a:xfrm>
+                    <a:prstGeom prst="rect">
+                      <a:avLst/>
+                    </a:prstGeom>
+                  </pic:spPr>
+                </pic:pic>
+              </a:graphicData>
+            </a:graphic>
+          </wp:inline>
+        </w:drawing>
+      </w:r>
+    </w:p>
+    <w:p>
+      <w:pPr>
+        <w:rPr>
+          <w:lang w:val="en-US"/>
+        </w:rPr>
+      </w:pPr>
+      <w:r>
+        <w:rPr>
+          <w:lang w:val="en-US"/>
+        </w:rPr>
+        <w:t>In this part the ESP32 is mounted, as well as a button which is mounted to be able to reprogram the ESP32.</w:t>
+      </w:r>
+    </w:p>
+    <w:p>
+      <w:pPr>
+        <w:rPr>
+          <w:lang w:val="en-US"/>
+        </w:rPr>
+      </w:pPr>
+    </w:p>
+    <w:p>
+      <w:pPr>
+        <w:rPr>
+          <w:lang w:val="en-US"/>
+        </w:rPr>
+      </w:pPr>
+      <w:r>
+        <w:rPr>
+          <w:noProof/>
+          <w:lang w:val="en-US"/>
+        </w:rPr>
+        <w:drawing>
+          <wp:inline distT="0" distB="0" distL="0" distR="0" wp14:anchorId="531A0522" wp14:editId="2843BE66">
+            <wp:extent cx="5759450" cy="1428750"/>
+            <wp:effectExtent l="0" t="0" r="0" b="0"/>
+            <wp:docPr id="9" name="Bilde 9"/>
+            <wp:cNvGraphicFramePr>
+              <a:graphicFrameLocks xmlns:a="http://schemas.openxmlformats.org/drawingml/2006/main" noChangeAspect="1"/>
+            </wp:cNvGraphicFramePr>
+            <a:graphic xmlns:a="http://schemas.openxmlformats.org/drawingml/2006/main">
+              <a:graphicData uri="http://schemas.openxmlformats.org/drawingml/2006/picture">
+                <pic:pic xmlns:pic="http://schemas.openxmlformats.org/drawingml/2006/picture">
+                  <pic:nvPicPr>
+                    <pic:cNvPr id="9" name="completeAssemblyPic4.png"/>
+                    <pic:cNvPicPr/>
+                  </pic:nvPicPr>
+                  <pic:blipFill>
+                    <a:blip r:embed="rId25" cstate="print">
+                      <a:extLst>
+                        <a:ext uri="{28A0092B-C50C-407E-A947-70E740481C1C}">
+                          <a14:useLocalDpi xmlns:a14="http://schemas.microsoft.com/office/drawing/2010/main" val="0"/>
+                        </a:ext>
+                      </a:extLst>
+                    </a:blip>
+                    <a:stretch>
+                      <a:fillRect/>
+                    </a:stretch>
+                  </pic:blipFill>
+                  <pic:spPr>
+                    <a:xfrm>
+                      <a:off x="0" y="0"/>
+                      <a:ext cx="5759450" cy="1428750"/>
+                    </a:xfrm>
+                    <a:prstGeom prst="rect">
+                      <a:avLst/>
+                    </a:prstGeom>
+                  </pic:spPr>
+                </pic:pic>
+              </a:graphicData>
+            </a:graphic>
+          </wp:inline>
+        </w:drawing>
+      </w:r>
+    </w:p>
+    <w:p>
+      <w:pPr>
+        <w:rPr>
+          <w:lang w:val="en-US"/>
+        </w:rPr>
+      </w:pPr>
+      <w:r>
+        <w:rPr>
+          <w:lang w:val="en-US"/>
+        </w:rPr>
+        <w:t>‘In this part the whole power circuit is mounted, which consists of the two boost converters, external power port as well as a power button to be able to remove power from the servos and the ESP32.</w:t>
+      </w:r>
+    </w:p>
+    <w:p>
+      <w:pPr>
+        <w:rPr>
+          <w:lang w:val="en-US"/>
+        </w:rPr>
+      </w:pPr>
+    </w:p>
+    <w:p>
+      <w:pPr>
+        <w:rPr>
+          <w:lang w:val="en-US"/>
+        </w:rPr>
+      </w:pPr>
+      <w:r>
+        <w:rPr>
+          <w:noProof/>
+          <w:lang w:val="en-US"/>
+        </w:rPr>
+        <w:drawing>
+          <wp:inline distT="0" distB="0" distL="0" distR="0" wp14:anchorId="49EC08C0" wp14:editId="7F188257">
+            <wp:extent cx="5759450" cy="1428750"/>
+            <wp:effectExtent l="0" t="0" r="0" b="0"/>
+            <wp:docPr id="10" name="Bilde 10"/>
+            <wp:cNvGraphicFramePr>
+              <a:graphicFrameLocks xmlns:a="http://schemas.openxmlformats.org/drawingml/2006/main" noChangeAspect="1"/>
+            </wp:cNvGraphicFramePr>
+            <a:graphic xmlns:a="http://schemas.openxmlformats.org/drawingml/2006/main">
+              <a:graphicData uri="http://schemas.openxmlformats.org/drawingml/2006/picture">
+                <pic:pic xmlns:pic="http://schemas.openxmlformats.org/drawingml/2006/picture">
+                  <pic:nvPicPr>
+                    <pic:cNvPr id="10" name="completeAssemblyPic5.png"/>
+                    <pic:cNvPicPr/>
+                  </pic:nvPicPr>
+                  <pic:blipFill>
+                    <a:blip r:embed="rId26" cstate="print">
+                      <a:extLst>
+                        <a:ext uri="{28A0092B-C50C-407E-A947-70E740481C1C}">
+                          <a14:useLocalDpi xmlns:a14="http://schemas.microsoft.com/office/drawing/2010/main" val="0"/>
+                        </a:ext>
+                      </a:extLst>
+                    </a:blip>
+                    <a:stretch>
+                      <a:fillRect/>
+                    </a:stretch>
+                  </pic:blipFill>
+                  <pic:spPr>
+                    <a:xfrm>
+                      <a:off x="0" y="0"/>
+                      <a:ext cx="5759450" cy="1428750"/>
+                    </a:xfrm>
+                    <a:prstGeom prst="rect">
+                      <a:avLst/>
+                    </a:prstGeom>
+                  </pic:spPr>
+                </pic:pic>
+              </a:graphicData>
+            </a:graphic>
+          </wp:inline>
+        </w:drawing>
+      </w:r>
+    </w:p>
+    <w:p>
+      <w:pPr>
+        <w:rPr>
+          <w:lang w:val="en-US"/>
+        </w:rPr>
+      </w:pPr>
+      <w:r>
+        <w:rPr>
+          <w:lang w:val="en-US"/>
+        </w:rPr>
         <w:t>This part consists of two batteries connected in parallel. These just supply the rest of the robot.</w:t>
       </w:r>
     </w:p>
@@ -9372,6 +10000,7 @@
           <w:noProof/>
           <w:lang w:val="en-US"/>
         </w:rPr>
+        <w:lastRenderedPageBreak/>
         <w:drawing>
           <wp:inline distT="0" distB="0" distL="0" distR="0" wp14:anchorId="6A4D4694" wp14:editId="31998916">
             <wp:extent cx="5759450" cy="1428750"/>
@@ -9388,7 +10017,7 @@
                     <pic:cNvPicPr/>
                   </pic:nvPicPr>
                   <pic:blipFill>
-                    <a:blip r:embed="rId24" cstate="print">
+                    <a:blip r:embed="rId27" cstate="print">
                       <a:extLst>
                         <a:ext uri="{28A0092B-C50C-407E-A947-70E740481C1C}">
                           <a14:useLocalDpi xmlns:a14="http://schemas.microsoft.com/office/drawing/2010/main" val="0"/>
@@ -9773,24 +10402,18 @@
           <w:lang w:val="en-GB"/>
         </w:rPr>
       </w:pPr>
-      <w:r>
-        <w:rPr>
-          <w:lang w:val="en-GB"/>
-        </w:rPr>
-        <w:lastRenderedPageBreak/>
-        <w:t xml:space="preserve">This makes the snake go forwards or backwards respectively. </w:t>
-      </w:r>
-      <w:r>
-        <w:rPr>
-          <w:lang w:val="en-GB"/>
-        </w:rPr>
-        <w:t xml:space="preserve">The snake then sends information back to the PC by just sending an “a” every 0.5s to say that it is alive, this is done so there is knowledge about whether the snake is able to communicate back and forth since UDP just sends and forgets, and gives no </w:t>
-      </w:r>
-      <w:r>
-        <w:rPr>
-          <w:lang w:val="en-GB"/>
-        </w:rPr>
-        <w:t>feedback to the sender if the message arrived.</w:t>
+    </w:p>
+    <w:p>
+      <w:pPr>
+        <w:rPr>
+          <w:lang w:val="en-GB"/>
+        </w:rPr>
+      </w:pPr>
+      <w:r>
+        <w:rPr>
+          <w:lang w:val="en-GB"/>
+        </w:rPr>
+        <w:t>From this the snake will do the tasks programmed to these commands, and send responses to the PC about whether it is received and done.</w:t>
       </w:r>
     </w:p>
     <w:p>
@@ -9911,6 +10534,7 @@
         <w:rPr>
           <w:lang w:val="en-GB"/>
         </w:rPr>
+        <w:lastRenderedPageBreak/>
         <w:t>Use Canny Edge detect</w:t>
       </w:r>
       <w:r>
@@ -10314,19 +10938,525 @@
       </w:r>
     </w:p>
     <w:p>
+      <w:pPr>
+        <w:rPr>
+          <w:lang w:val="en-US"/>
+        </w:rPr>
+      </w:pPr>
+      <w:r>
+        <w:rPr>
+          <w:lang w:val="en-US"/>
+        </w:rPr>
+        <w:t xml:space="preserve">To </w:t>
+      </w:r>
+      <w:r>
+        <w:rPr>
+          <w:lang w:val="en-US"/>
+        </w:rPr>
+        <w:t>be able to find the snake easier in the maze, the decision was made to color some of the different modules in separate easily distinguishable colors. This was to make it relatively easy to threshold based on their color, and be able to remove the maze and its surroundings easily.</w:t>
+      </w:r>
+    </w:p>
+    <w:p>
+      <w:pPr>
+        <w:rPr>
+          <w:lang w:val="en-US"/>
+        </w:rPr>
+      </w:pPr>
+    </w:p>
+    <w:p>
+      <w:pPr>
+        <w:rPr>
+          <w:lang w:val="en-US"/>
+        </w:rPr>
+      </w:pPr>
+      <w:r>
+        <w:rPr>
+          <w:lang w:val="en-US"/>
+        </w:rPr>
+        <w:t>The first step of the process is to make masks for each of the colors. This is done by making a lower and higher threshold, and look for everything that is in between these limits. After this is done a Gaussian Blur is applied to the picture to smooth out the colors.</w:t>
+      </w:r>
+    </w:p>
+    <w:p>
+      <w:pPr>
+        <w:rPr>
+          <w:lang w:val="en-US"/>
+        </w:rPr>
+      </w:pPr>
+    </w:p>
+    <w:p>
+      <w:pPr>
+        <w:rPr>
+          <w:color w:val="FF0000"/>
+          <w:lang w:val="en-US"/>
+        </w:rPr>
+      </w:pPr>
+      <w:r>
+        <w:rPr>
+          <w:lang w:val="en-US"/>
+        </w:rPr>
+        <w:t xml:space="preserve">Then the image </w:t>
+      </w:r>
+      <w:r>
+        <w:rPr>
+          <w:lang w:val="en-US"/>
+        </w:rPr>
+        <w:t xml:space="preserve">is converted </w:t>
+      </w:r>
+      <w:r>
+        <w:rPr>
+          <w:lang w:val="en-US"/>
+        </w:rPr>
+        <w:t>to the</w:t>
+      </w:r>
+      <w:r>
+        <w:rPr>
+          <w:lang w:val="en-US"/>
+        </w:rPr>
+        <w:t xml:space="preserve"> HSV-spectrum before actually applying the threshold, this is because thresholding on colors in the HSV-spectrum is regarded as easier than doing it in the RGB-spectrum.</w:t>
+      </w:r>
+      <w:r>
+        <w:rPr>
+          <w:lang w:val="en-US"/>
+        </w:rPr>
+        <w:t xml:space="preserve"> This is because in the RGB-spectrum you only look at how much of the base colors are a part of the specific color you are looking for. In the HSV-spectrum you </w:t>
+      </w:r>
+      <w:r>
+        <w:rPr>
+          <w:lang w:val="en-US"/>
+        </w:rPr>
+        <w:t>only look at Hue, Saturation and Value, which makes it easier to distinguish the colors.</w:t>
+      </w:r>
+    </w:p>
+    <w:p>
+      <w:pPr>
+        <w:rPr>
+          <w:color w:val="FF0000"/>
+          <w:lang w:val="en-US"/>
+        </w:rPr>
+      </w:pPr>
+    </w:p>
+    <w:p>
+      <w:pPr>
+        <w:rPr>
+          <w:lang w:val="en-US"/>
+        </w:rPr>
+      </w:pPr>
+      <w:r>
+        <w:rPr>
+          <w:lang w:val="en-US"/>
+        </w:rPr>
+        <w:t xml:space="preserve">After thresholding the image through the different masks, dilation and </w:t>
+      </w:r>
+      <w:proofErr w:type="spellStart"/>
+      <w:r>
+        <w:rPr>
+          <w:lang w:val="en-US"/>
+        </w:rPr>
+        <w:t>erodation</w:t>
+      </w:r>
+      <w:proofErr w:type="spellEnd"/>
+      <w:r>
+        <w:rPr>
+          <w:lang w:val="en-US"/>
+        </w:rPr>
+        <w:t xml:space="preserve"> is applied to the result of the differing masks. This is to remove small unwanted noise from the pictures, as there can be some parts of the pictures which has these </w:t>
+      </w:r>
+      <w:r>
+        <w:rPr>
+          <w:lang w:val="en-US"/>
+        </w:rPr>
+        <w:t>small dots inside the different color ranges.</w:t>
+      </w:r>
+    </w:p>
+    <w:p>
+      <w:pPr>
+        <w:rPr>
+          <w:lang w:val="en-US"/>
+        </w:rPr>
+      </w:pPr>
+    </w:p>
+    <w:p>
+      <w:pPr>
+        <w:rPr>
+          <w:lang w:val="en-US"/>
+        </w:rPr>
+      </w:pPr>
+      <w:r>
+        <w:rPr>
+          <w:lang w:val="en-US"/>
+        </w:rPr>
+        <w:t xml:space="preserve">From this a contour is extracted from the end result. </w:t>
+      </w:r>
+      <w:r>
+        <w:rPr>
+          <w:lang w:val="en-US"/>
+        </w:rPr>
+        <w:t xml:space="preserve">This is used </w:t>
+      </w:r>
+      <w:r>
+        <w:rPr>
+          <w:lang w:val="en-US"/>
+        </w:rPr>
+        <w:t xml:space="preserve">to find the center of the mass, and therefore also the coordinates for the center of these colored modules. </w:t>
+      </w:r>
+      <w:r>
+        <w:rPr>
+          <w:lang w:val="en-US"/>
+        </w:rPr>
+        <w:t xml:space="preserve">The function returns the result of the </w:t>
+      </w:r>
+      <w:r>
+        <w:rPr>
+          <w:lang w:val="en-US"/>
+        </w:rPr>
+        <w:t>processing</w:t>
+      </w:r>
+      <w:r>
+        <w:rPr>
+          <w:lang w:val="en-US"/>
+        </w:rPr>
+        <w:t xml:space="preserve"> in a picture</w:t>
+      </w:r>
+      <w:r>
+        <w:rPr>
+          <w:lang w:val="en-US"/>
+        </w:rPr>
+        <w:t>, as well as the coordinates for the separate modules. This is to produce a line later in the process, to be able to see which direction the snake is facing, and its angle.</w:t>
+      </w:r>
+    </w:p>
+    <w:p>
+      <w:pPr>
+        <w:rPr>
+          <w:lang w:val="en-US"/>
+        </w:rPr>
+      </w:pPr>
+    </w:p>
+    <w:p>
+      <w:pPr>
+        <w:rPr>
+          <w:lang w:val="en-US"/>
+        </w:rPr>
+      </w:pPr>
+      <w:r>
+        <w:rPr>
+          <w:lang w:val="en-US"/>
+        </w:rPr>
+        <w:t xml:space="preserve">It was also decided to </w:t>
+      </w:r>
+      <w:r>
+        <w:rPr>
+          <w:lang w:val="en-US"/>
+        </w:rPr>
+        <w:t xml:space="preserve">implement a running average filter on the coordinates, this is because there can be some noise/uneven measuring on the center of the mass, and this is something that </w:t>
+      </w:r>
+      <w:r>
+        <w:rPr>
+          <w:lang w:val="en-US"/>
+        </w:rPr>
+        <w:t xml:space="preserve">can create a lot of jitter in the movement. </w:t>
+      </w:r>
+    </w:p>
+    <w:p>
+      <w:pPr>
+        <w:pStyle w:val="Overskrift4"/>
+        <w:rPr>
+          <w:lang w:val="en-GB"/>
+        </w:rPr>
+      </w:pPr>
+      <w:r>
+        <w:rPr>
+          <w:lang w:val="en-GB"/>
+        </w:rPr>
+        <w:lastRenderedPageBreak/>
+        <w:t>Front-facing Camera</w:t>
+      </w:r>
+    </w:p>
+    <w:p>
       <w:r>
         <w:t>Skriv om hva man g</w:t>
       </w:r>
       <w:r>
-        <w:t>jør for overhead-</w:t>
+        <w:t>jør for front-</w:t>
       </w:r>
       <w:proofErr w:type="spellStart"/>
       <w:r>
+        <w:t>facing</w:t>
+      </w:r>
+      <w:proofErr w:type="spellEnd"/>
+      <w:r>
+        <w:t xml:space="preserve"> </w:t>
+      </w:r>
+      <w:proofErr w:type="spellStart"/>
+      <w:r>
         <w:t>camera</w:t>
       </w:r>
       <w:proofErr w:type="spellEnd"/>
-      <w:r>
-        <w:t xml:space="preserve"> for å finne slangen</w:t>
+    </w:p>
+    <w:p>
+      <w:pPr>
+        <w:pStyle w:val="Overskrift3"/>
+      </w:pPr>
+      <w:proofErr w:type="spellStart"/>
+      <w:r>
+        <w:t>Graphical</w:t>
+      </w:r>
+      <w:proofErr w:type="spellEnd"/>
+      <w:r>
+        <w:t xml:space="preserve"> User Interface</w:t>
+      </w:r>
+    </w:p>
+    <w:p>
+      <w:pPr>
+        <w:pStyle w:val="Brdtekst"/>
+      </w:pPr>
+      <w:r>
+        <w:t xml:space="preserve">Snakk om hva som skjer med </w:t>
+      </w:r>
+      <w:proofErr w:type="spellStart"/>
+      <w:r>
+        <w:t>GUI’en</w:t>
+      </w:r>
+      <w:proofErr w:type="spellEnd"/>
+    </w:p>
+    <w:p>
+      <w:pPr>
+        <w:pStyle w:val="Overskrift3"/>
+      </w:pPr>
+      <w:proofErr w:type="spellStart"/>
+      <w:r>
+        <w:t>Pathfinding</w:t>
+      </w:r>
+      <w:proofErr w:type="spellEnd"/>
+    </w:p>
+    <w:p>
+      <w:pPr>
+        <w:pStyle w:val="Brdtekst"/>
+        <w:rPr>
+          <w:lang w:val="en-US"/>
+        </w:rPr>
+      </w:pPr>
+      <w:r>
+        <w:rPr>
+          <w:lang w:val="en-US"/>
+        </w:rPr>
+        <w:t>The pathfinding for the p</w:t>
+      </w:r>
+      <w:r>
+        <w:rPr>
+          <w:lang w:val="en-US"/>
+        </w:rPr>
+        <w:t>roject is done with the RRT*-method</w:t>
+      </w:r>
+      <w:r>
+        <w:rPr>
+          <w:lang w:val="en-US"/>
+        </w:rPr>
+        <w:t xml:space="preserve">. This method takes in the coordinates for all the lines found from the image analysis of the maze, thus creating a maze in a coordinate system. </w:t>
+      </w:r>
+    </w:p>
+    <w:p>
+      <w:pPr>
+        <w:pStyle w:val="Brdtekst"/>
+        <w:rPr>
+          <w:lang w:val="en-US"/>
+        </w:rPr>
+      </w:pPr>
+      <w:r>
+        <w:rPr>
+          <w:lang w:val="en-US"/>
+        </w:rPr>
+        <w:t xml:space="preserve">It then gets the information about the start point for the maze (the snakes position), as well as all the “goals” in the maze, which will be the different dead ends. </w:t>
+      </w:r>
+    </w:p>
+    <w:p>
+      <w:pPr>
+        <w:pStyle w:val="Brdtekst"/>
+        <w:rPr>
+          <w:lang w:val="en-US"/>
+        </w:rPr>
+      </w:pPr>
+      <w:r>
+        <w:rPr>
+          <w:lang w:val="en-US"/>
+        </w:rPr>
+        <w:t xml:space="preserve">It then iterates over these goals, to try every possible way to each goal, and then to the separate goals after. After it has computed all this, it compares the different paths to find which path will be the most efficient path to take for the snake to search the whole maze. </w:t>
+      </w:r>
+    </w:p>
+    <w:p>
+      <w:pPr>
+        <w:pStyle w:val="Brdtekst"/>
+        <w:rPr>
+          <w:lang w:val="en-US"/>
+        </w:rPr>
+      </w:pPr>
+      <w:r>
+        <w:rPr>
+          <w:lang w:val="en-US"/>
+        </w:rPr>
+        <w:t>When the final path is chosen, it will send this path to the GUI to show to the end-user, and then send all information to the algorithm that sends the commands to the snake and monitors its position.</w:t>
+      </w:r>
+    </w:p>
+    <w:p>
+      <w:pPr>
+        <w:pStyle w:val="Overskrift3"/>
+        <w:rPr>
+          <w:lang w:val="en-US"/>
+        </w:rPr>
+      </w:pPr>
+      <w:r>
+        <w:rPr>
+          <w:lang w:val="en-US"/>
+        </w:rPr>
+        <w:t>Logging</w:t>
+      </w:r>
+    </w:p>
+    <w:p>
+      <w:pPr>
+        <w:pStyle w:val="Brdtekst"/>
+        <w:rPr>
+          <w:lang w:val="en-US"/>
+        </w:rPr>
+      </w:pPr>
+      <w:r>
+        <w:rPr>
+          <w:lang w:val="en-US"/>
+        </w:rPr>
+        <w:t>The logger runs in the background at all times, and creates a document with everything that happens during the programs run. It details all commands sent to the snake, how many iterations the pathfinding-algorithm ran for, as well as all other communication between parts of the program and</w:t>
+      </w:r>
+      <w:r>
+        <w:rPr>
+          <w:lang w:val="en-US"/>
+        </w:rPr>
+        <w:t xml:space="preserve"> between the PC and the ESP32.</w:t>
+      </w:r>
+    </w:p>
+    <w:p>
+      <w:pPr>
+        <w:pStyle w:val="Brdtekst"/>
+        <w:rPr>
+          <w:lang w:val="en-US"/>
+        </w:rPr>
+      </w:pPr>
+      <w:r>
+        <w:rPr>
+          <w:lang w:val="en-US"/>
+        </w:rPr>
+        <w:t>This makes it possible to recreate a run for the snake, by having all information available about what happened, what it did and what commands were sent during a run.</w:t>
+      </w:r>
+    </w:p>
+    <w:p>
+      <w:pPr>
+        <w:pStyle w:val="Overskrift2"/>
+        <w:rPr>
+          <w:lang w:val="en-GB"/>
+        </w:rPr>
+      </w:pPr>
+      <w:bookmarkStart w:id="20" w:name="_Toc23239399"/>
+      <w:r>
+        <w:rPr>
+          <w:lang w:val="en-GB"/>
+        </w:rPr>
+        <w:t>Test Setup and Plan</w:t>
+      </w:r>
+      <w:bookmarkEnd w:id="20"/>
+    </w:p>
+    <w:p>
+      <w:pPr>
+        <w:pStyle w:val="Overskrift2"/>
+        <w:rPr>
+          <w:lang w:val="en-GB"/>
+        </w:rPr>
+      </w:pPr>
+      <w:bookmarkStart w:id="21" w:name="_Toc23239400"/>
+      <w:r>
+        <w:rPr>
+          <w:lang w:val="en-GB"/>
+        </w:rPr>
+        <w:t>Computer Analysis Programs</w:t>
+      </w:r>
+      <w:bookmarkEnd w:id="21"/>
+    </w:p>
+    <w:p>
+      <w:pPr>
+        <w:pStyle w:val="Overskrift2"/>
+        <w:rPr>
+          <w:lang w:val="en-GB"/>
+        </w:rPr>
+      </w:pPr>
+      <w:bookmarkStart w:id="22" w:name="_Toc23239401"/>
+      <w:r>
+        <w:rPr>
+          <w:lang w:val="en-GB"/>
+        </w:rPr>
+        <w:t>Communication</w:t>
+      </w:r>
+      <w:bookmarkEnd w:id="22"/>
+    </w:p>
+    <w:p>
+      <w:pPr>
+        <w:pStyle w:val="Brdtekst"/>
+        <w:rPr>
+          <w:lang w:val="en-GB"/>
+        </w:rPr>
+      </w:pPr>
+      <w:r>
+        <w:rPr>
+          <w:lang w:val="en-GB"/>
+        </w:rPr>
+        <w:t xml:space="preserve">There is only communication going into two different branches in this project. One branch is between the PC and the ESP32 controlling the snake, the other one is between the PC and the ESP32-CAM. </w:t>
+      </w:r>
+      <w:r>
+        <w:rPr>
+          <w:lang w:val="en-GB"/>
+        </w:rPr>
+        <w:t>The communication goes both ways in these two branches.</w:t>
+      </w:r>
+    </w:p>
+    <w:p>
+      <w:pPr>
+        <w:pStyle w:val="Overskrift3"/>
+        <w:rPr>
+          <w:lang w:val="en-GB"/>
+        </w:rPr>
+      </w:pPr>
+      <w:bookmarkStart w:id="23" w:name="_Toc23239402"/>
+      <w:r>
+        <w:rPr>
+          <w:lang w:val="en-GB"/>
+        </w:rPr>
+        <w:t>Communication between ESP32 and PC</w:t>
+      </w:r>
+      <w:bookmarkEnd w:id="23"/>
+    </w:p>
+    <w:p>
+      <w:pPr>
+        <w:rPr>
+          <w:lang w:val="en-GB"/>
+        </w:rPr>
+      </w:pPr>
+      <w:r>
+        <w:rPr>
+          <w:lang w:val="en-GB"/>
+        </w:rPr>
+        <w:t>The communication between the ESP32</w:t>
+      </w:r>
+      <w:r>
+        <w:rPr>
+          <w:lang w:val="en-GB"/>
+        </w:rPr>
+        <w:t xml:space="preserve"> and the PC uses UDP. This is a very simple protocol to communicate via, as it works with a “fire and forget”-concept. There is no response </w:t>
+      </w:r>
+      <w:r>
+        <w:rPr>
+          <w:lang w:val="en-GB"/>
+        </w:rPr>
+        <w:t xml:space="preserve">built into the protocol on whether the package was received, if it was corrupted or if the receiver was not there to accept the package. </w:t>
+      </w:r>
+      <w:r>
+        <w:rPr>
+          <w:lang w:val="en-GB"/>
+        </w:rPr>
+        <w:t xml:space="preserve">By using this protocol, there had to be some redundancies built into the communication manually, to ensure that the package was received, and the task was done. </w:t>
       </w:r>
     </w:p>
     <w:p>
@@ -10340,552 +11470,1228 @@
         <w:rPr>
           <w:lang w:val="en-GB"/>
         </w:rPr>
-        <w:t>Front-facing Camera</w:t>
-      </w:r>
-    </w:p>
-    <w:p>
-      <w:r>
-        <w:t>Skriv om hva man g</w:t>
-      </w:r>
-      <w:r>
-        <w:t>jør for front-</w:t>
+        <w:t>Communication Protocol</w:t>
+      </w:r>
+    </w:p>
+    <w:p>
+      <w:pPr>
+        <w:rPr>
+          <w:lang w:val="en-GB"/>
+        </w:rPr>
+      </w:pPr>
+      <w:r>
+        <w:rPr>
+          <w:lang w:val="en-GB"/>
+        </w:rPr>
+        <w:t xml:space="preserve">The protocol between the PC and ESP32 is quite a simple one. What has been done is basically create a system where the PC sends commands, and the ESP32 responds with </w:t>
+      </w:r>
+      <w:r>
+        <w:rPr>
+          <w:lang w:val="en-GB"/>
+        </w:rPr>
+        <w:lastRenderedPageBreak/>
+        <w:t>“a” or “d” depending on the task it has been tasked with doing.</w:t>
+      </w:r>
+      <w:r>
+        <w:rPr>
+          <w:lang w:val="en-GB"/>
+        </w:rPr>
+        <w:t xml:space="preserve"> The command is sent from the PC in the form of </w:t>
+      </w:r>
+      <w:r>
+        <w:rPr>
+          <w:lang w:val="en-GB"/>
+        </w:rPr>
+        <w:t xml:space="preserve">bytes. The ESP32 then reads this as a byte array, and </w:t>
+      </w:r>
+      <w:r>
+        <w:rPr>
+          <w:lang w:val="en-GB"/>
+        </w:rPr>
+        <w:t>interprets this as ASCII-characters.</w:t>
+      </w:r>
+      <w:r>
+        <w:rPr>
+          <w:lang w:val="en-GB"/>
+        </w:rPr>
+        <w:t xml:space="preserve"> Seen under is a spreadsheet which </w:t>
+      </w:r>
+      <w:r>
+        <w:rPr>
+          <w:lang w:val="en-GB"/>
+        </w:rPr>
+        <w:t>shows all possible commands.</w:t>
+      </w:r>
+    </w:p>
+    <w:p>
+      <w:pPr>
+        <w:rPr>
+          <w:lang w:val="en-GB"/>
+        </w:rPr>
+      </w:pPr>
+    </w:p>
+    <w:tbl>
+      <w:tblPr>
+        <w:tblStyle w:val="Tabellrutenett"/>
+        <w:tblW w:w="0" w:type="auto"/>
+        <w:tblLook w:val="04A0" w:firstRow="1" w:lastRow="0" w:firstColumn="1" w:lastColumn="0" w:noHBand="0" w:noVBand="1"/>
+      </w:tblPr>
+      <w:tblGrid>
+        <w:gridCol w:w="1980"/>
+        <w:gridCol w:w="2977"/>
+        <w:gridCol w:w="4103"/>
+      </w:tblGrid>
+      <w:tr>
+        <w:tc>
+          <w:tcPr>
+            <w:tcW w:w="1980" w:type="dxa"/>
+          </w:tcPr>
+          <w:p>
+            <w:pPr>
+              <w:rPr>
+                <w:b/>
+                <w:bCs/>
+                <w:u w:val="single"/>
+                <w:lang w:val="en-GB"/>
+              </w:rPr>
+            </w:pPr>
+            <w:r>
+              <w:rPr>
+                <w:b/>
+                <w:bCs/>
+                <w:u w:val="single"/>
+                <w:lang w:val="en-GB"/>
+              </w:rPr>
+              <w:t>Command sent</w:t>
+            </w:r>
+          </w:p>
+        </w:tc>
+        <w:tc>
+          <w:tcPr>
+            <w:tcW w:w="2977" w:type="dxa"/>
+          </w:tcPr>
+          <w:p>
+            <w:pPr>
+              <w:rPr>
+                <w:b/>
+                <w:bCs/>
+                <w:u w:val="single"/>
+                <w:lang w:val="en-GB"/>
+              </w:rPr>
+            </w:pPr>
+            <w:r>
+              <w:rPr>
+                <w:b/>
+                <w:bCs/>
+                <w:u w:val="single"/>
+                <w:lang w:val="en-GB"/>
+              </w:rPr>
+              <w:t>Response</w:t>
+            </w:r>
+          </w:p>
+        </w:tc>
+        <w:tc>
+          <w:tcPr>
+            <w:tcW w:w="4103" w:type="dxa"/>
+          </w:tcPr>
+          <w:p>
+            <w:pPr>
+              <w:rPr>
+                <w:b/>
+                <w:bCs/>
+                <w:u w:val="single"/>
+                <w:lang w:val="en-GB"/>
+              </w:rPr>
+            </w:pPr>
+            <w:r>
+              <w:rPr>
+                <w:b/>
+                <w:bCs/>
+                <w:u w:val="single"/>
+                <w:lang w:val="en-GB"/>
+              </w:rPr>
+              <w:t>Snake’s task</w:t>
+            </w:r>
+          </w:p>
+        </w:tc>
+      </w:tr>
+      <w:tr>
+        <w:tc>
+          <w:tcPr>
+            <w:tcW w:w="1980" w:type="dxa"/>
+          </w:tcPr>
+          <w:p>
+            <w:pPr>
+              <w:rPr>
+                <w:lang w:val="en-GB"/>
+              </w:rPr>
+            </w:pPr>
+            <w:r>
+              <w:rPr>
+                <w:lang w:val="en-GB"/>
+              </w:rPr>
+              <w:t>“f”</w:t>
+            </w:r>
+          </w:p>
+        </w:tc>
+        <w:tc>
+          <w:tcPr>
+            <w:tcW w:w="2977" w:type="dxa"/>
+          </w:tcPr>
+          <w:p>
+            <w:pPr>
+              <w:rPr>
+                <w:lang w:val="en-GB"/>
+              </w:rPr>
+            </w:pPr>
+            <w:r>
+              <w:rPr>
+                <w:lang w:val="en-GB"/>
+              </w:rPr>
+              <w:t>“a” after activating flag</w:t>
+            </w:r>
+          </w:p>
+          <w:p>
+            <w:pPr>
+              <w:rPr>
+                <w:lang w:val="en-GB"/>
+              </w:rPr>
+            </w:pPr>
+            <w:r>
+              <w:rPr>
+                <w:lang w:val="en-GB"/>
+              </w:rPr>
+              <w:t xml:space="preserve">“d” after </w:t>
+            </w:r>
+            <w:r>
+              <w:rPr>
+                <w:lang w:val="en-GB"/>
+              </w:rPr>
+              <w:t>performing task</w:t>
+            </w:r>
+          </w:p>
+        </w:tc>
+        <w:tc>
+          <w:tcPr>
+            <w:tcW w:w="4103" w:type="dxa"/>
+          </w:tcPr>
+          <w:p>
+            <w:pPr>
+              <w:rPr>
+                <w:lang w:val="en-GB"/>
+              </w:rPr>
+            </w:pPr>
+            <w:r>
+              <w:rPr>
+                <w:lang w:val="en-GB"/>
+              </w:rPr>
+              <w:t>Move forward one cycle</w:t>
+            </w:r>
+          </w:p>
+        </w:tc>
+      </w:tr>
+      <w:tr>
+        <w:tc>
+          <w:tcPr>
+            <w:tcW w:w="1980" w:type="dxa"/>
+          </w:tcPr>
+          <w:p>
+            <w:pPr>
+              <w:rPr>
+                <w:lang w:val="en-GB"/>
+              </w:rPr>
+            </w:pPr>
+            <w:r>
+              <w:rPr>
+                <w:lang w:val="en-GB"/>
+              </w:rPr>
+              <w:t>“b”</w:t>
+            </w:r>
+          </w:p>
+        </w:tc>
+        <w:tc>
+          <w:tcPr>
+            <w:tcW w:w="2977" w:type="dxa"/>
+          </w:tcPr>
+          <w:p>
+            <w:pPr>
+              <w:rPr>
+                <w:lang w:val="en-GB"/>
+              </w:rPr>
+            </w:pPr>
+            <w:r>
+              <w:rPr>
+                <w:lang w:val="en-GB"/>
+              </w:rPr>
+              <w:t>“a” after activating flag</w:t>
+            </w:r>
+          </w:p>
+          <w:p>
+            <w:pPr>
+              <w:rPr>
+                <w:lang w:val="en-GB"/>
+              </w:rPr>
+            </w:pPr>
+            <w:r>
+              <w:rPr>
+                <w:lang w:val="en-GB"/>
+              </w:rPr>
+              <w:t>“d” after performing task</w:t>
+            </w:r>
+          </w:p>
+        </w:tc>
+        <w:tc>
+          <w:tcPr>
+            <w:tcW w:w="4103" w:type="dxa"/>
+          </w:tcPr>
+          <w:p>
+            <w:pPr>
+              <w:rPr>
+                <w:lang w:val="en-GB"/>
+              </w:rPr>
+            </w:pPr>
+            <w:r>
+              <w:rPr>
+                <w:lang w:val="en-GB"/>
+              </w:rPr>
+              <w:t>Moves backward one cycle</w:t>
+            </w:r>
+          </w:p>
+        </w:tc>
+      </w:tr>
+      <w:tr>
+        <w:tc>
+          <w:tcPr>
+            <w:tcW w:w="1980" w:type="dxa"/>
+          </w:tcPr>
+          <w:p>
+            <w:pPr>
+              <w:rPr>
+                <w:lang w:val="en-GB"/>
+              </w:rPr>
+            </w:pPr>
+            <w:r>
+              <w:rPr>
+                <w:lang w:val="en-GB"/>
+              </w:rPr>
+              <w:t>“v”</w:t>
+            </w:r>
+          </w:p>
+        </w:tc>
+        <w:tc>
+          <w:tcPr>
+            <w:tcW w:w="2977" w:type="dxa"/>
+          </w:tcPr>
+          <w:p>
+            <w:pPr>
+              <w:rPr>
+                <w:lang w:val="en-GB"/>
+              </w:rPr>
+            </w:pPr>
+            <w:r>
+              <w:rPr>
+                <w:lang w:val="en-GB"/>
+              </w:rPr>
+              <w:t>“a” after</w:t>
+            </w:r>
+            <w:r>
+              <w:rPr>
+                <w:lang w:val="en-GB"/>
+              </w:rPr>
+              <w:t xml:space="preserve"> activating flag</w:t>
+            </w:r>
+          </w:p>
+          <w:p>
+            <w:pPr>
+              <w:rPr>
+                <w:lang w:val="en-GB"/>
+              </w:rPr>
+            </w:pPr>
+            <w:r>
+              <w:rPr>
+                <w:lang w:val="en-GB"/>
+              </w:rPr>
+              <w:t>“d” after performing task</w:t>
+            </w:r>
+          </w:p>
+        </w:tc>
+        <w:tc>
+          <w:tcPr>
+            <w:tcW w:w="4103" w:type="dxa"/>
+          </w:tcPr>
+          <w:p>
+            <w:pPr>
+              <w:rPr>
+                <w:lang w:val="en-GB"/>
+              </w:rPr>
+            </w:pPr>
+            <w:r>
+              <w:rPr>
+                <w:lang w:val="en-GB"/>
+              </w:rPr>
+              <w:t>Lateral shift left</w:t>
+            </w:r>
+            <w:r>
+              <w:rPr>
+                <w:lang w:val="en-GB"/>
+              </w:rPr>
+              <w:t xml:space="preserve"> one cycle</w:t>
+            </w:r>
+          </w:p>
+        </w:tc>
+      </w:tr>
+      <w:tr>
+        <w:tc>
+          <w:tcPr>
+            <w:tcW w:w="1980" w:type="dxa"/>
+          </w:tcPr>
+          <w:p>
+            <w:pPr>
+              <w:rPr>
+                <w:lang w:val="en-GB"/>
+              </w:rPr>
+            </w:pPr>
+            <w:r>
+              <w:rPr>
+                <w:lang w:val="en-GB"/>
+              </w:rPr>
+              <w:t>“h”</w:t>
+            </w:r>
+          </w:p>
+        </w:tc>
+        <w:tc>
+          <w:tcPr>
+            <w:tcW w:w="2977" w:type="dxa"/>
+          </w:tcPr>
+          <w:p>
+            <w:pPr>
+              <w:rPr>
+                <w:lang w:val="en-GB"/>
+              </w:rPr>
+            </w:pPr>
+            <w:r>
+              <w:rPr>
+                <w:lang w:val="en-GB"/>
+              </w:rPr>
+              <w:t>“a” after</w:t>
+            </w:r>
+            <w:r>
+              <w:rPr>
+                <w:lang w:val="en-GB"/>
+              </w:rPr>
+              <w:t xml:space="preserve"> activating flag</w:t>
+            </w:r>
+          </w:p>
+          <w:p>
+            <w:pPr>
+              <w:rPr>
+                <w:lang w:val="en-GB"/>
+              </w:rPr>
+            </w:pPr>
+            <w:r>
+              <w:rPr>
+                <w:lang w:val="en-GB"/>
+              </w:rPr>
+              <w:t>“d” after performing task</w:t>
+            </w:r>
+          </w:p>
+        </w:tc>
+        <w:tc>
+          <w:tcPr>
+            <w:tcW w:w="4103" w:type="dxa"/>
+          </w:tcPr>
+          <w:p>
+            <w:pPr>
+              <w:rPr>
+                <w:lang w:val="en-GB"/>
+              </w:rPr>
+            </w:pPr>
+            <w:r>
+              <w:rPr>
+                <w:lang w:val="en-GB"/>
+              </w:rPr>
+              <w:t>Lateral shift right</w:t>
+            </w:r>
+            <w:r>
+              <w:rPr>
+                <w:lang w:val="en-GB"/>
+              </w:rPr>
+              <w:t xml:space="preserve"> one cycle</w:t>
+            </w:r>
+          </w:p>
+        </w:tc>
+      </w:tr>
+      <w:tr>
+        <w:tc>
+          <w:tcPr>
+            <w:tcW w:w="1980" w:type="dxa"/>
+          </w:tcPr>
+          <w:p>
+            <w:pPr>
+              <w:rPr>
+                <w:lang w:val="en-GB"/>
+              </w:rPr>
+            </w:pPr>
+            <w:r>
+              <w:rPr>
+                <w:lang w:val="en-GB"/>
+              </w:rPr>
+              <w:t>“s”</w:t>
+            </w:r>
+          </w:p>
+        </w:tc>
+        <w:tc>
+          <w:tcPr>
+            <w:tcW w:w="2977" w:type="dxa"/>
+          </w:tcPr>
+          <w:p>
+            <w:pPr>
+              <w:rPr>
+                <w:lang w:val="en-GB"/>
+              </w:rPr>
+            </w:pPr>
+            <w:r>
+              <w:rPr>
+                <w:lang w:val="en-GB"/>
+              </w:rPr>
+              <w:t>“</w:t>
+            </w:r>
+            <w:r>
+              <w:rPr>
+                <w:lang w:val="en-GB"/>
+              </w:rPr>
+              <w:t>a” after deactivating flags</w:t>
+            </w:r>
+          </w:p>
+        </w:tc>
+        <w:tc>
+          <w:tcPr>
+            <w:tcW w:w="4103" w:type="dxa"/>
+          </w:tcPr>
+          <w:p>
+            <w:pPr>
+              <w:rPr>
+                <w:lang w:val="en-GB"/>
+              </w:rPr>
+            </w:pPr>
+            <w:r>
+              <w:rPr>
+                <w:lang w:val="en-GB"/>
+              </w:rPr>
+              <w:t>Stops all movement</w:t>
+            </w:r>
+          </w:p>
+        </w:tc>
+      </w:tr>
+      <w:tr>
+        <w:tc>
+          <w:tcPr>
+            <w:tcW w:w="1980" w:type="dxa"/>
+          </w:tcPr>
+          <w:p>
+            <w:pPr>
+              <w:rPr>
+                <w:lang w:val="en-GB"/>
+              </w:rPr>
+            </w:pPr>
+            <w:r>
+              <w:rPr>
+                <w:lang w:val="en-GB"/>
+              </w:rPr>
+              <w:t>“r”</w:t>
+            </w:r>
+          </w:p>
+        </w:tc>
+        <w:tc>
+          <w:tcPr>
+            <w:tcW w:w="2977" w:type="dxa"/>
+          </w:tcPr>
+          <w:p>
+            <w:pPr>
+              <w:rPr>
+                <w:lang w:val="en-GB"/>
+              </w:rPr>
+            </w:pPr>
+            <w:r>
+              <w:rPr>
+                <w:lang w:val="en-GB"/>
+              </w:rPr>
+              <w:t>“a” after deactivating flags</w:t>
+            </w:r>
+          </w:p>
+          <w:p>
+            <w:pPr>
+              <w:rPr>
+                <w:lang w:val="en-GB"/>
+              </w:rPr>
+            </w:pPr>
+            <w:r>
+              <w:rPr>
+                <w:lang w:val="en-GB"/>
+              </w:rPr>
+              <w:t>“d” after performing task</w:t>
+            </w:r>
+          </w:p>
+        </w:tc>
+        <w:tc>
+          <w:tcPr>
+            <w:tcW w:w="4103" w:type="dxa"/>
+          </w:tcPr>
+          <w:p>
+            <w:pPr>
+              <w:rPr>
+                <w:lang w:val="en-GB"/>
+              </w:rPr>
+            </w:pPr>
+            <w:r>
+              <w:rPr>
+                <w:lang w:val="en-GB"/>
+              </w:rPr>
+              <w:t>Stops movement, resets position</w:t>
+            </w:r>
+            <w:r>
+              <w:rPr>
+                <w:lang w:val="en-GB"/>
+              </w:rPr>
+              <w:t>s</w:t>
+            </w:r>
+          </w:p>
+        </w:tc>
+      </w:tr>
+      <w:tr>
+        <w:tc>
+          <w:tcPr>
+            <w:tcW w:w="1980" w:type="dxa"/>
+          </w:tcPr>
+          <w:p>
+            <w:pPr>
+              <w:rPr>
+                <w:lang w:val="en-GB"/>
+              </w:rPr>
+            </w:pPr>
+            <w:r>
+              <w:rPr>
+                <w:lang w:val="en-GB"/>
+              </w:rPr>
+              <w:t>“</w:t>
+            </w:r>
+            <w:proofErr w:type="spellStart"/>
+            <w:r>
+              <w:rPr>
+                <w:lang w:val="en-GB"/>
+              </w:rPr>
+              <w:t>tXXX</w:t>
+            </w:r>
+            <w:proofErr w:type="spellEnd"/>
+            <w:r>
+              <w:rPr>
+                <w:lang w:val="en-GB"/>
+              </w:rPr>
+              <w:t xml:space="preserve">” </w:t>
+            </w:r>
+          </w:p>
+        </w:tc>
+        <w:tc>
+          <w:tcPr>
+            <w:tcW w:w="2977" w:type="dxa"/>
+          </w:tcPr>
+          <w:p>
+            <w:pPr>
+              <w:rPr>
+                <w:lang w:val="en-GB"/>
+              </w:rPr>
+            </w:pPr>
+            <w:r>
+              <w:rPr>
+                <w:lang w:val="en-GB"/>
+              </w:rPr>
+              <w:t>“a” before activating</w:t>
+            </w:r>
+          </w:p>
+          <w:p>
+            <w:pPr>
+              <w:rPr>
+                <w:lang w:val="en-GB"/>
+              </w:rPr>
+            </w:pPr>
+            <w:r>
+              <w:rPr>
+                <w:lang w:val="en-GB"/>
+              </w:rPr>
+              <w:t>“d” after performing task</w:t>
+            </w:r>
+          </w:p>
+        </w:tc>
+        <w:tc>
+          <w:tcPr>
+            <w:tcW w:w="4103" w:type="dxa"/>
+          </w:tcPr>
+          <w:p>
+            <w:pPr>
+              <w:rPr>
+                <w:lang w:val="en-GB"/>
+              </w:rPr>
+            </w:pPr>
+            <w:r>
+              <w:rPr>
+                <w:lang w:val="en-GB"/>
+              </w:rPr>
+              <w:t>Starts turning, XXX is the degrees to turn where 090 would be straight</w:t>
+            </w:r>
+          </w:p>
+        </w:tc>
+      </w:tr>
+      <w:tr>
+        <w:tc>
+          <w:tcPr>
+            <w:tcW w:w="1980" w:type="dxa"/>
+          </w:tcPr>
+          <w:p>
+            <w:pPr>
+              <w:rPr>
+                <w:lang w:val="en-GB"/>
+              </w:rPr>
+            </w:pPr>
+            <w:r>
+              <w:rPr>
+                <w:lang w:val="en-GB"/>
+              </w:rPr>
+              <w:t>“</w:t>
+            </w:r>
+            <w:proofErr w:type="spellStart"/>
+            <w:r>
+              <w:rPr>
+                <w:lang w:val="en-GB"/>
+              </w:rPr>
+              <w:t>pXXX</w:t>
+            </w:r>
+            <w:proofErr w:type="spellEnd"/>
+            <w:r>
+              <w:rPr>
+                <w:lang w:val="en-GB"/>
+              </w:rPr>
+              <w:t>”</w:t>
+            </w:r>
+          </w:p>
+        </w:tc>
+        <w:tc>
+          <w:tcPr>
+            <w:tcW w:w="2977" w:type="dxa"/>
+          </w:tcPr>
+          <w:p>
+            <w:pPr>
+              <w:rPr>
+                <w:lang w:val="en-GB"/>
+              </w:rPr>
+            </w:pPr>
+            <w:r>
+              <w:rPr>
+                <w:lang w:val="en-GB"/>
+              </w:rPr>
+              <w:t>“</w:t>
+            </w:r>
+            <w:r>
+              <w:rPr>
+                <w:lang w:val="en-GB"/>
+              </w:rPr>
+              <w:t>a” after performing task</w:t>
+            </w:r>
+          </w:p>
+        </w:tc>
+        <w:tc>
+          <w:tcPr>
+            <w:tcW w:w="4103" w:type="dxa"/>
+          </w:tcPr>
+          <w:p>
+            <w:pPr>
+              <w:rPr>
+                <w:lang w:val="en-GB"/>
+              </w:rPr>
+            </w:pPr>
+            <w:r>
+              <w:rPr>
+                <w:lang w:val="en-GB"/>
+              </w:rPr>
+              <w:t>Changes the period-parameter for the movement. XXX is the sum to change to, this is then multiplied by 1000.</w:t>
+            </w:r>
+          </w:p>
+        </w:tc>
+      </w:tr>
+      <w:tr>
+        <w:tc>
+          <w:tcPr>
+            <w:tcW w:w="1980" w:type="dxa"/>
+          </w:tcPr>
+          <w:p>
+            <w:pPr>
+              <w:rPr>
+                <w:lang w:val="en-GB"/>
+              </w:rPr>
+            </w:pPr>
+            <w:r>
+              <w:rPr>
+                <w:lang w:val="en-GB"/>
+              </w:rPr>
+              <w:t>“</w:t>
+            </w:r>
+            <w:proofErr w:type="spellStart"/>
+            <w:r>
+              <w:rPr>
+                <w:lang w:val="en-GB"/>
+              </w:rPr>
+              <w:t>aXX</w:t>
+            </w:r>
+            <w:proofErr w:type="spellEnd"/>
+            <w:r>
+              <w:rPr>
+                <w:lang w:val="en-GB"/>
+              </w:rPr>
+              <w:t>”</w:t>
+            </w:r>
+          </w:p>
+        </w:tc>
+        <w:tc>
+          <w:tcPr>
+            <w:tcW w:w="2977" w:type="dxa"/>
+          </w:tcPr>
+          <w:p>
+            <w:pPr>
+              <w:rPr>
+                <w:lang w:val="en-GB"/>
+              </w:rPr>
+            </w:pPr>
+            <w:r>
+              <w:rPr>
+                <w:lang w:val="en-GB"/>
+              </w:rPr>
+              <w:t>“a” after performing task</w:t>
+            </w:r>
+          </w:p>
+        </w:tc>
+        <w:tc>
+          <w:tcPr>
+            <w:tcW w:w="4103" w:type="dxa"/>
+          </w:tcPr>
+          <w:p>
+            <w:pPr>
+              <w:rPr>
+                <w:lang w:val="en-GB"/>
+              </w:rPr>
+            </w:pPr>
+            <w:r>
+              <w:rPr>
+                <w:lang w:val="en-GB"/>
+              </w:rPr>
+              <w:t xml:space="preserve">Changes the amplitude-parameter for the movement. XX is the sum to change to. </w:t>
+            </w:r>
+          </w:p>
+        </w:tc>
+      </w:tr>
+      <w:tr>
+        <w:tc>
+          <w:tcPr>
+            <w:tcW w:w="1980" w:type="dxa"/>
+          </w:tcPr>
+          <w:p>
+            <w:pPr>
+              <w:rPr>
+                <w:lang w:val="en-GB"/>
+              </w:rPr>
+            </w:pPr>
+            <w:r>
+              <w:rPr>
+                <w:lang w:val="en-GB"/>
+              </w:rPr>
+              <w:t>Anything else</w:t>
+            </w:r>
+          </w:p>
+        </w:tc>
+        <w:tc>
+          <w:tcPr>
+            <w:tcW w:w="2977" w:type="dxa"/>
+          </w:tcPr>
+          <w:p>
+            <w:pPr>
+              <w:rPr>
+                <w:lang w:val="en-GB"/>
+              </w:rPr>
+            </w:pPr>
+            <w:r>
+              <w:rPr>
+                <w:lang w:val="en-GB"/>
+              </w:rPr>
+              <w:t>“x” after receiving</w:t>
+            </w:r>
+            <w:r>
+              <w:rPr>
+                <w:lang w:val="en-GB"/>
+              </w:rPr>
+              <w:t xml:space="preserve"> command</w:t>
+            </w:r>
+          </w:p>
+        </w:tc>
+        <w:tc>
+          <w:tcPr>
+            <w:tcW w:w="4103" w:type="dxa"/>
+          </w:tcPr>
+          <w:p>
+            <w:pPr>
+              <w:rPr>
+                <w:lang w:val="en-GB"/>
+              </w:rPr>
+            </w:pPr>
+            <w:proofErr w:type="spellStart"/>
+            <w:r>
+              <w:rPr>
+                <w:lang w:val="en-GB"/>
+              </w:rPr>
+              <w:t>Respons</w:t>
+            </w:r>
+            <w:proofErr w:type="spellEnd"/>
+            <w:r>
+              <w:rPr>
+                <w:lang w:val="en-GB"/>
+              </w:rPr>
+              <w:t xml:space="preserve"> with “x” to tell the PC that the command sent was not understood.</w:t>
+            </w:r>
+          </w:p>
+        </w:tc>
+      </w:tr>
+    </w:tbl>
+    <w:p>
+      <w:pPr>
+        <w:rPr>
+          <w:lang w:val="en-GB"/>
+        </w:rPr>
+      </w:pPr>
+    </w:p>
+    <w:p>
+      <w:pPr>
+        <w:rPr>
+          <w:lang w:val="en-GB"/>
+        </w:rPr>
+      </w:pPr>
+      <w:r>
+        <w:rPr>
+          <w:lang w:val="en-GB"/>
+        </w:rPr>
+        <w:t>This makes up the communication-protocol between the ESP32 and the PC. The decision was made to make the ESP32 respond to the PC to know that the commands made it through, and in some of the tasks, respond with that the task was done.</w:t>
+      </w:r>
+    </w:p>
+    <w:p>
+      <w:pPr>
+        <w:pStyle w:val="Overskrift3"/>
+        <w:rPr>
+          <w:lang w:val="en-GB"/>
+        </w:rPr>
+      </w:pPr>
+      <w:r>
+        <w:rPr>
+          <w:lang w:val="en-GB"/>
+        </w:rPr>
+        <w:t>Communication</w:t>
+      </w:r>
+      <w:r>
+        <w:rPr>
+          <w:lang w:val="en-GB"/>
+        </w:rPr>
+        <w:t xml:space="preserve"> between ESP32-CAM and PC</w:t>
+      </w:r>
+    </w:p>
+    <w:p>
+      <w:pPr>
+        <w:pStyle w:val="Brdtekst"/>
+        <w:rPr>
+          <w:lang w:val="en-GB"/>
+        </w:rPr>
+      </w:pPr>
+      <w:r>
+        <w:rPr>
+          <w:lang w:val="en-GB"/>
+        </w:rPr>
+        <w:t xml:space="preserve">The communication between the ESP32-CAM and the PC happens via a Web Server that the ESP32 sets up on its own IP, on Port 80. </w:t>
+      </w:r>
+      <w:r>
+        <w:rPr>
+          <w:lang w:val="en-GB"/>
+        </w:rPr>
+        <w:t xml:space="preserve">Via Python we request the picture </w:t>
+      </w:r>
+      <w:r>
+        <w:rPr>
+          <w:lang w:val="en-GB"/>
+        </w:rPr>
+        <w:t xml:space="preserve">by sending a </w:t>
       </w:r>
       <w:proofErr w:type="spellStart"/>
       <w:r>
-        <w:t>facing</w:t>
+        <w:rPr>
+          <w:lang w:val="en-GB"/>
+        </w:rPr>
+        <w:t>RestAPI</w:t>
       </w:r>
       <w:proofErr w:type="spellEnd"/>
       <w:r>
-        <w:t xml:space="preserve"> </w:t>
+        <w:rPr>
+          <w:lang w:val="en-GB"/>
+        </w:rPr>
+        <w:t>-request to “</w:t>
       </w:r>
       <w:proofErr w:type="spellStart"/>
       <w:r>
-        <w:t>camera</w:t>
+        <w:rPr>
+          <w:lang w:val="en-GB"/>
+        </w:rPr>
+        <w:t>xxx.xxx.xxx.xxx</w:t>
       </w:r>
       <w:proofErr w:type="spellEnd"/>
+      <w:r>
+        <w:rPr>
+          <w:lang w:val="en-GB"/>
+        </w:rPr>
+        <w:t>/capture” (where the x’s are the IP of the Web Server)</w:t>
+      </w:r>
+      <w:r>
+        <w:rPr>
+          <w:lang w:val="en-GB"/>
+        </w:rPr>
+        <w:t xml:space="preserve">. </w:t>
+      </w:r>
+    </w:p>
+    <w:p>
+      <w:pPr>
+        <w:pStyle w:val="Brdtekst"/>
+        <w:rPr>
+          <w:lang w:val="en-GB"/>
+        </w:rPr>
+      </w:pPr>
+    </w:p>
+    <w:p>
+      <w:pPr>
+        <w:pStyle w:val="Overskrift1"/>
+        <w:rPr>
+          <w:lang w:val="en-GB"/>
+        </w:rPr>
+      </w:pPr>
+      <w:bookmarkStart w:id="24" w:name="_Toc23239403"/>
+      <w:r>
+        <w:rPr>
+          <w:lang w:val="en-GB"/>
+        </w:rPr>
+        <w:lastRenderedPageBreak/>
+        <w:t>results</w:t>
+      </w:r>
+      <w:bookmarkEnd w:id="24"/>
+    </w:p>
+    <w:p>
+      <w:pPr>
+        <w:pStyle w:val="Overskrift2"/>
+        <w:rPr>
+          <w:lang w:val="en-GB"/>
+        </w:rPr>
+      </w:pPr>
+      <w:bookmarkStart w:id="25" w:name="_Toc23239404"/>
+      <w:r>
+        <w:rPr>
+          <w:lang w:val="en-GB"/>
+        </w:rPr>
+        <w:t>Theoretical Analysis</w:t>
+      </w:r>
+      <w:bookmarkEnd w:id="25"/>
+    </w:p>
+    <w:p>
+      <w:pPr>
+        <w:pStyle w:val="Overskrift2"/>
+        <w:rPr>
+          <w:lang w:val="en-GB"/>
+        </w:rPr>
+      </w:pPr>
+      <w:bookmarkStart w:id="26" w:name="_Toc23239405"/>
+      <w:r>
+        <w:rPr>
+          <w:lang w:val="en-GB"/>
+        </w:rPr>
+        <w:t>Experimental Results</w:t>
+      </w:r>
+      <w:bookmarkEnd w:id="26"/>
+    </w:p>
+    <w:p>
+      <w:pPr>
+        <w:pStyle w:val="Overskrift2"/>
+        <w:rPr>
+          <w:lang w:val="en-GB"/>
+        </w:rPr>
+      </w:pPr>
+      <w:bookmarkStart w:id="27" w:name="_Toc23239406"/>
+      <w:r>
+        <w:rPr>
+          <w:lang w:val="en-GB"/>
+        </w:rPr>
+        <w:t>Design Alternatives</w:t>
+      </w:r>
+      <w:bookmarkEnd w:id="27"/>
     </w:p>
     <w:p>
       <w:pPr>
         <w:pStyle w:val="Overskrift3"/>
-      </w:pPr>
+        <w:rPr>
+          <w:lang w:val="en-GB"/>
+        </w:rPr>
+      </w:pPr>
+      <w:bookmarkStart w:id="28" w:name="_Toc23239407"/>
+      <w:r>
+        <w:rPr>
+          <w:lang w:val="en-GB"/>
+        </w:rPr>
+        <w:t>Alternative 1</w:t>
+      </w:r>
+      <w:bookmarkEnd w:id="28"/>
+    </w:p>
+    <w:p>
+      <w:pPr>
+        <w:pStyle w:val="Overskrift3"/>
+        <w:rPr>
+          <w:lang w:val="en-GB"/>
+        </w:rPr>
+      </w:pPr>
+      <w:bookmarkStart w:id="29" w:name="_Toc23239408"/>
+      <w:r>
+        <w:rPr>
+          <w:lang w:val="en-GB"/>
+        </w:rPr>
+        <w:t>Alternative 2</w:t>
+      </w:r>
+      <w:bookmarkEnd w:id="29"/>
+    </w:p>
+    <w:p>
+      <w:pPr>
+        <w:pStyle w:val="Overskrift3"/>
+        <w:rPr>
+          <w:lang w:val="en-GB"/>
+        </w:rPr>
+      </w:pPr>
+      <w:bookmarkStart w:id="30" w:name="_Toc23239409"/>
+      <w:r>
+        <w:rPr>
+          <w:lang w:val="en-GB"/>
+        </w:rPr>
+        <w:t>Alternative 3</w:t>
+      </w:r>
+      <w:bookmarkEnd w:id="30"/>
+    </w:p>
+    <w:p>
+      <w:pPr>
+        <w:pStyle w:val="Overskrift2"/>
+        <w:rPr>
+          <w:lang w:val="en-GB"/>
+        </w:rPr>
+      </w:pPr>
+      <w:bookmarkStart w:id="31" w:name="_Toc23239410"/>
+      <w:r>
+        <w:rPr>
+          <w:lang w:val="en-GB"/>
+        </w:rPr>
+        <w:t>Challenges and Problems</w:t>
+      </w:r>
+      <w:bookmarkEnd w:id="31"/>
+    </w:p>
+    <w:p>
+      <w:pPr>
+        <w:pStyle w:val="Overskrift3"/>
+        <w:rPr>
+          <w:lang w:val="en-GB"/>
+        </w:rPr>
+      </w:pPr>
+      <w:r>
+        <w:rPr>
+          <w:lang w:val="en-GB"/>
+        </w:rPr>
+        <w:t>Communication via TCP vs. UDP</w:t>
+      </w:r>
+    </w:p>
+    <w:p>
+      <w:pPr>
+        <w:rPr>
+          <w:lang w:val="en-GB"/>
+        </w:rPr>
+      </w:pPr>
+      <w:r>
+        <w:rPr>
+          <w:lang w:val="en-GB"/>
+        </w:rPr>
+        <w:t xml:space="preserve">The initial plan for communication between the ESP32 and the computer was to use </w:t>
+      </w:r>
       <w:proofErr w:type="spellStart"/>
       <w:r>
-        <w:t>Graphical</w:t>
+        <w:rPr>
+          <w:lang w:val="en-GB"/>
+        </w:rPr>
+        <w:t>WiFi</w:t>
       </w:r>
       <w:proofErr w:type="spellEnd"/>
       <w:r>
-        <w:t xml:space="preserve"> User Interface</w:t>
-      </w:r>
+        <w:rPr>
+          <w:lang w:val="en-GB"/>
+        </w:rPr>
+        <w:t xml:space="preserve"> and send information via TCP. This is because TCP sends a message back when receiving packets to give notice if the package does not arrive or there is any other problem (receiver not connected to the internet etc.). But during the testing phase we saw that sending just a 100x200 array could take up to 9s one way. This would take way too much time to be able to actively send pictures and get information back to the snake to tell it if it has found the object.</w:t>
+      </w:r>
+    </w:p>
+    <w:p>
+      <w:pPr>
+        <w:rPr>
+          <w:lang w:val="en-GB"/>
+        </w:rPr>
+      </w:pPr>
+    </w:p>
+    <w:p>
+      <w:pPr>
+        <w:rPr>
+          <w:lang w:val="en-GB"/>
+        </w:rPr>
+      </w:pPr>
+      <w:r>
+        <w:rPr>
+          <w:lang w:val="en-GB"/>
+        </w:rPr>
+        <w:t>It was quickly decided to try out UDP to check the time for sending information via this protocol instead. The downside to using UDP is of course that it is “fire-and-forget”. It does not care if the receiver is not online, it send the packet and is quite happy with the result regardless of what happens with the packet.</w:t>
+      </w:r>
+    </w:p>
+    <w:p>
+      <w:pPr>
+        <w:rPr>
+          <w:lang w:val="en-GB"/>
+        </w:rPr>
+      </w:pPr>
     </w:p>
     <w:p>
       <w:pPr>
         <w:pStyle w:val="Brdtekst"/>
-      </w:pPr>
-      <w:r>
-        <w:t xml:space="preserve">Snakk om hva som skjer med </w:t>
-      </w:r>
-      <w:proofErr w:type="spellStart"/>
-      <w:r>
-        <w:t>GUI’en</w:t>
-      </w:r>
-      <w:proofErr w:type="spellEnd"/>
+        <w:rPr>
+          <w:lang w:val="en-GB"/>
+        </w:rPr>
+      </w:pPr>
+      <w:r>
+        <w:rPr>
+          <w:lang w:val="en-GB"/>
+        </w:rPr>
+        <w:t>During testing here it was found that sending the same array as earlier took less than 1ms. This is a drastic improvement and it was quickly decided that this is the protocol to use. This does not create a huge risk, as the PC and the snake will not be far from each other, and there is also implemented a method where the ESP32 sends alive-messages as well as done-messages after receiving commands.</w:t>
+      </w:r>
     </w:p>
     <w:p>
       <w:pPr>
         <w:pStyle w:val="Overskrift3"/>
-      </w:pPr>
-      <w:proofErr w:type="spellStart"/>
-      <w:r>
-        <w:t>Pathfinding</w:t>
-      </w:r>
-      <w:proofErr w:type="spellEnd"/>
-    </w:p>
-    <w:p>
-      <w:pPr>
-        <w:pStyle w:val="Brdtekst"/>
-        <w:rPr>
-          <w:lang w:val="en-US"/>
-        </w:rPr>
-      </w:pPr>
-      <w:r>
-        <w:rPr>
-          <w:lang w:val="en-US"/>
-        </w:rPr>
-        <w:t>The pathfinding for the p</w:t>
-      </w:r>
-      <w:r>
-        <w:rPr>
-          <w:lang w:val="en-US"/>
-        </w:rPr>
-        <w:t>roject is done with the RRT*-method</w:t>
-      </w:r>
-      <w:r>
-        <w:rPr>
-          <w:lang w:val="en-US"/>
-        </w:rPr>
-        <w:t xml:space="preserve">. This method takes in the coordinates for all the lines found from the image analysis of the maze, thus creating a maze in a coordinate system. </w:t>
-      </w:r>
-    </w:p>
-    <w:p>
-      <w:pPr>
-        <w:pStyle w:val="Brdtekst"/>
-        <w:rPr>
-          <w:lang w:val="en-US"/>
-        </w:rPr>
-      </w:pPr>
-      <w:r>
-        <w:rPr>
-          <w:lang w:val="en-US"/>
-        </w:rPr>
-        <w:lastRenderedPageBreak/>
-        <w:t xml:space="preserve">It then gets the information about the start point for the maze (the snakes position), as well as all the “goals” in the maze, which will be the different dead ends. </w:t>
-      </w:r>
-    </w:p>
-    <w:p>
-      <w:pPr>
-        <w:pStyle w:val="Brdtekst"/>
-        <w:rPr>
-          <w:lang w:val="en-US"/>
-        </w:rPr>
-      </w:pPr>
-      <w:r>
-        <w:rPr>
-          <w:lang w:val="en-US"/>
-        </w:rPr>
-        <w:t xml:space="preserve">It then iterates over these goals, to try every possible way to each goal, and then to the separate goals after. After it has computed all this, it compares the different paths to find which path will be the most efficient path to take for the snake to search the whole maze. </w:t>
-      </w:r>
-    </w:p>
-    <w:p>
-      <w:pPr>
-        <w:pStyle w:val="Brdtekst"/>
-        <w:rPr>
-          <w:lang w:val="en-US"/>
-        </w:rPr>
-      </w:pPr>
-      <w:r>
-        <w:rPr>
-          <w:lang w:val="en-US"/>
-        </w:rPr>
-        <w:t>When the final path is chosen, it will send this path to the GUI to show to the end-user, and then send all information to the algorithm that sends the commands to the snake and monitors its position.</w:t>
-      </w:r>
-    </w:p>
-    <w:p>
-      <w:pPr>
-        <w:pStyle w:val="Overskrift3"/>
-        <w:rPr>
-          <w:lang w:val="en-US"/>
-        </w:rPr>
-      </w:pPr>
-      <w:r>
-        <w:rPr>
-          <w:lang w:val="en-US"/>
-        </w:rPr>
-        <w:t>Logging</w:t>
-      </w:r>
-    </w:p>
-    <w:p>
-      <w:pPr>
-        <w:pStyle w:val="Brdtekst"/>
-        <w:rPr>
-          <w:lang w:val="en-US"/>
-        </w:rPr>
-      </w:pPr>
-      <w:r>
-        <w:rPr>
-          <w:lang w:val="en-US"/>
-        </w:rPr>
-        <w:t>The logger runs in the background at all times, and creates a document with everything that happens during the programs run. It details all commands sent to the snake, how many iterations the pathfinding-algorithm ran for, as well as all other communication between parts of the program and</w:t>
-      </w:r>
-      <w:r>
-        <w:rPr>
-          <w:lang w:val="en-US"/>
-        </w:rPr>
-        <w:t xml:space="preserve"> between the PC and the ESP32.</w:t>
-      </w:r>
-    </w:p>
-    <w:p>
-      <w:pPr>
-        <w:pStyle w:val="Brdtekst"/>
-        <w:rPr>
-          <w:lang w:val="en-US"/>
-        </w:rPr>
-      </w:pPr>
-      <w:r>
-        <w:rPr>
-          <w:lang w:val="en-US"/>
-        </w:rPr>
-        <w:t>This makes it possible to recreate a run for the snake, by having all information available about what happened, what it did and what commands were sent during a run.</w:t>
-      </w:r>
-    </w:p>
-    <w:p>
-      <w:pPr>
-        <w:pStyle w:val="Overskrift2"/>
-        <w:rPr>
-          <w:lang w:val="en-GB"/>
-        </w:rPr>
-      </w:pPr>
-      <w:bookmarkStart w:id="21" w:name="_Toc23239399"/>
-      <w:r>
-        <w:rPr>
-          <w:lang w:val="en-GB"/>
-        </w:rPr>
-        <w:t>Test Setup and Plan</w:t>
-      </w:r>
-      <w:bookmarkEnd w:id="21"/>
-    </w:p>
-    <w:p>
-      <w:pPr>
-        <w:pStyle w:val="Overskrift2"/>
-        <w:rPr>
-          <w:lang w:val="en-GB"/>
-        </w:rPr>
-      </w:pPr>
-      <w:bookmarkStart w:id="22" w:name="_Toc23239400"/>
-      <w:r>
-        <w:rPr>
-          <w:lang w:val="en-GB"/>
-        </w:rPr>
-        <w:t>Computer Analysis Programs</w:t>
-      </w:r>
-      <w:bookmarkEnd w:id="22"/>
-    </w:p>
-    <w:p>
-      <w:pPr>
-        <w:pStyle w:val="Overskrift2"/>
-        <w:rPr>
-          <w:lang w:val="en-GB"/>
-        </w:rPr>
-      </w:pPr>
-      <w:bookmarkStart w:id="23" w:name="_Toc23239401"/>
-      <w:r>
-        <w:rPr>
-          <w:lang w:val="en-GB"/>
-        </w:rPr>
-        <w:t>Communication</w:t>
-      </w:r>
-      <w:bookmarkEnd w:id="23"/>
-    </w:p>
-    <w:p>
-      <w:pPr>
-        <w:pStyle w:val="Overskrift3"/>
-        <w:rPr>
-          <w:lang w:val="en-GB"/>
-        </w:rPr>
-      </w:pPr>
-      <w:bookmarkStart w:id="24" w:name="_Toc23239402"/>
-      <w:r>
-        <w:rPr>
-          <w:lang w:val="en-GB"/>
-        </w:rPr>
-        <w:t>Communication between ESP32 and PC</w:t>
-      </w:r>
-      <w:bookmarkEnd w:id="24"/>
-    </w:p>
-    <w:p>
-      <w:pPr>
-        <w:rPr>
-          <w:lang w:val="en-GB"/>
-        </w:rPr>
-      </w:pPr>
-      <w:r>
-        <w:rPr>
-          <w:lang w:val="en-GB"/>
-        </w:rPr>
-        <w:t xml:space="preserve">Our initial plan for communication between the ESP32 and the computer was to use </w:t>
-      </w:r>
-      <w:proofErr w:type="spellStart"/>
-      <w:r>
-        <w:rPr>
-          <w:lang w:val="en-GB"/>
-        </w:rPr>
-        <w:t>WiFi</w:t>
-      </w:r>
-      <w:proofErr w:type="spellEnd"/>
-      <w:r>
-        <w:rPr>
-          <w:lang w:val="en-GB"/>
-        </w:rPr>
-        <w:t xml:space="preserve"> and send information via TCP. This is because TCP sends a message back when receiving packets to give notice if the package does not arrive or there is any other problem (receiver not connected to the internet etc.). But during the testing phase we saw that sending just a 100x200 array could take up to 9s one way. This would take way too much time to be able to actively send pictures and get information back to the snake to tell it if it has found the object.</w:t>
-      </w:r>
-    </w:p>
-    <w:p>
-      <w:pPr>
-        <w:rPr>
-          <w:lang w:val="en-GB"/>
-        </w:rPr>
-      </w:pPr>
-    </w:p>
-    <w:p>
-      <w:pPr>
-        <w:rPr>
-          <w:lang w:val="en-GB"/>
-        </w:rPr>
-      </w:pPr>
-      <w:r>
-        <w:rPr>
-          <w:lang w:val="en-GB"/>
-        </w:rPr>
-        <w:t>It was quickly decided to try out UDP to check the time for sending information via this protocol instead. The downside to using UDP is of course that it is “fire-and-forget”. It does not care if the receiver is not online, it send the packet and is quite happy with the result regardless of what happens with the packet.</w:t>
-      </w:r>
-    </w:p>
-    <w:p>
-      <w:pPr>
-        <w:rPr>
-          <w:lang w:val="en-GB"/>
-        </w:rPr>
-      </w:pPr>
-    </w:p>
-    <w:p>
-      <w:pPr>
-        <w:rPr>
-          <w:lang w:val="en-GB"/>
-        </w:rPr>
-      </w:pPr>
-      <w:r>
-        <w:rPr>
-          <w:lang w:val="en-GB"/>
-        </w:rPr>
-        <w:t>During testing here it was found that sending the same array as earlier took less than 1ms. This is a drastic improvement and it was quickly decided that this is the protocol to use. We do not see it as a huge risk, as the PC and the snake will not be far from each other, and we will also make a checksum-kind of check to see that the package is received as it is expected.</w:t>
-      </w:r>
-    </w:p>
-    <w:p>
-      <w:pPr>
-        <w:rPr>
-          <w:lang w:val="en-GB"/>
-        </w:rPr>
-      </w:pPr>
-    </w:p>
-    <w:p>
-      <w:pPr>
-        <w:rPr>
-          <w:lang w:val="en-GB"/>
-        </w:rPr>
-      </w:pPr>
-      <w:r>
-        <w:rPr>
-          <w:lang w:val="en-GB"/>
-        </w:rPr>
-        <w:t xml:space="preserve">As for how to send the pictures from the front-facing camera to the PC, after testing the first camera that was supplied (a VC0706 UART Camera) it was found that it did not want to communicate with anything. Therefore it was changed with a ESP32 with integrated camera. This camera creates a webserver which it “streams” its content to. This makes it quite easy to use Python to send requests to the server, which makes the camera take a snapshot. </w:t>
-      </w:r>
-    </w:p>
-    <w:p>
-      <w:pPr>
-        <w:pStyle w:val="Overskrift3"/>
-        <w:rPr>
-          <w:lang w:val="en-GB"/>
-        </w:rPr>
-      </w:pPr>
-      <w:r>
-        <w:rPr>
-          <w:lang w:val="en-GB"/>
-        </w:rPr>
-        <w:lastRenderedPageBreak/>
-        <w:t>Communication</w:t>
-      </w:r>
-      <w:r>
-        <w:rPr>
-          <w:lang w:val="en-GB"/>
-        </w:rPr>
-        <w:t xml:space="preserve"> between ESP32-CAM and PC</w:t>
-      </w:r>
-    </w:p>
-    <w:p>
-      <w:pPr>
-        <w:pStyle w:val="Brdtekst"/>
-        <w:rPr>
-          <w:lang w:val="en-GB"/>
-        </w:rPr>
-      </w:pPr>
-      <w:r>
-        <w:rPr>
-          <w:lang w:val="en-GB"/>
-        </w:rPr>
-        <w:t xml:space="preserve">The communication between the ESP32-CAM and the PC happens via a Web Server that the ESP32 sets up on its own IP, on Port 80. </w:t>
-      </w:r>
-      <w:r>
-        <w:rPr>
-          <w:lang w:val="en-GB"/>
-        </w:rPr>
-        <w:t xml:space="preserve">Via Python we request the picture </w:t>
-      </w:r>
-      <w:r>
-        <w:rPr>
-          <w:lang w:val="en-GB"/>
-        </w:rPr>
-        <w:t xml:space="preserve">by sending a </w:t>
-      </w:r>
-      <w:proofErr w:type="spellStart"/>
-      <w:r>
-        <w:rPr>
-          <w:lang w:val="en-GB"/>
-        </w:rPr>
-        <w:t>RestAPI</w:t>
-      </w:r>
-      <w:proofErr w:type="spellEnd"/>
-      <w:r>
-        <w:rPr>
-          <w:lang w:val="en-GB"/>
-        </w:rPr>
-        <w:t>-request to “</w:t>
-      </w:r>
-      <w:proofErr w:type="spellStart"/>
-      <w:r>
-        <w:rPr>
-          <w:lang w:val="en-GB"/>
-        </w:rPr>
-        <w:t>xxx.xxx.xxx.xxx</w:t>
-      </w:r>
-      <w:proofErr w:type="spellEnd"/>
-      <w:r>
-        <w:rPr>
-          <w:lang w:val="en-GB"/>
-        </w:rPr>
-        <w:t xml:space="preserve">/capture” (where the x’s are the IP of the Web Server). </w:t>
-      </w:r>
-    </w:p>
-    <w:p>
-      <w:pPr>
-        <w:pStyle w:val="Overskrift1"/>
-        <w:rPr>
-          <w:lang w:val="en-GB"/>
-        </w:rPr>
-      </w:pPr>
-      <w:bookmarkStart w:id="25" w:name="_Toc23239403"/>
-      <w:r>
-        <w:rPr>
-          <w:lang w:val="en-GB"/>
-        </w:rPr>
-        <w:t>results</w:t>
-      </w:r>
-      <w:bookmarkEnd w:id="25"/>
-    </w:p>
-    <w:p>
-      <w:pPr>
-        <w:pStyle w:val="Overskrift2"/>
-        <w:rPr>
-          <w:lang w:val="en-GB"/>
-        </w:rPr>
-      </w:pPr>
-      <w:bookmarkStart w:id="26" w:name="_Toc23239404"/>
-      <w:r>
-        <w:rPr>
-          <w:lang w:val="en-GB"/>
-        </w:rPr>
-        <w:t>Theoretical Analysis</w:t>
-      </w:r>
-      <w:bookmarkEnd w:id="26"/>
-    </w:p>
-    <w:p>
-      <w:pPr>
-        <w:pStyle w:val="Overskrift2"/>
-        <w:rPr>
-          <w:lang w:val="en-GB"/>
-        </w:rPr>
-      </w:pPr>
-      <w:bookmarkStart w:id="27" w:name="_Toc23239405"/>
-      <w:r>
-        <w:rPr>
-          <w:lang w:val="en-GB"/>
-        </w:rPr>
-        <w:t>Experimental Results</w:t>
-      </w:r>
-      <w:bookmarkEnd w:id="27"/>
-    </w:p>
-    <w:p>
-      <w:pPr>
-        <w:pStyle w:val="Overskrift2"/>
-        <w:rPr>
-          <w:lang w:val="en-GB"/>
-        </w:rPr>
-      </w:pPr>
-      <w:bookmarkStart w:id="28" w:name="_Toc23239406"/>
-      <w:r>
-        <w:rPr>
-          <w:lang w:val="en-GB"/>
-        </w:rPr>
-        <w:t>Design Alternatives</w:t>
-      </w:r>
-      <w:bookmarkEnd w:id="28"/>
-    </w:p>
-    <w:p>
-      <w:pPr>
-        <w:pStyle w:val="Overskrift3"/>
-        <w:rPr>
-          <w:lang w:val="en-GB"/>
-        </w:rPr>
-      </w:pPr>
-      <w:bookmarkStart w:id="29" w:name="_Toc23239407"/>
-      <w:r>
-        <w:rPr>
-          <w:lang w:val="en-GB"/>
-        </w:rPr>
-        <w:t>Alternative 1</w:t>
-      </w:r>
-      <w:bookmarkEnd w:id="29"/>
-    </w:p>
-    <w:p>
-      <w:pPr>
-        <w:pStyle w:val="Overskrift3"/>
-        <w:rPr>
-          <w:lang w:val="en-GB"/>
-        </w:rPr>
-      </w:pPr>
-      <w:bookmarkStart w:id="30" w:name="_Toc23239408"/>
-      <w:r>
-        <w:rPr>
-          <w:lang w:val="en-GB"/>
-        </w:rPr>
-        <w:t>Alternative 2</w:t>
-      </w:r>
-      <w:bookmarkEnd w:id="30"/>
-    </w:p>
-    <w:p>
-      <w:pPr>
-        <w:pStyle w:val="Overskrift3"/>
-        <w:rPr>
-          <w:lang w:val="en-GB"/>
-        </w:rPr>
-      </w:pPr>
-      <w:bookmarkStart w:id="31" w:name="_Toc23239409"/>
-      <w:r>
-        <w:rPr>
-          <w:lang w:val="en-GB"/>
-        </w:rPr>
-        <w:t>Alternative 3</w:t>
-      </w:r>
-      <w:bookmarkEnd w:id="31"/>
-    </w:p>
-    <w:p>
-      <w:pPr>
-        <w:pStyle w:val="Overskrift2"/>
-        <w:rPr>
-          <w:lang w:val="en-GB"/>
-        </w:rPr>
-      </w:pPr>
-      <w:bookmarkStart w:id="32" w:name="_Toc23239410"/>
-      <w:r>
-        <w:rPr>
-          <w:lang w:val="en-GB"/>
-        </w:rPr>
-        <w:t>Challenges and Problems</w:t>
+        <w:rPr>
+          <w:lang w:val="en-GB"/>
+        </w:rPr>
+      </w:pPr>
+      <w:bookmarkStart w:id="32" w:name="_Toc23239411"/>
+      <w:r>
+        <w:rPr>
+          <w:lang w:val="en-GB"/>
+        </w:rPr>
+        <w:t>Communication challenges</w:t>
       </w:r>
       <w:bookmarkEnd w:id="32"/>
-    </w:p>
-    <w:p>
-      <w:pPr>
-        <w:pStyle w:val="Overskrift3"/>
-        <w:rPr>
-          <w:lang w:val="en-GB"/>
-        </w:rPr>
-      </w:pPr>
-      <w:bookmarkStart w:id="33" w:name="_Toc23239411"/>
-      <w:r>
-        <w:rPr>
-          <w:lang w:val="en-GB"/>
-        </w:rPr>
-        <w:t>Communication challenges</w:t>
-      </w:r>
-      <w:bookmarkEnd w:id="33"/>
     </w:p>
     <w:p>
       <w:pPr>
@@ -11014,7 +12820,14 @@
         <w:rPr>
           <w:lang w:val="en-GB"/>
         </w:rPr>
-        <w:t>. After a lot of testing and debugging we found that if we changed the pins the servo attached to, everything went fine. After this worked, we realized that one of the pins we attached the servo to was pin 16, which is an RX-pin, which probably is what caused our problem.</w:t>
+        <w:t xml:space="preserve">. After a lot of testing and debugging we found that if we </w:t>
+      </w:r>
+      <w:r>
+        <w:rPr>
+          <w:lang w:val="en-GB"/>
+        </w:rPr>
+        <w:lastRenderedPageBreak/>
+        <w:t>changed the pins the servo attached to, everything went fine. After this worked, we realized that one of the pins we attached the servo to was pin 16, which is an RX-pin, which probably is what caused our problem.</w:t>
       </w:r>
     </w:p>
     <w:p>
@@ -11032,53 +12845,128 @@
           <w:lang w:val="en-GB"/>
         </w:rPr>
       </w:pPr>
-      <w:bookmarkStart w:id="34" w:name="_Toc23239412"/>
-      <w:r>
-        <w:rPr>
-          <w:lang w:val="en-GB"/>
-        </w:rPr>
-        <w:lastRenderedPageBreak/>
+      <w:bookmarkStart w:id="33" w:name="_Toc23239412"/>
+      <w:r>
+        <w:rPr>
+          <w:lang w:val="en-GB"/>
+        </w:rPr>
         <w:t>Discussion</w:t>
       </w:r>
+      <w:bookmarkEnd w:id="33"/>
+    </w:p>
+    <w:p>
+      <w:pPr>
+        <w:pStyle w:val="Overskrift2"/>
+        <w:rPr>
+          <w:lang w:val="en-GB"/>
+        </w:rPr>
+      </w:pPr>
+      <w:r>
+        <w:rPr>
+          <w:lang w:val="en-GB"/>
+        </w:rPr>
+        <w:t>Predicted Time vs. Used Time</w:t>
+      </w:r>
+    </w:p>
+    <w:p>
+      <w:pPr>
+        <w:pStyle w:val="Overskrift2"/>
+        <w:rPr>
+          <w:lang w:val="en-GB"/>
+        </w:rPr>
+      </w:pPr>
+      <w:r>
+        <w:rPr>
+          <w:lang w:val="en-GB"/>
+        </w:rPr>
+        <w:t>Result vs. Plan</w:t>
+      </w:r>
+    </w:p>
+    <w:p>
+      <w:pPr>
+        <w:pStyle w:val="Overskrift2"/>
+        <w:rPr>
+          <w:lang w:val="en-GB"/>
+        </w:rPr>
+      </w:pPr>
+      <w:r>
+        <w:rPr>
+          <w:lang w:val="en-GB"/>
+        </w:rPr>
+        <w:t>Improvements</w:t>
+      </w:r>
+    </w:p>
+    <w:p>
+      <w:pPr>
+        <w:pStyle w:val="Overskrift2"/>
+        <w:rPr>
+          <w:lang w:val="en-GB"/>
+        </w:rPr>
+      </w:pPr>
+      <w:r>
+        <w:rPr>
+          <w:lang w:val="en-GB"/>
+        </w:rPr>
+        <w:t>What worked vs. What did not work</w:t>
+      </w:r>
+    </w:p>
+    <w:p>
+      <w:pPr>
+        <w:pStyle w:val="Overskrift2"/>
+        <w:rPr>
+          <w:lang w:val="en-GB"/>
+        </w:rPr>
+      </w:pPr>
+      <w:r>
+        <w:rPr>
+          <w:lang w:val="en-GB"/>
+        </w:rPr>
+        <w:t>Challenges in usage</w:t>
+      </w:r>
+    </w:p>
+    <w:p>
+      <w:pPr>
+        <w:pStyle w:val="Overskrift2"/>
+        <w:rPr>
+          <w:lang w:val="en-GB"/>
+        </w:rPr>
+      </w:pPr>
+      <w:r>
+        <w:rPr>
+          <w:lang w:val="en-GB"/>
+        </w:rPr>
+        <w:t>Comparison with real snake</w:t>
+      </w:r>
+    </w:p>
+    <w:p>
+      <w:pPr>
+        <w:pStyle w:val="Overskrift2"/>
+        <w:rPr>
+          <w:lang w:val="en-GB"/>
+        </w:rPr>
+      </w:pPr>
+      <w:r>
+        <w:rPr>
+          <w:lang w:val="en-GB"/>
+        </w:rPr>
+        <w:t xml:space="preserve">Comparison with </w:t>
+      </w:r>
+      <w:r>
+        <w:rPr>
+          <w:lang w:val="en-GB"/>
+        </w:rPr>
+        <w:t>other robots with image processing</w:t>
+      </w:r>
+    </w:p>
+    <w:p>
+      <w:pPr>
+        <w:pStyle w:val="Overskrift1"/>
+      </w:pPr>
+      <w:bookmarkStart w:id="34" w:name="_Toc23239413"/>
+      <w:r>
+        <w:t>Conclusion</w:t>
+      </w:r>
       <w:bookmarkEnd w:id="34"/>
-    </w:p>
-    <w:p>
-      <w:pPr>
-        <w:pStyle w:val="Overskrift2"/>
-        <w:rPr>
-          <w:lang w:val="en-GB"/>
-        </w:rPr>
-      </w:pPr>
-      <w:r>
-        <w:rPr>
-          <w:lang w:val="en-GB"/>
-        </w:rPr>
-        <w:t>Predicted Time vs. Used Time</w:t>
-      </w:r>
-    </w:p>
-    <w:p>
-      <w:pPr>
-        <w:pStyle w:val="Overskrift2"/>
-        <w:rPr>
-          <w:lang w:val="en-GB"/>
-        </w:rPr>
-      </w:pPr>
-      <w:r>
-        <w:rPr>
-          <w:lang w:val="en-GB"/>
-        </w:rPr>
-        <w:t>Result vs. Plan</w:t>
-      </w:r>
-    </w:p>
-    <w:p>
-      <w:pPr>
-        <w:pStyle w:val="Overskrift1"/>
-      </w:pPr>
-      <w:bookmarkStart w:id="35" w:name="_Toc23239413"/>
-      <w:r>
-        <w:t>Conclusion</w:t>
-      </w:r>
-      <w:bookmarkEnd w:id="35"/>
     </w:p>
     <w:p>
       <w:pPr>
@@ -11268,7 +13156,7 @@
         </w:rPr>
       </w:pPr>
     </w:p>
-    <w:bookmarkStart w:id="36" w:name="_Toc23239414" w:displacedByCustomXml="next"/>
+    <w:bookmarkStart w:id="35" w:name="_Toc23239414" w:displacedByCustomXml="next"/>
     <w:sdt>
       <w:sdtPr>
         <w:rPr>
@@ -11295,7 +13183,7 @@
           <w:r>
             <w:t>ReferENCES</w:t>
           </w:r>
-          <w:bookmarkEnd w:id="36"/>
+          <w:bookmarkEnd w:id="35"/>
         </w:p>
         <w:sdt>
           <w:sdtPr>
@@ -11507,6 +13395,7 @@
                   <w:noProof/>
                   <w:lang w:val="en-US"/>
                 </w:rPr>
+                <w:lastRenderedPageBreak/>
                 <w:t xml:space="preserve">Last Minute Engineers. (2018, December 23). </w:t>
               </w:r>
               <w:r>
@@ -11974,6 +13863,8 @@
           <w:lang w:val="en-GB"/>
         </w:rPr>
       </w:pPr>
+      <w:bookmarkStart w:id="36" w:name="_GoBack"/>
+      <w:bookmarkEnd w:id="36"/>
       <w:r>
         <w:br w:type="page"/>
       </w:r>
@@ -12252,7 +14143,7 @@
       </w:r>
     </w:p>
     <w:sectPr>
-      <w:footerReference w:type="default" r:id="rId25"/>
+      <w:footerReference w:type="default" r:id="rId28"/>
       <w:pgSz w:w="11906" w:h="16838" w:code="9"/>
       <w:pgMar w:top="1418" w:right="1418" w:bottom="1418" w:left="1418" w:header="709" w:footer="454" w:gutter="0"/>
       <w:cols w:space="708"/>
@@ -13722,7 +15613,7 @@
     </w:rPrDefault>
     <w:pPrDefault/>
   </w:docDefaults>
-  <w:latentStyles w:defLockedState="0" w:defUIPriority="0" w:defSemiHidden="0" w:defUnhideWhenUsed="0" w:defQFormat="0" w:count="377">
+  <w:latentStyles w:defLockedState="0" w:defUIPriority="0" w:defSemiHidden="0" w:defUnhideWhenUsed="0" w:defQFormat="0" w:count="376">
     <w:lsdException w:name="Normal" w:qFormat="1"/>
     <w:lsdException w:name="heading 1" w:uiPriority="9" w:qFormat="1"/>
     <w:lsdException w:name="heading 2" w:qFormat="1"/>
@@ -14006,7 +15897,6 @@
     <w:lsdException w:name="Hashtag" w:semiHidden="1" w:uiPriority="99" w:unhideWhenUsed="1"/>
     <w:lsdException w:name="Unresolved Mention" w:semiHidden="1" w:uiPriority="99" w:unhideWhenUsed="1"/>
     <w:lsdException w:name="Smart Link" w:semiHidden="1" w:uiPriority="99" w:unhideWhenUsed="1"/>
-    <w:lsdException w:name="Smart Link Error" w:semiHidden="1" w:uiPriority="99" w:unhideWhenUsed="1"/>
   </w:latentStyles>
   <w:style w:type="paragraph" w:default="1" w:styleId="Normal">
     <w:name w:val="Normal"/>
@@ -15015,21 +16905,6 @@
 </file>
 
 <file path=customXml/item1.xml><?xml version="1.0" encoding="utf-8"?>
-<p:properties xmlns:p="http://schemas.microsoft.com/office/2006/metadata/properties" xmlns:xsi="http://www.w3.org/2001/XMLSchema-instance" xmlns:pc="http://schemas.microsoft.com/office/infopath/2007/PartnerControls">
-  <documentManagement/>
-</p:properties>
-</file>
-
-<file path=customXml/item2.xml><?xml version="1.0" encoding="utf-8"?>
-<?mso-contentType ?>
-<FormTemplates xmlns="http://schemas.microsoft.com/sharepoint/v3/contenttype/forms">
-  <Display>DocumentLibraryForm</Display>
-  <Edit>DocumentLibraryForm</Edit>
-  <New>DocumentLibraryForm</New>
-</FormTemplates>
-</file>
-
-<file path=customXml/item3.xml><?xml version="1.0" encoding="utf-8"?>
 <ct:contentTypeSchema xmlns:ct="http://schemas.microsoft.com/office/2006/metadata/contentType" xmlns:ma="http://schemas.microsoft.com/office/2006/metadata/properties/metaAttributes" ct:_="" ma:_="" ma:contentTypeName="Document" ma:contentTypeID="0x01010027A1238A24152746A5B25FD38213D8D3" ma:contentTypeVersion="0" ma:contentTypeDescription="Create a new document." ma:contentTypeScope="" ma:versionID="479cca8c13d68ee8b17d4d871ae6fc82">
   <xsd:schema xmlns:xsd="http://www.w3.org/2001/XMLSchema" xmlns:xs="http://www.w3.org/2001/XMLSchema" xmlns:p="http://schemas.microsoft.com/office/2006/metadata/properties" targetNamespace="http://schemas.microsoft.com/office/2006/metadata/properties" ma:root="true" ma:fieldsID="922bb87256b36294ba11d72507db5895">
     <xsd:element name="properties">
@@ -15141,6 +17016,21 @@
     <xs:element name="TermId" type="xs:string"/>
   </xs:schema>
 </ct:contentTypeSchema>
+</file>
+
+<file path=customXml/item2.xml><?xml version="1.0" encoding="utf-8"?>
+<?mso-contentType ?>
+<FormTemplates xmlns="http://schemas.microsoft.com/sharepoint/v3/contenttype/forms">
+  <Display>DocumentLibraryForm</Display>
+  <Edit>DocumentLibraryForm</Edit>
+  <New>DocumentLibraryForm</New>
+</FormTemplates>
+</file>
+
+<file path=customXml/item3.xml><?xml version="1.0" encoding="utf-8"?>
+<p:properties xmlns:p="http://schemas.microsoft.com/office/2006/metadata/properties" xmlns:xsi="http://www.w3.org/2001/XMLSchema-instance" xmlns:pc="http://schemas.microsoft.com/office/infopath/2007/PartnerControls">
+  <documentManagement/>
+</p:properties>
 </file>
 
 <file path=customXml/item4.xml><?xml version="1.0" encoding="utf-8"?>
@@ -15318,23 +17208,6 @@
 </file>
 
 <file path=customXml/itemProps1.xml><?xml version="1.0" encoding="utf-8"?>
-<ds:datastoreItem xmlns:ds="http://schemas.openxmlformats.org/officeDocument/2006/customXml" ds:itemID="{D20D7C43-9ACF-4BBF-8A68-E52104B492FC}">
-  <ds:schemaRefs>
-    <ds:schemaRef ds:uri="http://schemas.microsoft.com/office/2006/metadata/properties"/>
-    <ds:schemaRef ds:uri="http://schemas.microsoft.com/office/infopath/2007/PartnerControls"/>
-  </ds:schemaRefs>
-</ds:datastoreItem>
-</file>
-
-<file path=customXml/itemProps2.xml><?xml version="1.0" encoding="utf-8"?>
-<ds:datastoreItem xmlns:ds="http://schemas.openxmlformats.org/officeDocument/2006/customXml" ds:itemID="{482CEFB6-6AAF-4690-8A1D-E2348B33BBC8}">
-  <ds:schemaRefs>
-    <ds:schemaRef ds:uri="http://schemas.microsoft.com/sharepoint/v3/contenttype/forms"/>
-  </ds:schemaRefs>
-</ds:datastoreItem>
-</file>
-
-<file path=customXml/itemProps3.xml><?xml version="1.0" encoding="utf-8"?>
 <ds:datastoreItem xmlns:ds="http://schemas.openxmlformats.org/officeDocument/2006/customXml" ds:itemID="{06D6A8B5-C798-453F-84D9-7F911B308A6E}">
   <ds:schemaRefs>
     <ds:schemaRef ds:uri="http://schemas.microsoft.com/office/2006/metadata/contentType"/>
@@ -15350,8 +17223,25 @@
 </ds:datastoreItem>
 </file>
 
+<file path=customXml/itemProps2.xml><?xml version="1.0" encoding="utf-8"?>
+<ds:datastoreItem xmlns:ds="http://schemas.openxmlformats.org/officeDocument/2006/customXml" ds:itemID="{482CEFB6-6AAF-4690-8A1D-E2348B33BBC8}">
+  <ds:schemaRefs>
+    <ds:schemaRef ds:uri="http://schemas.microsoft.com/sharepoint/v3/contenttype/forms"/>
+  </ds:schemaRefs>
+</ds:datastoreItem>
+</file>
+
+<file path=customXml/itemProps3.xml><?xml version="1.0" encoding="utf-8"?>
+<ds:datastoreItem xmlns:ds="http://schemas.openxmlformats.org/officeDocument/2006/customXml" ds:itemID="{D20D7C43-9ACF-4BBF-8A68-E52104B492FC}">
+  <ds:schemaRefs>
+    <ds:schemaRef ds:uri="http://schemas.microsoft.com/office/2006/metadata/properties"/>
+    <ds:schemaRef ds:uri="http://schemas.microsoft.com/office/infopath/2007/PartnerControls"/>
+  </ds:schemaRefs>
+</ds:datastoreItem>
+</file>
+
 <file path=customXml/itemProps4.xml><?xml version="1.0" encoding="utf-8"?>
-<ds:datastoreItem xmlns:ds="http://schemas.openxmlformats.org/officeDocument/2006/customXml" ds:itemID="{178E0264-C418-44AE-88BF-3DC2A2DA29D1}">
+<ds:datastoreItem xmlns:ds="http://schemas.openxmlformats.org/officeDocument/2006/customXml" ds:itemID="{5184F0B5-10E9-46E7-9EDF-A334D1B4877F}">
   <ds:schemaRefs>
     <ds:schemaRef ds:uri="http://schemas.openxmlformats.org/officeDocument/2006/bibliography"/>
   </ds:schemaRefs>

</xml_diff>

<commit_message>
Added start of deadEndSearcher. Its poop. Updated report.
</commit_message>
<xml_diff>
--- a/Documents/RapportV3.docx
+++ b/Documents/RapportV3.docx
@@ -12460,11 +12460,39 @@
     </w:p>
     <w:p>
       <w:pPr>
+        <w:pStyle w:val="Overskrift2"/>
+        <w:rPr>
+          <w:lang w:val="en-GB"/>
+        </w:rPr>
+      </w:pPr>
+      <w:r>
+        <w:rPr>
+          <w:lang w:val="en-GB"/>
+        </w:rPr>
+        <w:t>Program Structure</w:t>
+      </w:r>
+    </w:p>
+    <w:p>
+      <w:pPr>
         <w:pStyle w:val="Brdtekst"/>
         <w:rPr>
           <w:lang w:val="en-GB"/>
         </w:rPr>
       </w:pPr>
+      <w:r>
+        <w:rPr>
+          <w:lang w:val="en-GB"/>
+        </w:rPr>
+        <w:t>The structure of the program</w:t>
+      </w:r>
+      <w:r>
+        <w:rPr>
+          <w:lang w:val="en-GB"/>
+        </w:rPr>
+        <w:t xml:space="preserve"> is a complicated one. </w:t>
+      </w:r>
+      <w:bookmarkStart w:id="24" w:name="_GoBack"/>
+      <w:bookmarkEnd w:id="24"/>
     </w:p>
     <w:p>
       <w:pPr>
@@ -12473,7 +12501,7 @@
           <w:lang w:val="en-GB"/>
         </w:rPr>
       </w:pPr>
-      <w:bookmarkStart w:id="24" w:name="_Toc23239403"/>
+      <w:bookmarkStart w:id="25" w:name="_Toc23239403"/>
       <w:r>
         <w:rPr>
           <w:lang w:val="en-GB"/>
@@ -12481,7 +12509,7 @@
         <w:lastRenderedPageBreak/>
         <w:t>results</w:t>
       </w:r>
-      <w:bookmarkEnd w:id="24"/>
+      <w:bookmarkEnd w:id="25"/>
     </w:p>
     <w:p>
       <w:pPr>
@@ -12490,14 +12518,14 @@
           <w:lang w:val="en-GB"/>
         </w:rPr>
       </w:pPr>
-      <w:bookmarkStart w:id="25" w:name="_Toc23239404"/>
+      <w:bookmarkStart w:id="26" w:name="_Toc23239404"/>
       <w:r>
         <w:rPr>
           <w:lang w:val="en-GB"/>
         </w:rPr>
         <w:t>Theoretical Analysis</w:t>
       </w:r>
-      <w:bookmarkEnd w:id="25"/>
+      <w:bookmarkEnd w:id="26"/>
     </w:p>
     <w:p>
       <w:pPr>
@@ -12506,14 +12534,14 @@
           <w:lang w:val="en-GB"/>
         </w:rPr>
       </w:pPr>
-      <w:bookmarkStart w:id="26" w:name="_Toc23239405"/>
+      <w:bookmarkStart w:id="27" w:name="_Toc23239405"/>
       <w:r>
         <w:rPr>
           <w:lang w:val="en-GB"/>
         </w:rPr>
         <w:t>Experimental Results</w:t>
       </w:r>
-      <w:bookmarkEnd w:id="26"/>
+      <w:bookmarkEnd w:id="27"/>
     </w:p>
     <w:p>
       <w:pPr>
@@ -12522,14 +12550,14 @@
           <w:lang w:val="en-GB"/>
         </w:rPr>
       </w:pPr>
-      <w:bookmarkStart w:id="27" w:name="_Toc23239406"/>
+      <w:bookmarkStart w:id="28" w:name="_Toc23239406"/>
       <w:r>
         <w:rPr>
           <w:lang w:val="en-GB"/>
         </w:rPr>
         <w:t>Design Alternatives</w:t>
       </w:r>
-      <w:bookmarkEnd w:id="27"/>
+      <w:bookmarkEnd w:id="28"/>
     </w:p>
     <w:p>
       <w:pPr>
@@ -12538,14 +12566,14 @@
           <w:lang w:val="en-GB"/>
         </w:rPr>
       </w:pPr>
-      <w:bookmarkStart w:id="28" w:name="_Toc23239407"/>
+      <w:bookmarkStart w:id="29" w:name="_Toc23239407"/>
       <w:r>
         <w:rPr>
           <w:lang w:val="en-GB"/>
         </w:rPr>
         <w:t>Alternative 1</w:t>
       </w:r>
-      <w:bookmarkEnd w:id="28"/>
+      <w:bookmarkEnd w:id="29"/>
     </w:p>
     <w:p>
       <w:pPr>
@@ -12554,14 +12582,14 @@
           <w:lang w:val="en-GB"/>
         </w:rPr>
       </w:pPr>
-      <w:bookmarkStart w:id="29" w:name="_Toc23239408"/>
+      <w:bookmarkStart w:id="30" w:name="_Toc23239408"/>
       <w:r>
         <w:rPr>
           <w:lang w:val="en-GB"/>
         </w:rPr>
         <w:t>Alternative 2</w:t>
       </w:r>
-      <w:bookmarkEnd w:id="29"/>
+      <w:bookmarkEnd w:id="30"/>
     </w:p>
     <w:p>
       <w:pPr>
@@ -12570,14 +12598,14 @@
           <w:lang w:val="en-GB"/>
         </w:rPr>
       </w:pPr>
-      <w:bookmarkStart w:id="30" w:name="_Toc23239409"/>
+      <w:bookmarkStart w:id="31" w:name="_Toc23239409"/>
       <w:r>
         <w:rPr>
           <w:lang w:val="en-GB"/>
         </w:rPr>
         <w:t>Alternative 3</w:t>
       </w:r>
-      <w:bookmarkEnd w:id="30"/>
+      <w:bookmarkEnd w:id="31"/>
     </w:p>
     <w:p>
       <w:pPr>
@@ -12586,14 +12614,14 @@
           <w:lang w:val="en-GB"/>
         </w:rPr>
       </w:pPr>
-      <w:bookmarkStart w:id="31" w:name="_Toc23239410"/>
+      <w:bookmarkStart w:id="32" w:name="_Toc23239410"/>
       <w:r>
         <w:rPr>
           <w:lang w:val="en-GB"/>
         </w:rPr>
         <w:t>Challenges and Problems</w:t>
       </w:r>
-      <w:bookmarkEnd w:id="31"/>
+      <w:bookmarkEnd w:id="32"/>
     </w:p>
     <w:p>
       <w:pPr>
@@ -12684,14 +12712,14 @@
           <w:lang w:val="en-GB"/>
         </w:rPr>
       </w:pPr>
-      <w:bookmarkStart w:id="32" w:name="_Toc23239411"/>
+      <w:bookmarkStart w:id="33" w:name="_Toc23239411"/>
       <w:r>
         <w:rPr>
           <w:lang w:val="en-GB"/>
         </w:rPr>
         <w:t>Communication challenges</w:t>
       </w:r>
-      <w:bookmarkEnd w:id="32"/>
+      <w:bookmarkEnd w:id="33"/>
     </w:p>
     <w:p>
       <w:pPr>
@@ -12845,14 +12873,14 @@
           <w:lang w:val="en-GB"/>
         </w:rPr>
       </w:pPr>
-      <w:bookmarkStart w:id="33" w:name="_Toc23239412"/>
+      <w:bookmarkStart w:id="34" w:name="_Toc23239412"/>
       <w:r>
         <w:rPr>
           <w:lang w:val="en-GB"/>
         </w:rPr>
         <w:t>Discussion</w:t>
       </w:r>
-      <w:bookmarkEnd w:id="33"/>
+      <w:bookmarkEnd w:id="34"/>
     </w:p>
     <w:p>
       <w:pPr>
@@ -12962,11 +12990,11 @@
       <w:pPr>
         <w:pStyle w:val="Overskrift1"/>
       </w:pPr>
-      <w:bookmarkStart w:id="34" w:name="_Toc23239413"/>
+      <w:bookmarkStart w:id="35" w:name="_Toc23239413"/>
       <w:r>
         <w:t>Conclusion</w:t>
       </w:r>
-      <w:bookmarkEnd w:id="34"/>
+      <w:bookmarkEnd w:id="35"/>
     </w:p>
     <w:p>
       <w:pPr>
@@ -13156,7 +13184,7 @@
         </w:rPr>
       </w:pPr>
     </w:p>
-    <w:bookmarkStart w:id="35" w:name="_Toc23239414" w:displacedByCustomXml="next"/>
+    <w:bookmarkStart w:id="36" w:name="_Toc23239414" w:displacedByCustomXml="next"/>
     <w:sdt>
       <w:sdtPr>
         <w:rPr>
@@ -13183,7 +13211,7 @@
           <w:r>
             <w:t>ReferENCES</w:t>
           </w:r>
-          <w:bookmarkEnd w:id="35"/>
+          <w:bookmarkEnd w:id="36"/>
         </w:p>
         <w:sdt>
           <w:sdtPr>
@@ -13863,8 +13891,6 @@
           <w:lang w:val="en-GB"/>
         </w:rPr>
       </w:pPr>
-      <w:bookmarkStart w:id="36" w:name="_GoBack"/>
-      <w:bookmarkEnd w:id="36"/>
       <w:r>
         <w:br w:type="page"/>
       </w:r>
@@ -16905,6 +16931,21 @@
 </file>
 
 <file path=customXml/item1.xml><?xml version="1.0" encoding="utf-8"?>
+<p:properties xmlns:p="http://schemas.microsoft.com/office/2006/metadata/properties" xmlns:xsi="http://www.w3.org/2001/XMLSchema-instance" xmlns:pc="http://schemas.microsoft.com/office/infopath/2007/PartnerControls">
+  <documentManagement/>
+</p:properties>
+</file>
+
+<file path=customXml/item2.xml><?xml version="1.0" encoding="utf-8"?>
+<?mso-contentType ?>
+<FormTemplates xmlns="http://schemas.microsoft.com/sharepoint/v3/contenttype/forms">
+  <Display>DocumentLibraryForm</Display>
+  <Edit>DocumentLibraryForm</Edit>
+  <New>DocumentLibraryForm</New>
+</FormTemplates>
+</file>
+
+<file path=customXml/item3.xml><?xml version="1.0" encoding="utf-8"?>
 <ct:contentTypeSchema xmlns:ct="http://schemas.microsoft.com/office/2006/metadata/contentType" xmlns:ma="http://schemas.microsoft.com/office/2006/metadata/properties/metaAttributes" ct:_="" ma:_="" ma:contentTypeName="Document" ma:contentTypeID="0x01010027A1238A24152746A5B25FD38213D8D3" ma:contentTypeVersion="0" ma:contentTypeDescription="Create a new document." ma:contentTypeScope="" ma:versionID="479cca8c13d68ee8b17d4d871ae6fc82">
   <xsd:schema xmlns:xsd="http://www.w3.org/2001/XMLSchema" xmlns:xs="http://www.w3.org/2001/XMLSchema" xmlns:p="http://schemas.microsoft.com/office/2006/metadata/properties" targetNamespace="http://schemas.microsoft.com/office/2006/metadata/properties" ma:root="true" ma:fieldsID="922bb87256b36294ba11d72507db5895">
     <xsd:element name="properties">
@@ -17016,21 +17057,6 @@
     <xs:element name="TermId" type="xs:string"/>
   </xs:schema>
 </ct:contentTypeSchema>
-</file>
-
-<file path=customXml/item2.xml><?xml version="1.0" encoding="utf-8"?>
-<?mso-contentType ?>
-<FormTemplates xmlns="http://schemas.microsoft.com/sharepoint/v3/contenttype/forms">
-  <Display>DocumentLibraryForm</Display>
-  <Edit>DocumentLibraryForm</Edit>
-  <New>DocumentLibraryForm</New>
-</FormTemplates>
-</file>
-
-<file path=customXml/item3.xml><?xml version="1.0" encoding="utf-8"?>
-<p:properties xmlns:p="http://schemas.microsoft.com/office/2006/metadata/properties" xmlns:xsi="http://www.w3.org/2001/XMLSchema-instance" xmlns:pc="http://schemas.microsoft.com/office/infopath/2007/PartnerControls">
-  <documentManagement/>
-</p:properties>
 </file>
 
 <file path=customXml/item4.xml><?xml version="1.0" encoding="utf-8"?>
@@ -17208,6 +17234,23 @@
 </file>
 
 <file path=customXml/itemProps1.xml><?xml version="1.0" encoding="utf-8"?>
+<ds:datastoreItem xmlns:ds="http://schemas.openxmlformats.org/officeDocument/2006/customXml" ds:itemID="{D20D7C43-9ACF-4BBF-8A68-E52104B492FC}">
+  <ds:schemaRefs>
+    <ds:schemaRef ds:uri="http://schemas.microsoft.com/office/2006/metadata/properties"/>
+    <ds:schemaRef ds:uri="http://schemas.microsoft.com/office/infopath/2007/PartnerControls"/>
+  </ds:schemaRefs>
+</ds:datastoreItem>
+</file>
+
+<file path=customXml/itemProps2.xml><?xml version="1.0" encoding="utf-8"?>
+<ds:datastoreItem xmlns:ds="http://schemas.openxmlformats.org/officeDocument/2006/customXml" ds:itemID="{482CEFB6-6AAF-4690-8A1D-E2348B33BBC8}">
+  <ds:schemaRefs>
+    <ds:schemaRef ds:uri="http://schemas.microsoft.com/sharepoint/v3/contenttype/forms"/>
+  </ds:schemaRefs>
+</ds:datastoreItem>
+</file>
+
+<file path=customXml/itemProps3.xml><?xml version="1.0" encoding="utf-8"?>
 <ds:datastoreItem xmlns:ds="http://schemas.openxmlformats.org/officeDocument/2006/customXml" ds:itemID="{06D6A8B5-C798-453F-84D9-7F911B308A6E}">
   <ds:schemaRefs>
     <ds:schemaRef ds:uri="http://schemas.microsoft.com/office/2006/metadata/contentType"/>
@@ -17223,25 +17266,8 @@
 </ds:datastoreItem>
 </file>
 
-<file path=customXml/itemProps2.xml><?xml version="1.0" encoding="utf-8"?>
-<ds:datastoreItem xmlns:ds="http://schemas.openxmlformats.org/officeDocument/2006/customXml" ds:itemID="{482CEFB6-6AAF-4690-8A1D-E2348B33BBC8}">
-  <ds:schemaRefs>
-    <ds:schemaRef ds:uri="http://schemas.microsoft.com/sharepoint/v3/contenttype/forms"/>
-  </ds:schemaRefs>
-</ds:datastoreItem>
-</file>
-
-<file path=customXml/itemProps3.xml><?xml version="1.0" encoding="utf-8"?>
-<ds:datastoreItem xmlns:ds="http://schemas.openxmlformats.org/officeDocument/2006/customXml" ds:itemID="{D20D7C43-9ACF-4BBF-8A68-E52104B492FC}">
-  <ds:schemaRefs>
-    <ds:schemaRef ds:uri="http://schemas.microsoft.com/office/2006/metadata/properties"/>
-    <ds:schemaRef ds:uri="http://schemas.microsoft.com/office/infopath/2007/PartnerControls"/>
-  </ds:schemaRefs>
-</ds:datastoreItem>
-</file>
-
 <file path=customXml/itemProps4.xml><?xml version="1.0" encoding="utf-8"?>
-<ds:datastoreItem xmlns:ds="http://schemas.openxmlformats.org/officeDocument/2006/customXml" ds:itemID="{5184F0B5-10E9-46E7-9EDF-A334D1B4877F}">
+<ds:datastoreItem xmlns:ds="http://schemas.openxmlformats.org/officeDocument/2006/customXml" ds:itemID="{606359D1-2756-4B53-8DC6-9030847E69E4}">
   <ds:schemaRefs>
     <ds:schemaRef ds:uri="http://schemas.openxmlformats.org/officeDocument/2006/bibliography"/>
   </ds:schemaRefs>

</xml_diff>

<commit_message>
Removed redundant file. Added collision-detection to detectDeadEnds.
</commit_message>
<xml_diff>
--- a/Documents/RapportV3.docx
+++ b/Documents/RapportV3.docx
@@ -7852,6 +7852,533 @@
     </w:p>
     <w:p>
       <w:pPr>
+        <w:pStyle w:val="Overskrift2"/>
+        <w:rPr>
+          <w:rStyle w:val="Utheving"/>
+          <w:i/>
+          <w:iCs/>
+          <w:lang w:val="en-US"/>
+        </w:rPr>
+      </w:pPr>
+      <w:r>
+        <w:rPr>
+          <w:rStyle w:val="Utheving"/>
+          <w:i/>
+          <w:iCs/>
+          <w:lang w:val="en-US"/>
+        </w:rPr>
+        <w:t xml:space="preserve">Recognizing dead-ends in </w:t>
+      </w:r>
+      <w:r>
+        <w:rPr>
+          <w:rStyle w:val="Utheving"/>
+          <w:i/>
+          <w:iCs/>
+          <w:lang w:val="en-US"/>
+        </w:rPr>
+        <w:t>the maze</w:t>
+      </w:r>
+    </w:p>
+    <w:p>
+      <w:pPr>
+        <w:rPr>
+          <w:lang w:val="en-US"/>
+        </w:rPr>
+      </w:pPr>
+      <w:r>
+        <w:rPr>
+          <w:lang w:val="en-US"/>
+        </w:rPr>
+        <w:t>Recognizing the dead-ends in the maze is an integral part</w:t>
+      </w:r>
+      <w:r>
+        <w:rPr>
+          <w:lang w:val="en-US"/>
+        </w:rPr>
+        <w:t xml:space="preserve"> of making the snake able to search through the whole maze to find the object. </w:t>
+      </w:r>
+      <w:r>
+        <w:rPr>
+          <w:lang w:val="en-US"/>
+        </w:rPr>
+        <w:t>Recognizing the dead-ends is based in a simple concept:</w:t>
+      </w:r>
+    </w:p>
+    <w:p>
+      <w:pPr>
+        <w:rPr>
+          <w:lang w:val="en-US"/>
+        </w:rPr>
+      </w:pPr>
+    </w:p>
+    <w:p>
+      <w:pPr>
+        <w:pStyle w:val="Listeavsnitt"/>
+        <w:numPr>
+          <w:ilvl w:val="0"/>
+          <w:numId w:val="17"/>
+        </w:numPr>
+        <w:rPr>
+          <w:lang w:val="en-US"/>
+        </w:rPr>
+      </w:pPr>
+      <w:r>
+        <w:rPr>
+          <w:lang w:val="en-US"/>
+        </w:rPr>
+        <w:t>Find all corners inside the maze</w:t>
+      </w:r>
+    </w:p>
+    <w:p>
+      <w:pPr>
+        <w:pStyle w:val="Listeavsnitt"/>
+        <w:numPr>
+          <w:ilvl w:val="0"/>
+          <w:numId w:val="17"/>
+        </w:numPr>
+        <w:rPr>
+          <w:lang w:val="en-US"/>
+        </w:rPr>
+      </w:pPr>
+      <w:r>
+        <w:rPr>
+          <w:lang w:val="en-US"/>
+        </w:rPr>
+        <w:lastRenderedPageBreak/>
+        <w:t>Check the distance between the corners</w:t>
+      </w:r>
+    </w:p>
+    <w:p>
+      <w:pPr>
+        <w:pStyle w:val="Listeavsnitt"/>
+        <w:numPr>
+          <w:ilvl w:val="0"/>
+          <w:numId w:val="17"/>
+        </w:numPr>
+        <w:rPr>
+          <w:lang w:val="en-US"/>
+        </w:rPr>
+      </w:pPr>
+      <w:r>
+        <w:rPr>
+          <w:lang w:val="en-US"/>
+        </w:rPr>
+        <w:t>Check for collision with the walls of the maze</w:t>
+      </w:r>
+    </w:p>
+    <w:p>
+      <w:pPr>
+        <w:pStyle w:val="Listeavsnitt"/>
+        <w:numPr>
+          <w:ilvl w:val="0"/>
+          <w:numId w:val="17"/>
+        </w:numPr>
+        <w:rPr>
+          <w:lang w:val="en-US"/>
+        </w:rPr>
+      </w:pPr>
+      <w:r>
+        <w:rPr>
+          <w:lang w:val="en-US"/>
+        </w:rPr>
+        <w:t>Give a range where the two corners will be recognized as</w:t>
+      </w:r>
+      <w:r>
+        <w:rPr>
+          <w:lang w:val="en-US"/>
+        </w:rPr>
+        <w:t xml:space="preserve"> a dead-end</w:t>
+      </w:r>
+    </w:p>
+    <w:p>
+      <w:pPr>
+        <w:rPr>
+          <w:lang w:val="en-US"/>
+        </w:rPr>
+      </w:pPr>
+    </w:p>
+    <w:p>
+      <w:pPr>
+        <w:rPr>
+          <w:lang w:val="en-US"/>
+        </w:rPr>
+      </w:pPr>
+      <w:r>
+        <w:rPr>
+          <w:lang w:val="en-US"/>
+        </w:rPr>
+        <w:t>Finding the corners is done using FORKLAR HVA HER</w:t>
+      </w:r>
+    </w:p>
+    <w:p>
+      <w:pPr>
+        <w:rPr>
+          <w:lang w:val="en-US"/>
+        </w:rPr>
+      </w:pPr>
+    </w:p>
+    <w:p>
+      <w:pPr>
+        <w:rPr>
+          <w:lang w:val="en-US"/>
+        </w:rPr>
+      </w:pPr>
+      <w:r>
+        <w:rPr>
+          <w:lang w:val="en-US"/>
+        </w:rPr>
+        <w:t>After f</w:t>
+      </w:r>
+      <w:r>
+        <w:rPr>
+          <w:lang w:val="en-US"/>
+        </w:rPr>
+        <w:t>inding the corners they come in the form of (</w:t>
+      </w:r>
+      <w:proofErr w:type="spellStart"/>
+      <w:r>
+        <w:rPr>
+          <w:lang w:val="en-US"/>
+        </w:rPr>
+        <w:t>x,y</w:t>
+      </w:r>
+      <w:proofErr w:type="spellEnd"/>
+      <w:r>
+        <w:rPr>
+          <w:lang w:val="en-US"/>
+        </w:rPr>
+        <w:t>)-coordinates. By iterating over these and measuring the distance with the formula</w:t>
+      </w:r>
+    </w:p>
+    <w:p>
+      <w:pPr>
+        <w:rPr>
+          <w:lang w:val="en-US"/>
+        </w:rPr>
+      </w:pPr>
+    </w:p>
+    <w:p>
+      <w:pPr>
+        <w:rPr>
+          <w:lang w:val="en-US"/>
+        </w:rPr>
+      </w:pPr>
+      <m:oMathPara>
+        <m:oMath>
+          <m:r>
+            <w:rPr>
+              <w:rFonts w:ascii="Cambria Math" w:hAnsi="Cambria Math"/>
+              <w:lang w:val="en-US"/>
+            </w:rPr>
+            <m:t>distance=</m:t>
+          </m:r>
+          <m:rad>
+            <m:radPr>
+              <m:degHide m:val="1"/>
+              <m:ctrlPr>
+                <w:rPr>
+                  <w:rFonts w:ascii="Cambria Math" w:hAnsi="Cambria Math"/>
+                  <w:i/>
+                  <w:lang w:val="en-US"/>
+                </w:rPr>
+              </m:ctrlPr>
+            </m:radPr>
+            <m:deg/>
+            <m:e>
+              <m:sSup>
+                <m:sSupPr>
+                  <m:ctrlPr>
+                    <w:rPr>
+                      <w:rFonts w:ascii="Cambria Math" w:hAnsi="Cambria Math"/>
+                      <w:i/>
+                      <w:lang w:val="en-US"/>
+                    </w:rPr>
+                  </m:ctrlPr>
+                </m:sSupPr>
+                <m:e>
+                  <m:r>
+                    <w:rPr>
+                      <w:rFonts w:ascii="Cambria Math" w:hAnsi="Cambria Math"/>
+                      <w:lang w:val="en-US"/>
+                    </w:rPr>
+                    <m:t>(</m:t>
+                  </m:r>
+                  <m:sSub>
+                    <m:sSubPr>
+                      <m:ctrlPr>
+                        <w:rPr>
+                          <w:rFonts w:ascii="Cambria Math" w:hAnsi="Cambria Math"/>
+                          <w:i/>
+                          <w:lang w:val="en-US"/>
+                        </w:rPr>
+                      </m:ctrlPr>
+                    </m:sSubPr>
+                    <m:e>
+                      <m:r>
+                        <w:rPr>
+                          <w:rFonts w:ascii="Cambria Math" w:hAnsi="Cambria Math"/>
+                          <w:lang w:val="en-US"/>
+                        </w:rPr>
+                        <m:t>x</m:t>
+                      </m:r>
+                    </m:e>
+                    <m:sub>
+                      <m:r>
+                        <w:rPr>
+                          <w:rFonts w:ascii="Cambria Math" w:hAnsi="Cambria Math"/>
+                          <w:lang w:val="en-US"/>
+                        </w:rPr>
+                        <m:t>1</m:t>
+                      </m:r>
+                    </m:sub>
+                  </m:sSub>
+                  <m:r>
+                    <w:rPr>
+                      <w:rFonts w:ascii="Cambria Math" w:hAnsi="Cambria Math"/>
+                      <w:lang w:val="en-US"/>
+                    </w:rPr>
+                    <m:t>-</m:t>
+                  </m:r>
+                  <m:sSub>
+                    <m:sSubPr>
+                      <m:ctrlPr>
+                        <w:rPr>
+                          <w:rFonts w:ascii="Cambria Math" w:hAnsi="Cambria Math"/>
+                          <w:i/>
+                          <w:lang w:val="en-US"/>
+                        </w:rPr>
+                      </m:ctrlPr>
+                    </m:sSubPr>
+                    <m:e>
+                      <m:r>
+                        <w:rPr>
+                          <w:rFonts w:ascii="Cambria Math" w:hAnsi="Cambria Math"/>
+                          <w:lang w:val="en-US"/>
+                        </w:rPr>
+                        <m:t>x</m:t>
+                      </m:r>
+                    </m:e>
+                    <m:sub>
+                      <m:r>
+                        <w:rPr>
+                          <w:rFonts w:ascii="Cambria Math" w:hAnsi="Cambria Math"/>
+                          <w:lang w:val="en-US"/>
+                        </w:rPr>
+                        <m:t>2</m:t>
+                      </m:r>
+                    </m:sub>
+                  </m:sSub>
+                  <m:r>
+                    <w:rPr>
+                      <w:rFonts w:ascii="Cambria Math" w:hAnsi="Cambria Math"/>
+                      <w:lang w:val="en-US"/>
+                    </w:rPr>
+                    <m:t>)</m:t>
+                  </m:r>
+                </m:e>
+                <m:sup>
+                  <m:r>
+                    <w:rPr>
+                      <w:rFonts w:ascii="Cambria Math" w:hAnsi="Cambria Math"/>
+                      <w:lang w:val="en-US"/>
+                    </w:rPr>
+                    <m:t>2</m:t>
+                  </m:r>
+                </m:sup>
+              </m:sSup>
+              <m:r>
+                <w:rPr>
+                  <w:rFonts w:ascii="Cambria Math" w:hAnsi="Cambria Math"/>
+                  <w:lang w:val="en-US"/>
+                </w:rPr>
+                <m:t>+</m:t>
+              </m:r>
+              <m:sSup>
+                <m:sSupPr>
+                  <m:ctrlPr>
+                    <w:rPr>
+                      <w:rFonts w:ascii="Cambria Math" w:hAnsi="Cambria Math"/>
+                      <w:i/>
+                      <w:lang w:val="en-US"/>
+                    </w:rPr>
+                  </m:ctrlPr>
+                </m:sSupPr>
+                <m:e>
+                  <m:r>
+                    <w:rPr>
+                      <w:rFonts w:ascii="Cambria Math" w:hAnsi="Cambria Math"/>
+                      <w:lang w:val="en-US"/>
+                    </w:rPr>
+                    <m:t>(</m:t>
+                  </m:r>
+                  <m:sSub>
+                    <m:sSubPr>
+                      <m:ctrlPr>
+                        <w:rPr>
+                          <w:rFonts w:ascii="Cambria Math" w:hAnsi="Cambria Math"/>
+                          <w:i/>
+                          <w:lang w:val="en-US"/>
+                        </w:rPr>
+                      </m:ctrlPr>
+                    </m:sSubPr>
+                    <m:e>
+                      <m:r>
+                        <w:rPr>
+                          <w:rFonts w:ascii="Cambria Math" w:hAnsi="Cambria Math"/>
+                          <w:lang w:val="en-US"/>
+                        </w:rPr>
+                        <m:t>y</m:t>
+                      </m:r>
+                    </m:e>
+                    <m:sub>
+                      <m:r>
+                        <w:rPr>
+                          <w:rFonts w:ascii="Cambria Math" w:hAnsi="Cambria Math"/>
+                          <w:lang w:val="en-US"/>
+                        </w:rPr>
+                        <m:t>1</m:t>
+                      </m:r>
+                    </m:sub>
+                  </m:sSub>
+                  <m:r>
+                    <w:rPr>
+                      <w:rFonts w:ascii="Cambria Math" w:hAnsi="Cambria Math"/>
+                      <w:lang w:val="en-US"/>
+                    </w:rPr>
+                    <m:t>-</m:t>
+                  </m:r>
+                  <m:sSub>
+                    <m:sSubPr>
+                      <m:ctrlPr>
+                        <w:rPr>
+                          <w:rFonts w:ascii="Cambria Math" w:hAnsi="Cambria Math"/>
+                          <w:i/>
+                          <w:lang w:val="en-US"/>
+                        </w:rPr>
+                      </m:ctrlPr>
+                    </m:sSubPr>
+                    <m:e>
+                      <m:r>
+                        <w:rPr>
+                          <w:rFonts w:ascii="Cambria Math" w:hAnsi="Cambria Math"/>
+                          <w:lang w:val="en-US"/>
+                        </w:rPr>
+                        <m:t>y</m:t>
+                      </m:r>
+                    </m:e>
+                    <m:sub>
+                      <m:r>
+                        <w:rPr>
+                          <w:rFonts w:ascii="Cambria Math" w:hAnsi="Cambria Math"/>
+                          <w:lang w:val="en-US"/>
+                        </w:rPr>
+                        <m:t>2</m:t>
+                      </m:r>
+                    </m:sub>
+                  </m:sSub>
+                  <m:r>
+                    <w:rPr>
+                      <w:rFonts w:ascii="Cambria Math" w:hAnsi="Cambria Math"/>
+                      <w:lang w:val="en-US"/>
+                    </w:rPr>
+                    <m:t>)</m:t>
+                  </m:r>
+                </m:e>
+                <m:sup>
+                  <m:r>
+                    <w:rPr>
+                      <w:rFonts w:ascii="Cambria Math" w:hAnsi="Cambria Math"/>
+                      <w:lang w:val="en-US"/>
+                    </w:rPr>
+                    <m:t>2</m:t>
+                  </m:r>
+                </m:sup>
+              </m:sSup>
+            </m:e>
+          </m:rad>
+        </m:oMath>
+      </m:oMathPara>
+    </w:p>
+    <w:p>
+      <w:pPr>
+        <w:rPr>
+          <w:lang w:val="en-US"/>
+        </w:rPr>
+      </w:pPr>
+    </w:p>
+    <w:p>
+      <w:pPr>
+        <w:rPr>
+          <w:lang w:val="en-US"/>
+        </w:rPr>
+      </w:pPr>
+      <w:r>
+        <w:rPr>
+          <w:lang w:val="en-US"/>
+        </w:rPr>
+        <w:t>It can be decided what corners form a dead-end by setting limits for how near they can be, as well as how far they can be from each other. The distances has been set to minimum 100px and maximum of 150px.</w:t>
+      </w:r>
+    </w:p>
+    <w:p>
+      <w:pPr>
+        <w:rPr>
+          <w:lang w:val="en-US"/>
+        </w:rPr>
+      </w:pPr>
+      <w:r>
+        <w:rPr>
+          <w:lang w:val="en-US"/>
+        </w:rPr>
+        <w:t xml:space="preserve"> </w:t>
+      </w:r>
+    </w:p>
+    <w:p>
+      <w:pPr>
+        <w:rPr>
+          <w:lang w:val="en-US"/>
+        </w:rPr>
+      </w:pPr>
+      <w:r>
+        <w:rPr>
+          <w:lang w:val="en-US"/>
+        </w:rPr>
+        <w:t xml:space="preserve">After checking this, the line between these corners must be checked for collision with the walls of the maze, using the same </w:t>
+      </w:r>
+      <w:r>
+        <w:rPr>
+          <w:lang w:val="en-US"/>
+        </w:rPr>
+        <w:t>formula as the RRT-method uses. Checking for intersection</w:t>
+      </w:r>
+      <w:r>
+        <w:rPr>
+          <w:lang w:val="en-US"/>
+        </w:rPr>
+        <w:t xml:space="preserve">s over the walls of the maze. </w:t>
+      </w:r>
+    </w:p>
+    <w:p>
+      <w:pPr>
+        <w:rPr>
+          <w:lang w:val="en-US"/>
+        </w:rPr>
+      </w:pPr>
+    </w:p>
+    <w:p>
+      <w:pPr>
+        <w:rPr>
+          <w:lang w:val="en-US"/>
+        </w:rPr>
+      </w:pPr>
+      <w:r>
+        <w:rPr>
+          <w:lang w:val="en-US"/>
+        </w:rPr>
+        <w:t>The dead ends goal-point is then calculated as the middle between these two sets of coordinates.</w:t>
+      </w:r>
+    </w:p>
+    <w:p>
+      <w:pPr>
         <w:pStyle w:val="Overskrift1"/>
         <w:rPr>
           <w:lang w:val="en-GB"/>
@@ -7862,7 +8389,6 @@
         <w:rPr>
           <w:lang w:val="en-GB"/>
         </w:rPr>
-        <w:lastRenderedPageBreak/>
         <w:t>methods</w:t>
       </w:r>
       <w:r>
@@ -8621,7 +9147,6 @@
         <w:rPr>
           <w:lang w:val="en-US"/>
         </w:rPr>
-        <w:lastRenderedPageBreak/>
         <w:t xml:space="preserve">The ESP32 mounted in the front with a integrated OV2640 camera has the same specs as the </w:t>
       </w:r>
       <w:proofErr w:type="spellStart"/>
@@ -9038,6 +9563,7 @@
         <w:rPr>
           <w:lang w:val="en-US"/>
         </w:rPr>
+        <w:lastRenderedPageBreak/>
         <w:t>This ma</w:t>
       </w:r>
       <w:r>
@@ -9094,7 +9620,6 @@
         <w:rPr>
           <w:noProof/>
         </w:rPr>
-        <w:lastRenderedPageBreak/>
         <w:drawing>
           <wp:inline distT="0" distB="0" distL="0" distR="0" wp14:anchorId="0EB158FB" wp14:editId="44AF4A3C">
             <wp:extent cx="5759450" cy="4207510"/>
@@ -11362,19 +11887,71 @@
     </w:p>
     <w:p>
       <w:pPr>
+        <w:pStyle w:val="Overskrift3"/>
+        <w:rPr>
+          <w:lang w:val="en-GB"/>
+        </w:rPr>
+      </w:pPr>
+      <w:r>
+        <w:rPr>
+          <w:lang w:val="en-GB"/>
+        </w:rPr>
+        <w:t>Initial tests</w:t>
+      </w:r>
+    </w:p>
+    <w:p>
+      <w:pPr>
+        <w:pStyle w:val="Brdtekst"/>
+        <w:rPr>
+          <w:lang w:val="en-GB"/>
+        </w:rPr>
+      </w:pPr>
+      <w:r>
+        <w:rPr>
+          <w:lang w:val="en-GB"/>
+        </w:rPr>
+        <w:t xml:space="preserve">After getting the groundwork of the program up and running, the first tests that were done were basic movement from point A to point B, with a path given by the RRT*-algorithm. Extracting the start-point from the snakes position, and setting a goal-point some distance away inside the maze. </w:t>
+      </w:r>
+    </w:p>
+    <w:p>
+      <w:pPr>
+        <w:pStyle w:val="Brdtekst"/>
+        <w:rPr>
+          <w:lang w:val="en-GB"/>
+        </w:rPr>
+      </w:pPr>
+      <w:r>
+        <w:rPr>
+          <w:lang w:val="en-GB"/>
+        </w:rPr>
+        <w:t xml:space="preserve">This was to test the general movement of the snake, and what kind of controller that was needed to regulate the snakes movement. </w:t>
+      </w:r>
+    </w:p>
+    <w:p>
+      <w:pPr>
+        <w:pStyle w:val="Brdtekst"/>
+        <w:rPr>
+          <w:lang w:val="en-GB"/>
+        </w:rPr>
+      </w:pPr>
+      <w:bookmarkStart w:id="21" w:name="_GoBack"/>
+      <w:bookmarkEnd w:id="21"/>
+    </w:p>
+    <w:p>
+      <w:pPr>
         <w:pStyle w:val="Overskrift2"/>
         <w:rPr>
           <w:lang w:val="en-GB"/>
         </w:rPr>
       </w:pPr>
-      <w:bookmarkStart w:id="21" w:name="_Toc23239400"/>
+      <w:bookmarkStart w:id="22" w:name="_Toc23239400"/>
       <w:r>
         <w:rPr>
           <w:lang w:val="en-GB"/>
         </w:rPr>
         <w:t>Computer Analysis Programs</w:t>
       </w:r>
-      <w:bookmarkEnd w:id="21"/>
+      <w:bookmarkEnd w:id="22"/>
     </w:p>
     <w:p>
       <w:pPr>
@@ -11383,14 +11960,14 @@
           <w:lang w:val="en-GB"/>
         </w:rPr>
       </w:pPr>
-      <w:bookmarkStart w:id="22" w:name="_Toc23239401"/>
+      <w:bookmarkStart w:id="23" w:name="_Toc23239401"/>
       <w:r>
         <w:rPr>
           <w:lang w:val="en-GB"/>
         </w:rPr>
         <w:t>Communication</w:t>
       </w:r>
-      <w:bookmarkEnd w:id="22"/>
+      <w:bookmarkEnd w:id="23"/>
     </w:p>
     <w:p>
       <w:pPr>
@@ -11419,14 +11996,15 @@
           <w:lang w:val="en-GB"/>
         </w:rPr>
       </w:pPr>
-      <w:bookmarkStart w:id="23" w:name="_Toc23239402"/>
-      <w:r>
-        <w:rPr>
-          <w:lang w:val="en-GB"/>
-        </w:rPr>
+      <w:bookmarkStart w:id="24" w:name="_Toc23239402"/>
+      <w:r>
+        <w:rPr>
+          <w:lang w:val="en-GB"/>
+        </w:rPr>
+        <w:lastRenderedPageBreak/>
         <w:t>Communication between ESP32 and PC</w:t>
       </w:r>
-      <w:bookmarkEnd w:id="23"/>
+      <w:bookmarkEnd w:id="24"/>
     </w:p>
     <w:p>
       <w:pPr>
@@ -11483,14 +12061,7 @@
         <w:rPr>
           <w:lang w:val="en-GB"/>
         </w:rPr>
-        <w:t xml:space="preserve">The protocol between the PC and ESP32 is quite a simple one. What has been done is basically create a system where the PC sends commands, and the ESP32 responds with </w:t>
-      </w:r>
-      <w:r>
-        <w:rPr>
-          <w:lang w:val="en-GB"/>
-        </w:rPr>
-        <w:lastRenderedPageBreak/>
-        <w:t>“a” or “d” depending on the task it has been tasked with doing.</w:t>
+        <w:t>The protocol between the PC and ESP32 is quite a simple one. What has been done is basically create a system where the PC sends commands, and the ESP32 responds with “a” or “d” depending on the task it has been tasked with doing.</w:t>
       </w:r>
       <w:r>
         <w:rPr>
@@ -12491,8 +13062,6 @@
         </w:rPr>
         <w:t xml:space="preserve"> is a complicated one. </w:t>
       </w:r>
-      <w:bookmarkStart w:id="24" w:name="_GoBack"/>
-      <w:bookmarkEnd w:id="24"/>
     </w:p>
     <w:p>
       <w:pPr>
@@ -16931,21 +17500,6 @@
 </file>
 
 <file path=customXml/item1.xml><?xml version="1.0" encoding="utf-8"?>
-<p:properties xmlns:p="http://schemas.microsoft.com/office/2006/metadata/properties" xmlns:xsi="http://www.w3.org/2001/XMLSchema-instance" xmlns:pc="http://schemas.microsoft.com/office/infopath/2007/PartnerControls">
-  <documentManagement/>
-</p:properties>
-</file>
-
-<file path=customXml/item2.xml><?xml version="1.0" encoding="utf-8"?>
-<?mso-contentType ?>
-<FormTemplates xmlns="http://schemas.microsoft.com/sharepoint/v3/contenttype/forms">
-  <Display>DocumentLibraryForm</Display>
-  <Edit>DocumentLibraryForm</Edit>
-  <New>DocumentLibraryForm</New>
-</FormTemplates>
-</file>
-
-<file path=customXml/item3.xml><?xml version="1.0" encoding="utf-8"?>
 <ct:contentTypeSchema xmlns:ct="http://schemas.microsoft.com/office/2006/metadata/contentType" xmlns:ma="http://schemas.microsoft.com/office/2006/metadata/properties/metaAttributes" ct:_="" ma:_="" ma:contentTypeName="Document" ma:contentTypeID="0x01010027A1238A24152746A5B25FD38213D8D3" ma:contentTypeVersion="0" ma:contentTypeDescription="Create a new document." ma:contentTypeScope="" ma:versionID="479cca8c13d68ee8b17d4d871ae6fc82">
   <xsd:schema xmlns:xsd="http://www.w3.org/2001/XMLSchema" xmlns:xs="http://www.w3.org/2001/XMLSchema" xmlns:p="http://schemas.microsoft.com/office/2006/metadata/properties" targetNamespace="http://schemas.microsoft.com/office/2006/metadata/properties" ma:root="true" ma:fieldsID="922bb87256b36294ba11d72507db5895">
     <xsd:element name="properties">
@@ -17057,6 +17611,21 @@
     <xs:element name="TermId" type="xs:string"/>
   </xs:schema>
 </ct:contentTypeSchema>
+</file>
+
+<file path=customXml/item2.xml><?xml version="1.0" encoding="utf-8"?>
+<?mso-contentType ?>
+<FormTemplates xmlns="http://schemas.microsoft.com/sharepoint/v3/contenttype/forms">
+  <Display>DocumentLibraryForm</Display>
+  <Edit>DocumentLibraryForm</Edit>
+  <New>DocumentLibraryForm</New>
+</FormTemplates>
+</file>
+
+<file path=customXml/item3.xml><?xml version="1.0" encoding="utf-8"?>
+<p:properties xmlns:p="http://schemas.microsoft.com/office/2006/metadata/properties" xmlns:xsi="http://www.w3.org/2001/XMLSchema-instance" xmlns:pc="http://schemas.microsoft.com/office/infopath/2007/PartnerControls">
+  <documentManagement/>
+</p:properties>
 </file>
 
 <file path=customXml/item4.xml><?xml version="1.0" encoding="utf-8"?>
@@ -17234,23 +17803,6 @@
 </file>
 
 <file path=customXml/itemProps1.xml><?xml version="1.0" encoding="utf-8"?>
-<ds:datastoreItem xmlns:ds="http://schemas.openxmlformats.org/officeDocument/2006/customXml" ds:itemID="{D20D7C43-9ACF-4BBF-8A68-E52104B492FC}">
-  <ds:schemaRefs>
-    <ds:schemaRef ds:uri="http://schemas.microsoft.com/office/2006/metadata/properties"/>
-    <ds:schemaRef ds:uri="http://schemas.microsoft.com/office/infopath/2007/PartnerControls"/>
-  </ds:schemaRefs>
-</ds:datastoreItem>
-</file>
-
-<file path=customXml/itemProps2.xml><?xml version="1.0" encoding="utf-8"?>
-<ds:datastoreItem xmlns:ds="http://schemas.openxmlformats.org/officeDocument/2006/customXml" ds:itemID="{482CEFB6-6AAF-4690-8A1D-E2348B33BBC8}">
-  <ds:schemaRefs>
-    <ds:schemaRef ds:uri="http://schemas.microsoft.com/sharepoint/v3/contenttype/forms"/>
-  </ds:schemaRefs>
-</ds:datastoreItem>
-</file>
-
-<file path=customXml/itemProps3.xml><?xml version="1.0" encoding="utf-8"?>
 <ds:datastoreItem xmlns:ds="http://schemas.openxmlformats.org/officeDocument/2006/customXml" ds:itemID="{06D6A8B5-C798-453F-84D9-7F911B308A6E}">
   <ds:schemaRefs>
     <ds:schemaRef ds:uri="http://schemas.microsoft.com/office/2006/metadata/contentType"/>
@@ -17266,8 +17818,25 @@
 </ds:datastoreItem>
 </file>
 
+<file path=customXml/itemProps2.xml><?xml version="1.0" encoding="utf-8"?>
+<ds:datastoreItem xmlns:ds="http://schemas.openxmlformats.org/officeDocument/2006/customXml" ds:itemID="{482CEFB6-6AAF-4690-8A1D-E2348B33BBC8}">
+  <ds:schemaRefs>
+    <ds:schemaRef ds:uri="http://schemas.microsoft.com/sharepoint/v3/contenttype/forms"/>
+  </ds:schemaRefs>
+</ds:datastoreItem>
+</file>
+
+<file path=customXml/itemProps3.xml><?xml version="1.0" encoding="utf-8"?>
+<ds:datastoreItem xmlns:ds="http://schemas.openxmlformats.org/officeDocument/2006/customXml" ds:itemID="{D20D7C43-9ACF-4BBF-8A68-E52104B492FC}">
+  <ds:schemaRefs>
+    <ds:schemaRef ds:uri="http://schemas.microsoft.com/office/2006/metadata/properties"/>
+    <ds:schemaRef ds:uri="http://schemas.microsoft.com/office/infopath/2007/PartnerControls"/>
+  </ds:schemaRefs>
+</ds:datastoreItem>
+</file>
+
 <file path=customXml/itemProps4.xml><?xml version="1.0" encoding="utf-8"?>
-<ds:datastoreItem xmlns:ds="http://schemas.openxmlformats.org/officeDocument/2006/customXml" ds:itemID="{606359D1-2756-4B53-8DC6-9030847E69E4}">
+<ds:datastoreItem xmlns:ds="http://schemas.openxmlformats.org/officeDocument/2006/customXml" ds:itemID="{53DB02B5-A158-4745-A51E-2D34CCE01C15}">
   <ds:schemaRefs>
     <ds:schemaRef ds:uri="http://schemas.openxmlformats.org/officeDocument/2006/bibliography"/>
   </ds:schemaRefs>

</xml_diff>